<commit_message>
Ajout version finale mandat + continuer partie regex du Document_Conception
</commit_message>
<xml_diff>
--- a/C61/sprint0/doc/Document_Conception_double.docx
+++ b/C61/sprint0/doc/Document_Conception_double.docx
@@ -80,21 +80,7 @@
         <w:rPr>
           <w:rFonts w:ascii="Calibri" w:eastAsia="Calibri" w:hAnsi="Calibri" w:cs="Calibri"/>
         </w:rPr>
-        <w:t xml:space="preserve">Par </w:t>
-      </w:r>
-      <w:proofErr w:type="spellStart"/>
-      <w:r>
-        <w:rPr>
-          <w:rFonts w:ascii="Calibri" w:eastAsia="Calibri" w:hAnsi="Calibri" w:cs="Calibri"/>
-        </w:rPr>
-        <w:t>Nathaelle</w:t>
-      </w:r>
-      <w:proofErr w:type="spellEnd"/>
-      <w:r>
-        <w:rPr>
-          <w:rFonts w:ascii="Calibri" w:eastAsia="Calibri" w:hAnsi="Calibri" w:cs="Calibri"/>
-        </w:rPr>
-        <w:t xml:space="preserve"> Fournier et Quoc Huan Tran</w:t>
+        <w:t>Par Nathaelle Fournier et Quoc Huan Tran</w:t>
       </w:r>
     </w:p>
     <w:p>
@@ -3216,10 +3202,10 @@
         </w:rPr>
         <w:lastRenderedPageBreak/>
         <w:drawing>
-          <wp:inline distT="0" distB="0" distL="0" distR="0" wp14:anchorId="3A0A57C2" wp14:editId="359D09C3">
-            <wp:extent cx="8661888" cy="4695558"/>
-            <wp:effectExtent l="20955" t="17145" r="27305" b="27305"/>
-            <wp:docPr id="1" name="Image 1"/>
+          <wp:inline distT="0" distB="0" distL="0" distR="0" wp14:anchorId="65B62A74" wp14:editId="0AC2F79D">
+            <wp:extent cx="8546900" cy="5430386"/>
+            <wp:effectExtent l="15240" t="22860" r="22225" b="22225"/>
+            <wp:docPr id="4" name="Image 4"/>
             <wp:cNvGraphicFramePr>
               <a:graphicFrameLocks xmlns:a="http://schemas.openxmlformats.org/drawingml/2006/main" noChangeAspect="1"/>
             </wp:cNvGraphicFramePr>
@@ -3227,7 +3213,7 @@
               <a:graphicData uri="http://schemas.openxmlformats.org/drawingml/2006/picture">
                 <pic:pic xmlns:pic="http://schemas.openxmlformats.org/drawingml/2006/picture">
                   <pic:nvPicPr>
-                    <pic:cNvPr id="1" name="Image 1"/>
+                    <pic:cNvPr id="4" name="Image 4"/>
                     <pic:cNvPicPr/>
                   </pic:nvPicPr>
                   <pic:blipFill>
@@ -3245,7 +3231,7 @@
                   <pic:spPr>
                     <a:xfrm rot="5400000">
                       <a:off x="0" y="0"/>
-                      <a:ext cx="8666257" cy="4697926"/>
+                      <a:ext cx="8561476" cy="5439647"/>
                     </a:xfrm>
                     <a:prstGeom prst="rect">
                       <a:avLst/>
@@ -3409,56 +3395,29 @@
     <w:p>
       <w:pPr>
         <w:ind w:firstLine="720"/>
-        <w:rPr>
-          <w:color w:val="4F81BD" w:themeColor="accent1"/>
-        </w:rPr>
-      </w:pPr>
-      <w:r>
-        <w:rPr>
-          <w:color w:val="4F81BD" w:themeColor="accent1"/>
-        </w:rPr>
+      </w:pPr>
+      <w:r>
         <w:t xml:space="preserve">Sinon, on retrouve du texte dans la page de profile </w:t>
       </w:r>
       <w:r>
-        <w:rPr>
-          <w:color w:val="4F81BD" w:themeColor="accent1"/>
-        </w:rPr>
         <w:t>contenant les</w:t>
       </w:r>
       <w:r>
-        <w:rPr>
-          <w:color w:val="4F81BD" w:themeColor="accent1"/>
-        </w:rPr>
         <w:t xml:space="preserve"> informations personnelles de </w:t>
       </w:r>
       <w:r>
-        <w:rPr>
-          <w:color w:val="4F81BD" w:themeColor="accent1"/>
-        </w:rPr>
         <w:t>l’usager</w:t>
       </w:r>
       <w:r>
-        <w:rPr>
-          <w:color w:val="4F81BD" w:themeColor="accent1"/>
-        </w:rPr>
         <w:t xml:space="preserve"> ainsi qu’une image pour avatar. Dans l’encan même, une sélection d’émojis sous forme d’images seront </w:t>
       </w:r>
       <w:r>
-        <w:rPr>
-          <w:color w:val="4F81BD" w:themeColor="accent1"/>
-        </w:rPr>
         <w:t xml:space="preserve">mis </w:t>
       </w:r>
       <w:r>
-        <w:rPr>
-          <w:color w:val="4F81BD" w:themeColor="accent1"/>
-        </w:rPr>
         <w:t>à la disposition des enchérisseurs</w:t>
       </w:r>
       <w:r>
-        <w:rPr>
-          <w:color w:val="4F81BD" w:themeColor="accent1"/>
-        </w:rPr>
         <w:t xml:space="preserve"> pour maintenir l’intérêt de ceux-ci et rendre l’expérience plus amusant.</w:t>
       </w:r>
     </w:p>
@@ -3520,68 +3479,40 @@
         <w:t xml:space="preserve">Nous pensons utiliser </w:t>
       </w:r>
       <w:r>
-        <w:rPr>
-          <w:color w:val="4F81BD" w:themeColor="accent1"/>
-        </w:rPr>
         <w:t xml:space="preserve">un </w:t>
       </w:r>
       <w:r>
         <w:rPr>
           <w:b/>
           <w:bCs/>
-          <w:color w:val="4F81BD" w:themeColor="accent1"/>
         </w:rPr>
         <w:t>dictionnaire</w:t>
       </w:r>
       <w:r>
-        <w:rPr>
-          <w:color w:val="4F81BD" w:themeColor="accent1"/>
-        </w:rPr>
         <w:t xml:space="preserve"> pou</w:t>
       </w:r>
       <w:r>
-        <w:rPr>
-          <w:color w:val="4F81BD" w:themeColor="accent1"/>
-        </w:rPr>
         <w:t xml:space="preserve">r </w:t>
       </w:r>
       <w:r>
-        <w:rPr>
-          <w:color w:val="4F81BD" w:themeColor="accent1"/>
-        </w:rPr>
         <w:t>identifier les différents taux de change</w:t>
       </w:r>
       <w:r>
-        <w:rPr>
-          <w:color w:val="4F81BD" w:themeColor="accent1"/>
-        </w:rPr>
         <w:t xml:space="preserve"> ainsi que le symbole monétaire correspondant à chacun.</w:t>
       </w:r>
       <w:r>
-        <w:rPr>
-          <w:color w:val="4F81BD" w:themeColor="accent1"/>
-        </w:rPr>
         <w:t xml:space="preserve"> </w:t>
       </w:r>
       <w:r>
-        <w:rPr>
-          <w:color w:val="4F81BD" w:themeColor="accent1"/>
-        </w:rPr>
         <w:t>Les usagers pourront donc utiliser la monnaie de leur choix dans notre site web</w:t>
       </w:r>
       <w:r>
         <w:t xml:space="preserve">. Comme nous voulons enregistrer les prix en </w:t>
       </w:r>
       <w:r>
-        <w:rPr>
-          <w:color w:val="4F81BD" w:themeColor="accent1"/>
-        </w:rPr>
         <w:t xml:space="preserve">montant </w:t>
       </w:r>
       <w:r>
-        <w:rPr>
-          <w:color w:val="4F81BD" w:themeColor="accent1"/>
-        </w:rPr>
         <w:t xml:space="preserve">d’argent </w:t>
       </w:r>
       <w:r>
@@ -3591,190 +3522,67 @@
         <w:t xml:space="preserve"> dans la BD</w:t>
       </w:r>
       <w:r>
-        <w:t xml:space="preserve">, </w:t>
-      </w:r>
-      <w:r>
-        <w:rPr>
-          <w:color w:val="4F81BD" w:themeColor="accent1"/>
-        </w:rPr>
-        <w:t xml:space="preserve">nous </w:t>
-      </w:r>
-      <w:r>
-        <w:rPr>
-          <w:color w:val="4F81BD" w:themeColor="accent1"/>
-        </w:rPr>
+        <w:t xml:space="preserve">, nous </w:t>
+      </w:r>
+      <w:r>
         <w:t>devons</w:t>
       </w:r>
       <w:r>
-        <w:rPr>
-          <w:color w:val="4F81BD" w:themeColor="accent1"/>
-        </w:rPr>
         <w:t xml:space="preserve"> convertir </w:t>
       </w:r>
       <w:r>
-        <w:rPr>
-          <w:color w:val="4F81BD" w:themeColor="accent1"/>
-        </w:rPr>
-        <w:t xml:space="preserve">le prix </w:t>
-      </w:r>
-      <w:r>
-        <w:rPr>
-          <w:color w:val="4F81BD" w:themeColor="accent1"/>
-        </w:rPr>
-        <w:t>lors de</w:t>
-      </w:r>
-      <w:r>
-        <w:rPr>
-          <w:color w:val="4F81BD" w:themeColor="accent1"/>
-        </w:rPr>
-        <w:t xml:space="preserve"> l’</w:t>
-      </w:r>
-      <w:r>
-        <w:rPr>
-          <w:color w:val="4F81BD" w:themeColor="accent1"/>
-        </w:rPr>
+        <w:t>le prix lors de l’</w:t>
+      </w:r>
+      <w:r>
         <w:t>affichage</w:t>
       </w:r>
       <w:r>
-        <w:rPr>
-          <w:color w:val="4F81BD" w:themeColor="accent1"/>
-        </w:rPr>
-        <w:t xml:space="preserve"> à l’écran </w:t>
-      </w:r>
-      <w:r>
-        <w:rPr>
-          <w:color w:val="4F81BD" w:themeColor="accent1"/>
-        </w:rPr>
-        <w:t>et y mettre</w:t>
-      </w:r>
-      <w:r>
-        <w:rPr>
-          <w:color w:val="4F81BD" w:themeColor="accent1"/>
-        </w:rPr>
-        <w:t xml:space="preserve"> son symbole monétaire correspondan</w:t>
-      </w:r>
-      <w:r>
-        <w:rPr>
-          <w:color w:val="4F81BD" w:themeColor="accent1"/>
-        </w:rPr>
-        <w:t>t</w:t>
-      </w:r>
-      <w:r>
-        <w:rPr>
-          <w:color w:val="4F81BD" w:themeColor="accent1"/>
-        </w:rPr>
+        <w:t xml:space="preserve"> à l’écran et y mettre son symbole monétaire correspondant</w:t>
+      </w:r>
+      <w:r>
         <w:t xml:space="preserve">. </w:t>
       </w:r>
       <w:r>
-        <w:rPr>
-          <w:color w:val="4F81BD" w:themeColor="accent1"/>
-        </w:rPr>
-        <w:t>Par ailleur</w:t>
-      </w:r>
-      <w:r>
-        <w:rPr>
-          <w:color w:val="4F81BD" w:themeColor="accent1"/>
-        </w:rPr>
-        <w:t>s</w:t>
-      </w:r>
-      <w:r>
-        <w:rPr>
-          <w:color w:val="4F81BD" w:themeColor="accent1"/>
-        </w:rPr>
-        <w:t>, un</w:t>
-      </w:r>
-      <w:r>
-        <w:rPr>
-          <w:color w:val="4F81BD" w:themeColor="accent1"/>
-        </w:rPr>
+        <w:t>Par ailleurs, un</w:t>
+      </w:r>
+      <w:r>
         <w:t xml:space="preserve"> utilisateur </w:t>
       </w:r>
       <w:r>
-        <w:rPr>
-          <w:color w:val="4F81BD" w:themeColor="accent1"/>
-        </w:rPr>
-        <w:t xml:space="preserve">qui </w:t>
-      </w:r>
-      <w:r>
-        <w:rPr>
-          <w:color w:val="4F81BD" w:themeColor="accent1"/>
-        </w:rPr>
-        <w:t>n’utilise pas l</w:t>
-      </w:r>
-      <w:r>
-        <w:rPr>
-          <w:color w:val="4F81BD" w:themeColor="accent1"/>
-        </w:rPr>
+        <w:t>qui n’utilise pas l</w:t>
+      </w:r>
+      <w:r>
         <w:t>a</w:t>
       </w:r>
       <w:r>
-        <w:rPr>
-          <w:color w:val="4F81BD" w:themeColor="accent1"/>
-        </w:rPr>
         <w:t xml:space="preserve"> monnaie par défaut </w:t>
       </w:r>
       <w:r>
-        <w:rPr>
-          <w:color w:val="4F81BD" w:themeColor="accent1"/>
-        </w:rPr>
         <w:t xml:space="preserve">pourra </w:t>
       </w:r>
       <w:r>
-        <w:rPr>
-          <w:color w:val="4F81BD" w:themeColor="accent1"/>
-        </w:rPr>
-        <w:t xml:space="preserve">tout de </w:t>
-      </w:r>
-      <w:r>
-        <w:rPr>
-          <w:color w:val="4F81BD" w:themeColor="accent1"/>
-        </w:rPr>
-        <w:t xml:space="preserve">même </w:t>
-      </w:r>
-      <w:r>
-        <w:rPr>
-          <w:color w:val="4F81BD" w:themeColor="accent1"/>
-        </w:rPr>
+        <w:t xml:space="preserve">tout de même </w:t>
+      </w:r>
+      <w:r>
         <w:t xml:space="preserve">entrer </w:t>
       </w:r>
       <w:r>
-        <w:rPr>
-          <w:color w:val="4F81BD" w:themeColor="accent1"/>
-        </w:rPr>
         <w:t xml:space="preserve">un montant </w:t>
       </w:r>
       <w:r>
-        <w:rPr>
-          <w:color w:val="4F81BD" w:themeColor="accent1"/>
-        </w:rPr>
         <w:t>avec</w:t>
       </w:r>
       <w:r>
-        <w:rPr>
-          <w:color w:val="4F81BD" w:themeColor="accent1"/>
-        </w:rPr>
         <w:t xml:space="preserve"> s</w:t>
       </w:r>
       <w:r>
-        <w:rPr>
-          <w:color w:val="4F81BD" w:themeColor="accent1"/>
-        </w:rPr>
         <w:t>a devise de</w:t>
       </w:r>
       <w:r>
-        <w:rPr>
-          <w:color w:val="4F81BD" w:themeColor="accent1"/>
-        </w:rPr>
         <w:t xml:space="preserve"> préférence</w:t>
       </w:r>
       <w:r>
-        <w:rPr>
-          <w:color w:val="4F81BD" w:themeColor="accent1"/>
-        </w:rPr>
-        <w:t xml:space="preserve"> </w:t>
-      </w:r>
-      <w:r>
-        <w:t>et ce montant sera convertit avant d’être insérer dans la base de données comme un montant canadien.</w:t>
+        <w:t xml:space="preserve"> et ce montant sera convertit avant d’être insérer dans la base de données comme un montant canadien.</w:t>
       </w:r>
     </w:p>
     <w:p>
@@ -4236,7 +4044,13 @@
         <w:t>‘’école‘’, nous allons retourner tous les items où le nom convient à ‘’</w:t>
       </w:r>
       <w:r>
+        <w:t>/</w:t>
+      </w:r>
+      <w:r>
         <w:t>%école%</w:t>
+      </w:r>
+      <w:r>
+        <w:t>/</w:t>
       </w:r>
       <w:r>
         <w:t>’’</w:t>
@@ -4271,6 +4085,42 @@
           </w:r>
         </w:sdtContent>
       </w:sdt>
+      <w:r>
+        <w:t xml:space="preserve"> De plus, il faudra aussi vérifier si un mot de passe correspond aux critères exigés, soit la longueur de celui-ci et si l’on retrouve un caractère spécial dans celui-ci. Le </w:t>
+      </w:r>
+      <w:proofErr w:type="spellStart"/>
+      <w:r>
+        <w:rPr>
+          <w:i/>
+          <w:iCs/>
+        </w:rPr>
+        <w:t>régex</w:t>
+      </w:r>
+      <w:proofErr w:type="spellEnd"/>
+      <w:r>
+        <w:rPr>
+          <w:i/>
+          <w:iCs/>
+        </w:rPr>
+        <w:t xml:space="preserve"> </w:t>
+      </w:r>
+      <w:r>
+        <w:t>qui conviendrait à ces critères serait similaires à ‘’/</w:t>
+      </w:r>
+      <w:r>
+        <w:t>\</w:t>
+      </w:r>
+      <w:proofErr w:type="gramStart"/>
+      <w:r>
+        <w:t>w{</w:t>
+      </w:r>
+      <w:proofErr w:type="gramEnd"/>
+      <w:r>
+        <w:t>6,}</w:t>
+      </w:r>
+      <w:r>
+        <w:t xml:space="preserve"> /‘’</w:t>
+      </w:r>
     </w:p>
     <w:p/>
     <w:p>
@@ -5011,13 +4861,7 @@
               <w:rPr>
                 <w:rFonts w:ascii="Cambria Math" w:hAnsi="Cambria Math"/>
               </w:rPr>
-              <m:t>0.5</m:t>
-            </m:r>
-            <m:r>
-              <w:rPr>
-                <w:rFonts w:ascii="Cambria Math" w:hAnsi="Cambria Math"/>
-              </w:rPr>
-              <m:t>,  1</m:t>
+              <m:t>0.5,  1</m:t>
             </m:r>
           </m:e>
         </m:d>

</xml_diff>

<commit_message>
Update UML maquette  use case
</commit_message>
<xml_diff>
--- a/C61/sprint0/doc/Document_Conception_double.docx
+++ b/C61/sprint0/doc/Document_Conception_double.docx
@@ -1,6 +1,6 @@
 
 <file path=word/document.xml><?xml version="1.0" encoding="utf-8"?>
-<w:document xmlns:wpc="http://schemas.microsoft.com/office/word/2010/wordprocessingCanvas" xmlns:cx="http://schemas.microsoft.com/office/drawing/2014/chartex" xmlns:cx1="http://schemas.microsoft.com/office/drawing/2015/9/8/chartex" xmlns:cx2="http://schemas.microsoft.com/office/drawing/2015/10/21/chartex" xmlns:cx3="http://schemas.microsoft.com/office/drawing/2016/5/9/chartex" xmlns:cx4="http://schemas.microsoft.com/office/drawing/2016/5/10/chartex" xmlns:cx5="http://schemas.microsoft.com/office/drawing/2016/5/11/chartex" xmlns:cx6="http://schemas.microsoft.com/office/drawing/2016/5/12/chartex" xmlns:cx7="http://schemas.microsoft.com/office/drawing/2016/5/13/chartex" xmlns:cx8="http://schemas.microsoft.com/office/drawing/2016/5/14/chartex" xmlns:mc="http://schemas.openxmlformats.org/markup-compatibility/2006" xmlns:aink="http://schemas.microsoft.com/office/drawing/2016/ink" xmlns:am3d="http://schemas.microsoft.com/office/drawing/2017/model3d" xmlns:o="urn:schemas-microsoft-com:office:office" xmlns:r="http://schemas.openxmlformats.org/officeDocument/2006/relationships" xmlns:m="http://schemas.openxmlformats.org/officeDocument/2006/math" xmlns:v="urn:schemas-microsoft-com:vml" xmlns:wp14="http://schemas.microsoft.com/office/word/2010/wordprocessingDrawing" xmlns:wp="http://schemas.openxmlformats.org/drawingml/2006/wordprocessingDrawing" xmlns:w10="urn:schemas-microsoft-com:office:word" xmlns:w="http://schemas.openxmlformats.org/wordprocessingml/2006/main" xmlns:w14="http://schemas.microsoft.com/office/word/2010/wordml" xmlns:w15="http://schemas.microsoft.com/office/word/2012/wordml" xmlns:w16cex="http://schemas.microsoft.com/office/word/2018/wordml/cex" xmlns:w16cid="http://schemas.microsoft.com/office/word/2016/wordml/cid" xmlns:w16="http://schemas.microsoft.com/office/word/2018/wordml" xmlns:w16sdtdh="http://schemas.microsoft.com/office/word/2020/wordml/sdtdatahash" xmlns:w16se="http://schemas.microsoft.com/office/word/2015/wordml/symex" xmlns:wpg="http://schemas.microsoft.com/office/word/2010/wordprocessingGroup" xmlns:wpi="http://schemas.microsoft.com/office/word/2010/wordprocessingInk" xmlns:wne="http://schemas.microsoft.com/office/word/2006/wordml" xmlns:wps="http://schemas.microsoft.com/office/word/2010/wordprocessingShape" mc:Ignorable="w14 w15 w16se w16cid w16 w16cex w16sdtdh wp14">
+<w:document xmlns:wpc="http://schemas.microsoft.com/office/word/2010/wordprocessingCanvas" xmlns:cx="http://schemas.microsoft.com/office/drawing/2014/chartex" xmlns:cx1="http://schemas.microsoft.com/office/drawing/2015/9/8/chartex" xmlns:cx2="http://schemas.microsoft.com/office/drawing/2015/10/21/chartex" xmlns:cx3="http://schemas.microsoft.com/office/drawing/2016/5/9/chartex" xmlns:cx4="http://schemas.microsoft.com/office/drawing/2016/5/10/chartex" xmlns:cx5="http://schemas.microsoft.com/office/drawing/2016/5/11/chartex" xmlns:cx6="http://schemas.microsoft.com/office/drawing/2016/5/12/chartex" xmlns:cx7="http://schemas.microsoft.com/office/drawing/2016/5/13/chartex" xmlns:cx8="http://schemas.microsoft.com/office/drawing/2016/5/14/chartex" xmlns:mc="http://schemas.openxmlformats.org/markup-compatibility/2006" xmlns:aink="http://schemas.microsoft.com/office/drawing/2016/ink" xmlns:am3d="http://schemas.microsoft.com/office/drawing/2017/model3d" xmlns:o="urn:schemas-microsoft-com:office:office" xmlns:oel="http://schemas.microsoft.com/office/2019/extlst" xmlns:r="http://schemas.openxmlformats.org/officeDocument/2006/relationships" xmlns:m="http://schemas.openxmlformats.org/officeDocument/2006/math" xmlns:v="urn:schemas-microsoft-com:vml" xmlns:wp14="http://schemas.microsoft.com/office/word/2010/wordprocessingDrawing" xmlns:wp="http://schemas.openxmlformats.org/drawingml/2006/wordprocessingDrawing" xmlns:w10="urn:schemas-microsoft-com:office:word" xmlns:w="http://schemas.openxmlformats.org/wordprocessingml/2006/main" xmlns:w14="http://schemas.microsoft.com/office/word/2010/wordml" xmlns:w15="http://schemas.microsoft.com/office/word/2012/wordml" xmlns:w16cex="http://schemas.microsoft.com/office/word/2018/wordml/cex" xmlns:w16cid="http://schemas.microsoft.com/office/word/2016/wordml/cid" xmlns:w16="http://schemas.microsoft.com/office/word/2018/wordml" xmlns:w16sdtdh="http://schemas.microsoft.com/office/word/2020/wordml/sdtdatahash" xmlns:w16se="http://schemas.microsoft.com/office/word/2015/wordml/symex" xmlns:wpg="http://schemas.microsoft.com/office/word/2010/wordprocessingGroup" xmlns:wpi="http://schemas.microsoft.com/office/word/2010/wordprocessingInk" xmlns:wne="http://schemas.microsoft.com/office/word/2006/wordml" xmlns:wps="http://schemas.microsoft.com/office/word/2010/wordprocessingShape" mc:Ignorable="w14 w15 w16se w16cid w16 w16cex w16sdtdh wp14">
   <w:body>
     <w:p>
       <w:pPr>
@@ -343,7 +343,7 @@
       <w:sdtContent>
         <w:p>
           <w:pPr>
-            <w:pStyle w:val="En-ttedetabledesmatires"/>
+            <w:pStyle w:val="TOCHeading"/>
           </w:pPr>
           <w:r>
             <w:rPr>
@@ -354,7 +354,7 @@
         </w:p>
         <w:p>
           <w:pPr>
-            <w:pStyle w:val="TM1"/>
+            <w:pStyle w:val="TOC1"/>
             <w:tabs>
               <w:tab w:val="right" w:leader="dot" w:pos="9350"/>
             </w:tabs>
@@ -375,7 +375,7 @@
           <w:hyperlink w:anchor="_Toc127454720" w:history="1">
             <w:r>
               <w:rPr>
-                <w:rStyle w:val="Lienhypertexte"/>
+                <w:rStyle w:val="Hyperlink"/>
                 <w:noProof/>
               </w:rPr>
               <w:t>Maquettes</w:t>
@@ -432,7 +432,7 @@
         </w:p>
         <w:p>
           <w:pPr>
-            <w:pStyle w:val="TM1"/>
+            <w:pStyle w:val="TOC1"/>
             <w:tabs>
               <w:tab w:val="right" w:leader="dot" w:pos="9350"/>
             </w:tabs>
@@ -444,7 +444,7 @@
           <w:hyperlink w:anchor="_Toc127454721" w:history="1">
             <w:r>
               <w:rPr>
-                <w:rStyle w:val="Lienhypertexte"/>
+                <w:rStyle w:val="Hyperlink"/>
                 <w:noProof/>
               </w:rPr>
               <w:t>Conception UML</w:t>
@@ -501,7 +501,7 @@
         </w:p>
         <w:p>
           <w:pPr>
-            <w:pStyle w:val="TM1"/>
+            <w:pStyle w:val="TOC1"/>
             <w:tabs>
               <w:tab w:val="right" w:leader="dot" w:pos="9350"/>
             </w:tabs>
@@ -513,7 +513,7 @@
           <w:hyperlink w:anchor="_Toc127454722" w:history="1">
             <w:r>
               <w:rPr>
-                <w:rStyle w:val="Lienhypertexte"/>
+                <w:rStyle w:val="Hyperlink"/>
                 <w:noProof/>
               </w:rPr>
               <w:t>Structure de données externes</w:t>
@@ -570,7 +570,7 @@
         </w:p>
         <w:p>
           <w:pPr>
-            <w:pStyle w:val="TM1"/>
+            <w:pStyle w:val="TOC1"/>
             <w:tabs>
               <w:tab w:val="right" w:leader="dot" w:pos="9350"/>
             </w:tabs>
@@ -582,7 +582,7 @@
           <w:hyperlink w:anchor="_Toc127454723" w:history="1">
             <w:r>
               <w:rPr>
-                <w:rStyle w:val="Lienhypertexte"/>
+                <w:rStyle w:val="Hyperlink"/>
                 <w:noProof/>
               </w:rPr>
               <w:t>Contraintes &amp; Éléments de Conception</w:t>
@@ -639,7 +639,7 @@
         </w:p>
         <w:p>
           <w:pPr>
-            <w:pStyle w:val="TM2"/>
+            <w:pStyle w:val="TOC2"/>
             <w:tabs>
               <w:tab w:val="right" w:leader="dot" w:pos="9350"/>
             </w:tabs>
@@ -650,7 +650,7 @@
           <w:hyperlink w:anchor="_Toc127454724" w:history="1">
             <w:r>
               <w:rPr>
-                <w:rStyle w:val="Lienhypertexte"/>
+                <w:rStyle w:val="Hyperlink"/>
                 <w:noProof/>
               </w:rPr>
               <w:t>Interface utilisateur</w:t>
@@ -707,7 +707,7 @@
         </w:p>
         <w:p>
           <w:pPr>
-            <w:pStyle w:val="TM2"/>
+            <w:pStyle w:val="TOC2"/>
             <w:tabs>
               <w:tab w:val="right" w:leader="dot" w:pos="9350"/>
             </w:tabs>
@@ -718,7 +718,7 @@
           <w:hyperlink w:anchor="_Toc127454725" w:history="1">
             <w:r>
               <w:rPr>
-                <w:rStyle w:val="Lienhypertexte"/>
+                <w:rStyle w:val="Hyperlink"/>
                 <w:noProof/>
               </w:rPr>
               <w:t>Structure de données</w:t>
@@ -775,7 +775,7 @@
         </w:p>
         <w:p>
           <w:pPr>
-            <w:pStyle w:val="TM2"/>
+            <w:pStyle w:val="TOC2"/>
             <w:tabs>
               <w:tab w:val="right" w:leader="dot" w:pos="9350"/>
             </w:tabs>
@@ -786,7 +786,7 @@
           <w:hyperlink w:anchor="_Toc127454726" w:history="1">
             <w:r>
               <w:rPr>
-                <w:rStyle w:val="Lienhypertexte"/>
+                <w:rStyle w:val="Hyperlink"/>
                 <w:noProof/>
               </w:rPr>
               <w:t>Patrons de conception</w:t>
@@ -843,7 +843,7 @@
         </w:p>
         <w:p>
           <w:pPr>
-            <w:pStyle w:val="TM2"/>
+            <w:pStyle w:val="TOC2"/>
             <w:tabs>
               <w:tab w:val="right" w:leader="dot" w:pos="9350"/>
             </w:tabs>
@@ -854,7 +854,7 @@
           <w:hyperlink w:anchor="_Toc127454727" w:history="1">
             <w:r>
               <w:rPr>
-                <w:rStyle w:val="Lienhypertexte"/>
+                <w:rStyle w:val="Hyperlink"/>
                 <w:noProof/>
               </w:rPr>
               <w:t>Expressions régulières</w:t>
@@ -911,7 +911,7 @@
         </w:p>
         <w:p>
           <w:pPr>
-            <w:pStyle w:val="TM2"/>
+            <w:pStyle w:val="TOC2"/>
             <w:tabs>
               <w:tab w:val="right" w:leader="dot" w:pos="9350"/>
             </w:tabs>
@@ -922,7 +922,7 @@
           <w:hyperlink w:anchor="_Toc127454728" w:history="1">
             <w:r>
               <w:rPr>
-                <w:rStyle w:val="Lienhypertexte"/>
+                <w:rStyle w:val="Hyperlink"/>
                 <w:noProof/>
               </w:rPr>
               <w:t>Algorithme</w:t>
@@ -979,7 +979,7 @@
         </w:p>
         <w:p>
           <w:pPr>
-            <w:pStyle w:val="TM2"/>
+            <w:pStyle w:val="TOC2"/>
             <w:tabs>
               <w:tab w:val="right" w:leader="dot" w:pos="9350"/>
             </w:tabs>
@@ -990,7 +990,7 @@
           <w:hyperlink w:anchor="_Toc127454729" w:history="1">
             <w:r>
               <w:rPr>
-                <w:rStyle w:val="Lienhypertexte"/>
+                <w:rStyle w:val="Hyperlink"/>
                 <w:noProof/>
               </w:rPr>
               <w:t>Mathématique</w:t>
@@ -1047,7 +1047,7 @@
         </w:p>
         <w:p>
           <w:pPr>
-            <w:pStyle w:val="TM2"/>
+            <w:pStyle w:val="TOC2"/>
             <w:tabs>
               <w:tab w:val="right" w:leader="dot" w:pos="9350"/>
             </w:tabs>
@@ -1058,7 +1058,7 @@
           <w:hyperlink w:anchor="_Toc127454730" w:history="1">
             <w:r>
               <w:rPr>
-                <w:rStyle w:val="Lienhypertexte"/>
+                <w:rStyle w:val="Hyperlink"/>
                 <w:noProof/>
               </w:rPr>
               <w:t>Veille Technologique</w:t>
@@ -1139,7 +1139,7 @@
     </w:p>
     <w:p>
       <w:pPr>
-        <w:pStyle w:val="Titre1"/>
+        <w:pStyle w:val="Heading1"/>
       </w:pPr>
       <w:bookmarkStart w:id="0" w:name="_Toc127454720"/>
       <w:r>
@@ -1196,7 +1196,14 @@
         </w:drawing>
       </w:r>
     </w:p>
-    <w:p/>
+    <w:p>
+      <w:pPr>
+        <w:jc w:val="center"/>
+      </w:pPr>
+      <w:r>
+        <w:t>Maquette prototype</w:t>
+      </w:r>
+    </w:p>
     <w:p>
       <w:r>
         <w:rPr>
@@ -1246,6 +1253,14 @@
         </w:drawing>
       </w:r>
     </w:p>
+    <w:p>
+      <w:pPr>
+        <w:jc w:val="center"/>
+      </w:pPr>
+      <w:r>
+        <w:t>Maquette de la page principale</w:t>
+      </w:r>
+    </w:p>
     <w:p/>
     <w:p>
       <w:r>
@@ -1293,6 +1308,14 @@
             </a:graphic>
           </wp:inline>
         </w:drawing>
+      </w:r>
+    </w:p>
+    <w:p>
+      <w:pPr>
+        <w:jc w:val="center"/>
+      </w:pPr>
+      <w:r>
+        <w:t>Maquette de la salle d’encan et du chat</w:t>
       </w:r>
     </w:p>
     <w:p>
@@ -1346,9 +1369,30 @@
     </w:p>
     <w:p>
       <w:pPr>
-        <w:pStyle w:val="Titre1"/>
+        <w:jc w:val="center"/>
+      </w:pPr>
+      <w:r>
+        <w:t>Maquette de la page de profile et quatre prototypes de section d’items</w:t>
+      </w:r>
+    </w:p>
+    <w:p>
+      <w:pPr>
+        <w:spacing w:line="276" w:lineRule="auto"/>
+        <w:jc w:val="left"/>
+        <w:rPr>
+          <w:sz w:val="40"/>
+          <w:szCs w:val="40"/>
+        </w:rPr>
       </w:pPr>
       <w:bookmarkStart w:id="1" w:name="_Toc127454721"/>
+      <w:r>
+        <w:br w:type="page"/>
+      </w:r>
+    </w:p>
+    <w:p>
+      <w:pPr>
+        <w:pStyle w:val="Heading1"/>
+      </w:pPr>
       <w:r>
         <w:lastRenderedPageBreak/>
         <w:t>Conception UML</w:t>
@@ -1357,17 +1401,21 @@
     </w:p>
     <w:p>
       <w:pPr>
-        <w:jc w:val="center"/>
-      </w:pPr>
-      <w:r>
+        <w:spacing w:line="276" w:lineRule="auto"/>
+        <w:jc w:val="left"/>
         <w:rPr>
           <w:noProof/>
         </w:rPr>
+      </w:pPr>
+      <w:r>
+        <w:rPr>
+          <w:noProof/>
+        </w:rPr>
         <w:drawing>
-          <wp:inline distT="0" distB="0" distL="0" distR="0" wp14:anchorId="73F90D08" wp14:editId="7E8EA562">
-            <wp:extent cx="5296395" cy="7664698"/>
-            <wp:effectExtent l="19050" t="19050" r="19050" b="12700"/>
-            <wp:docPr id="3" name="Image 3"/>
+          <wp:inline distT="0" distB="0" distL="0" distR="0" wp14:anchorId="492586F5" wp14:editId="305D488D">
+            <wp:extent cx="4913906" cy="7665408"/>
+            <wp:effectExtent l="0" t="0" r="1270" b="0"/>
+            <wp:docPr id="1" name="Picture 1" descr="Diagram&#10;&#10;Description automatically generated"/>
             <wp:cNvGraphicFramePr>
               <a:graphicFrameLocks xmlns:a="http://schemas.openxmlformats.org/drawingml/2006/main" noChangeAspect="1"/>
             </wp:cNvGraphicFramePr>
@@ -1375,7 +1423,7 @@
               <a:graphicData uri="http://schemas.openxmlformats.org/drawingml/2006/picture">
                 <pic:pic xmlns:pic="http://schemas.openxmlformats.org/drawingml/2006/picture">
                   <pic:nvPicPr>
-                    <pic:cNvPr id="0" name="Picture 1"/>
+                    <pic:cNvPr id="1" name="Picture 1" descr="Diagram&#10;&#10;Description automatically generated"/>
                     <pic:cNvPicPr>
                       <a:picLocks noChangeAspect="1" noChangeArrowheads="1"/>
                     </pic:cNvPicPr>
@@ -1396,16 +1444,14 @@
                   <pic:spPr bwMode="auto">
                     <a:xfrm>
                       <a:off x="0" y="0"/>
-                      <a:ext cx="5314933" cy="7691525"/>
+                      <a:ext cx="4933630" cy="7696176"/>
                     </a:xfrm>
                     <a:prstGeom prst="rect">
                       <a:avLst/>
                     </a:prstGeom>
                     <a:noFill/>
                     <a:ln>
-                      <a:solidFill>
-                        <a:schemeClr val="tx1"/>
-                      </a:solidFill>
+                      <a:noFill/>
                     </a:ln>
                   </pic:spPr>
                 </pic:pic>
@@ -1417,7 +1463,79 @@
     </w:p>
     <w:p>
       <w:pPr>
-        <w:pStyle w:val="Titre1"/>
+        <w:tabs>
+          <w:tab w:val="left" w:pos="2500"/>
+        </w:tabs>
+        <w:spacing w:line="276" w:lineRule="auto"/>
+        <w:jc w:val="left"/>
+      </w:pPr>
+      <w:r>
+        <w:rPr>
+          <w:noProof/>
+        </w:rPr>
+        <w:lastRenderedPageBreak/>
+        <w:drawing>
+          <wp:inline distT="0" distB="0" distL="0" distR="0" wp14:anchorId="7117DB2E" wp14:editId="3CC61A57">
+            <wp:extent cx="7982149" cy="5857371"/>
+            <wp:effectExtent l="0" t="4445" r="0" b="0"/>
+            <wp:docPr id="9" name="Picture 9" descr="Diagram, engineering drawing&#10;&#10;Description automatically generated"/>
+            <wp:cNvGraphicFramePr>
+              <a:graphicFrameLocks xmlns:a="http://schemas.openxmlformats.org/drawingml/2006/main" noChangeAspect="1"/>
+            </wp:cNvGraphicFramePr>
+            <a:graphic xmlns:a="http://schemas.openxmlformats.org/drawingml/2006/main">
+              <a:graphicData uri="http://schemas.openxmlformats.org/drawingml/2006/picture">
+                <pic:pic xmlns:pic="http://schemas.openxmlformats.org/drawingml/2006/picture">
+                  <pic:nvPicPr>
+                    <pic:cNvPr id="9" name="Picture 9" descr="Diagram, engineering drawing&#10;&#10;Description automatically generated"/>
+                    <pic:cNvPicPr>
+                      <a:picLocks noChangeAspect="1" noChangeArrowheads="1"/>
+                    </pic:cNvPicPr>
+                  </pic:nvPicPr>
+                  <pic:blipFill>
+                    <a:blip r:embed="rId11">
+                      <a:extLst>
+                        <a:ext uri="{28A0092B-C50C-407E-A947-70E740481C1C}">
+                          <a14:useLocalDpi xmlns:a14="http://schemas.microsoft.com/office/drawing/2010/main" val="0"/>
+                        </a:ext>
+                      </a:extLst>
+                    </a:blip>
+                    <a:srcRect/>
+                    <a:stretch>
+                      <a:fillRect/>
+                    </a:stretch>
+                  </pic:blipFill>
+                  <pic:spPr bwMode="auto">
+                    <a:xfrm rot="16200000">
+                      <a:off x="0" y="0"/>
+                      <a:ext cx="8031761" cy="5893777"/>
+                    </a:xfrm>
+                    <a:prstGeom prst="rect">
+                      <a:avLst/>
+                    </a:prstGeom>
+                    <a:noFill/>
+                    <a:ln>
+                      <a:noFill/>
+                    </a:ln>
+                  </pic:spPr>
+                </pic:pic>
+              </a:graphicData>
+            </a:graphic>
+          </wp:inline>
+        </w:drawing>
+      </w:r>
+    </w:p>
+    <w:p>
+      <w:pPr>
+        <w:spacing w:line="276" w:lineRule="auto"/>
+        <w:jc w:val="left"/>
+      </w:pPr>
+      <w:r>
+        <w:br w:type="page"/>
+      </w:r>
+    </w:p>
+    <w:p>
+      <w:pPr>
+        <w:pStyle w:val="Heading1"/>
       </w:pPr>
       <w:bookmarkStart w:id="2" w:name="_Toc127454722"/>
       <w:r>
@@ -3217,7 +3335,7 @@
                     <pic:cNvPicPr/>
                   </pic:nvPicPr>
                   <pic:blipFill>
-                    <a:blip r:embed="rId11">
+                    <a:blip r:embed="rId12">
                       <a:extLst>
                         <a:ext uri="{28A0092B-C50C-407E-A947-70E740481C1C}">
                           <a14:useLocalDpi xmlns:a14="http://schemas.microsoft.com/office/drawing/2010/main" val="0"/>
@@ -3251,7 +3369,7 @@
     </w:p>
     <w:p>
       <w:pPr>
-        <w:pStyle w:val="Titre1"/>
+        <w:pStyle w:val="Heading1"/>
       </w:pPr>
       <w:bookmarkStart w:id="3" w:name="_Toc127454723"/>
       <w:r>
@@ -3262,7 +3380,7 @@
     </w:p>
     <w:p>
       <w:pPr>
-        <w:pStyle w:val="Titre2"/>
+        <w:pStyle w:val="Heading2"/>
       </w:pPr>
       <w:bookmarkStart w:id="4" w:name="_Toc127454724"/>
       <w:r>
@@ -3345,7 +3463,7 @@
                     <pic:cNvPicPr/>
                   </pic:nvPicPr>
                   <pic:blipFill>
-                    <a:blip r:embed="rId12" cstate="print">
+                    <a:blip r:embed="rId13" cstate="print">
                       <a:extLst>
                         <a:ext uri="{28A0092B-C50C-407E-A947-70E740481C1C}">
                           <a14:useLocalDpi xmlns:a14="http://schemas.microsoft.com/office/drawing/2010/main" val="0"/>
@@ -3437,7 +3555,7 @@
     </w:p>
     <w:p>
       <w:pPr>
-        <w:pStyle w:val="Titre2"/>
+        <w:pStyle w:val="Heading2"/>
       </w:pPr>
       <w:r>
         <w:lastRenderedPageBreak/>
@@ -3634,7 +3752,7 @@
     </w:p>
     <w:p>
       <w:pPr>
-        <w:pStyle w:val="Titre2"/>
+        <w:pStyle w:val="Heading2"/>
       </w:pPr>
       <w:r>
         <w:lastRenderedPageBreak/>
@@ -3697,7 +3815,7 @@
     </w:p>
     <w:p>
       <w:pPr>
-        <w:pStyle w:val="Titre3"/>
+        <w:pStyle w:val="Heading3"/>
         <w:rPr>
           <w:i/>
           <w:iCs/>
@@ -3775,7 +3893,6 @@
           <w:id w:val="288859244"/>
           <w:citation/>
         </w:sdtPr>
-        <w:sdtEndPr/>
         <w:sdtContent>
           <w:r>
             <w:fldChar w:fldCharType="begin"/>
@@ -3800,7 +3917,7 @@
     </w:p>
     <w:p>
       <w:pPr>
-        <w:pStyle w:val="Titre3"/>
+        <w:pStyle w:val="Heading3"/>
         <w:rPr>
           <w:i/>
           <w:iCs/>
@@ -3849,7 +3966,6 @@
           <w:id w:val="776449974"/>
           <w:citation/>
         </w:sdtPr>
-        <w:sdtEndPr/>
         <w:sdtContent>
           <w:r>
             <w:fldChar w:fldCharType="begin"/>
@@ -3874,7 +3990,7 @@
     </w:p>
     <w:p>
       <w:pPr>
-        <w:pStyle w:val="Titre3"/>
+        <w:pStyle w:val="Heading3"/>
         <w:rPr>
           <w:i/>
           <w:iCs/>
@@ -3949,7 +4065,6 @@
           <w:id w:val="1582570673"/>
           <w:citation/>
         </w:sdtPr>
-        <w:sdtEndPr/>
         <w:sdtContent>
           <w:r>
             <w:fldChar w:fldCharType="begin"/>
@@ -3976,7 +4091,6 @@
           <w:id w:val="-1598170428"/>
           <w:citation/>
         </w:sdtPr>
-        <w:sdtEndPr/>
         <w:sdtContent>
           <w:r>
             <w:fldChar w:fldCharType="begin"/>
@@ -4021,7 +4135,7 @@
     </w:p>
     <w:p>
       <w:pPr>
-        <w:pStyle w:val="Titre2"/>
+        <w:pStyle w:val="Heading2"/>
       </w:pPr>
       <w:bookmarkStart w:id="7" w:name="_Toc127454727"/>
       <w:r>
@@ -4063,7 +4177,6 @@
           <w:id w:val="-1854563819"/>
           <w:citation/>
         </w:sdtPr>
-        <w:sdtEndPr/>
         <w:sdtContent>
           <w:r>
             <w:fldChar w:fldCharType="begin"/>
@@ -4125,7 +4238,7 @@
     <w:p/>
     <w:p>
       <w:pPr>
-        <w:pStyle w:val="Titre2"/>
+        <w:pStyle w:val="Heading2"/>
       </w:pPr>
       <w:bookmarkStart w:id="8" w:name="_Toc127454728"/>
       <w:r>
@@ -4158,7 +4271,7 @@
     </w:p>
     <w:p>
       <w:pPr>
-        <w:pStyle w:val="Titre2"/>
+        <w:pStyle w:val="Heading2"/>
       </w:pPr>
       <w:r>
         <w:lastRenderedPageBreak/>
@@ -4202,7 +4315,7 @@
     <w:p/>
     <w:p>
       <w:pPr>
-        <w:pStyle w:val="Paragraphedeliste"/>
+        <w:pStyle w:val="ListParagraph"/>
         <w:numPr>
           <w:ilvl w:val="0"/>
           <w:numId w:val="3"/>
@@ -4314,7 +4427,7 @@
     <w:p/>
     <w:p>
       <w:pPr>
-        <w:pStyle w:val="Paragraphedeliste"/>
+        <w:pStyle w:val="ListParagraph"/>
         <w:numPr>
           <w:ilvl w:val="0"/>
           <w:numId w:val="3"/>
@@ -4480,7 +4593,7 @@
     </w:p>
     <w:p>
       <w:pPr>
-        <w:pStyle w:val="Paragraphedeliste"/>
+        <w:pStyle w:val="ListParagraph"/>
         <w:numPr>
           <w:ilvl w:val="0"/>
           <w:numId w:val="3"/>
@@ -4507,7 +4620,7 @@
     </w:p>
     <w:p>
       <w:pPr>
-        <w:pStyle w:val="Paragraphedeliste"/>
+        <w:pStyle w:val="ListParagraph"/>
       </w:pPr>
       <w:r>
         <w:t>On ne prend que l’historique des pages visités jusqu’à une certaine date</w:t>
@@ -4580,7 +4693,7 @@
     <w:p/>
     <w:p>
       <w:pPr>
-        <w:pStyle w:val="Paragraphedeliste"/>
+        <w:pStyle w:val="ListParagraph"/>
         <w:numPr>
           <w:ilvl w:val="0"/>
           <w:numId w:val="3"/>
@@ -5044,7 +5157,7 @@
     </w:p>
     <w:p>
       <w:pPr>
-        <w:pStyle w:val="Titre2"/>
+        <w:pStyle w:val="Heading2"/>
       </w:pPr>
       <w:bookmarkStart w:id="10" w:name="_Toc127454730"/>
       <w:r>
@@ -5143,7 +5256,7 @@
       <w:sdtContent>
         <w:p>
           <w:pPr>
-            <w:pStyle w:val="Titre1"/>
+            <w:pStyle w:val="Heading1"/>
           </w:pPr>
           <w:r>
             <w:rPr>
@@ -5157,11 +5270,10 @@
             <w:id w:val="-573587230"/>
             <w:bibliography/>
           </w:sdtPr>
-          <w:sdtEndPr/>
           <w:sdtContent>
             <w:p>
               <w:pPr>
-                <w:pStyle w:val="Bibliographie"/>
+                <w:pStyle w:val="Bibliography"/>
                 <w:ind w:left="720" w:hanging="720"/>
                 <w:rPr>
                   <w:noProof/>
@@ -5205,7 +5317,7 @@
             </w:p>
             <w:p>
               <w:pPr>
-                <w:pStyle w:val="Bibliographie"/>
+                <w:pStyle w:val="Bibliography"/>
                 <w:ind w:left="720" w:hanging="720"/>
                 <w:rPr>
                   <w:noProof/>
@@ -5238,7 +5350,7 @@
             </w:p>
             <w:p>
               <w:pPr>
-                <w:pStyle w:val="Bibliographie"/>
+                <w:pStyle w:val="Bibliography"/>
                 <w:ind w:left="720" w:hanging="720"/>
                 <w:rPr>
                   <w:noProof/>
@@ -5271,7 +5383,7 @@
             </w:p>
             <w:p>
               <w:pPr>
-                <w:pStyle w:val="Bibliographie"/>
+                <w:pStyle w:val="Bibliography"/>
                 <w:ind w:left="720" w:hanging="720"/>
                 <w:rPr>
                   <w:noProof/>
@@ -5304,7 +5416,7 @@
             </w:p>
             <w:p>
               <w:pPr>
-                <w:pStyle w:val="Bibliographie"/>
+                <w:pStyle w:val="Bibliography"/>
                 <w:ind w:left="720" w:hanging="720"/>
                 <w:rPr>
                   <w:noProof/>
@@ -5360,7 +5472,7 @@
 </file>
 
 <file path=word/numbering.xml><?xml version="1.0" encoding="utf-8"?>
-<w:numbering xmlns:wpc="http://schemas.microsoft.com/office/word/2010/wordprocessingCanvas" xmlns:cx="http://schemas.microsoft.com/office/drawing/2014/chartex" xmlns:cx1="http://schemas.microsoft.com/office/drawing/2015/9/8/chartex" xmlns:cx2="http://schemas.microsoft.com/office/drawing/2015/10/21/chartex" xmlns:cx3="http://schemas.microsoft.com/office/drawing/2016/5/9/chartex" xmlns:cx4="http://schemas.microsoft.com/office/drawing/2016/5/10/chartex" xmlns:cx5="http://schemas.microsoft.com/office/drawing/2016/5/11/chartex" xmlns:cx6="http://schemas.microsoft.com/office/drawing/2016/5/12/chartex" xmlns:cx7="http://schemas.microsoft.com/office/drawing/2016/5/13/chartex" xmlns:cx8="http://schemas.microsoft.com/office/drawing/2016/5/14/chartex" xmlns:mc="http://schemas.openxmlformats.org/markup-compatibility/2006" xmlns:aink="http://schemas.microsoft.com/office/drawing/2016/ink" xmlns:am3d="http://schemas.microsoft.com/office/drawing/2017/model3d" xmlns:o="urn:schemas-microsoft-com:office:office" xmlns:r="http://schemas.openxmlformats.org/officeDocument/2006/relationships" xmlns:m="http://schemas.openxmlformats.org/officeDocument/2006/math" xmlns:v="urn:schemas-microsoft-com:vml" xmlns:wp14="http://schemas.microsoft.com/office/word/2010/wordprocessingDrawing" xmlns:wp="http://schemas.openxmlformats.org/drawingml/2006/wordprocessingDrawing" xmlns:w10="urn:schemas-microsoft-com:office:word" xmlns:w="http://schemas.openxmlformats.org/wordprocessingml/2006/main" xmlns:w14="http://schemas.microsoft.com/office/word/2010/wordml" xmlns:w15="http://schemas.microsoft.com/office/word/2012/wordml" xmlns:w16cex="http://schemas.microsoft.com/office/word/2018/wordml/cex" xmlns:w16cid="http://schemas.microsoft.com/office/word/2016/wordml/cid" xmlns:w16="http://schemas.microsoft.com/office/word/2018/wordml" xmlns:w16sdtdh="http://schemas.microsoft.com/office/word/2020/wordml/sdtdatahash" xmlns:w16se="http://schemas.microsoft.com/office/word/2015/wordml/symex" xmlns:wpg="http://schemas.microsoft.com/office/word/2010/wordprocessingGroup" xmlns:wpi="http://schemas.microsoft.com/office/word/2010/wordprocessingInk" xmlns:wne="http://schemas.microsoft.com/office/word/2006/wordml" xmlns:wps="http://schemas.microsoft.com/office/word/2010/wordprocessingShape" mc:Ignorable="w14 w15 w16se w16cid w16 w16cex w16sdtdh wp14">
+<w:numbering xmlns:wpc="http://schemas.microsoft.com/office/word/2010/wordprocessingCanvas" xmlns:cx="http://schemas.microsoft.com/office/drawing/2014/chartex" xmlns:cx1="http://schemas.microsoft.com/office/drawing/2015/9/8/chartex" xmlns:cx2="http://schemas.microsoft.com/office/drawing/2015/10/21/chartex" xmlns:cx3="http://schemas.microsoft.com/office/drawing/2016/5/9/chartex" xmlns:cx4="http://schemas.microsoft.com/office/drawing/2016/5/10/chartex" xmlns:cx5="http://schemas.microsoft.com/office/drawing/2016/5/11/chartex" xmlns:cx6="http://schemas.microsoft.com/office/drawing/2016/5/12/chartex" xmlns:cx7="http://schemas.microsoft.com/office/drawing/2016/5/13/chartex" xmlns:cx8="http://schemas.microsoft.com/office/drawing/2016/5/14/chartex" xmlns:mc="http://schemas.openxmlformats.org/markup-compatibility/2006" xmlns:aink="http://schemas.microsoft.com/office/drawing/2016/ink" xmlns:am3d="http://schemas.microsoft.com/office/drawing/2017/model3d" xmlns:o="urn:schemas-microsoft-com:office:office" xmlns:oel="http://schemas.microsoft.com/office/2019/extlst" xmlns:r="http://schemas.openxmlformats.org/officeDocument/2006/relationships" xmlns:m="http://schemas.openxmlformats.org/officeDocument/2006/math" xmlns:v="urn:schemas-microsoft-com:vml" xmlns:wp14="http://schemas.microsoft.com/office/word/2010/wordprocessingDrawing" xmlns:wp="http://schemas.openxmlformats.org/drawingml/2006/wordprocessingDrawing" xmlns:w10="urn:schemas-microsoft-com:office:word" xmlns:w="http://schemas.openxmlformats.org/wordprocessingml/2006/main" xmlns:w14="http://schemas.microsoft.com/office/word/2010/wordml" xmlns:w15="http://schemas.microsoft.com/office/word/2012/wordml" xmlns:w16cex="http://schemas.microsoft.com/office/word/2018/wordml/cex" xmlns:w16cid="http://schemas.microsoft.com/office/word/2016/wordml/cid" xmlns:w16="http://schemas.microsoft.com/office/word/2018/wordml" xmlns:w16sdtdh="http://schemas.microsoft.com/office/word/2020/wordml/sdtdatahash" xmlns:w16se="http://schemas.microsoft.com/office/word/2015/wordml/symex" xmlns:wpg="http://schemas.microsoft.com/office/word/2010/wordprocessingGroup" xmlns:wpi="http://schemas.microsoft.com/office/word/2010/wordprocessingInk" xmlns:wne="http://schemas.microsoft.com/office/word/2006/wordml" xmlns:wps="http://schemas.microsoft.com/office/word/2010/wordprocessingShape" mc:Ignorable="w14 w15 w16se w16cid w16 w16cex w16sdtdh wp14">
   <w:abstractNum w:abstractNumId="0" w15:restartNumberingAfterBreak="0">
     <w:nsid w:val="3D786181"/>
     <w:multiLevelType w:val="hybridMultilevel"/>
@@ -5673,13 +5785,13 @@
       </w:rPr>
     </w:lvl>
   </w:abstractNum>
-  <w:num w:numId="1">
+  <w:num w:numId="1" w16cid:durableId="409084800">
     <w:abstractNumId w:val="0"/>
   </w:num>
-  <w:num w:numId="2">
+  <w:num w:numId="2" w16cid:durableId="1630208243">
     <w:abstractNumId w:val="2"/>
   </w:num>
-  <w:num w:numId="3">
+  <w:num w:numId="3" w16cid:durableId="233203336">
     <w:abstractNumId w:val="1"/>
   </w:num>
 </w:numbering>
@@ -6088,11 +6200,11 @@
       <w:jc w:val="both"/>
     </w:pPr>
   </w:style>
-  <w:style w:type="paragraph" w:styleId="Titre1">
+  <w:style w:type="paragraph" w:styleId="Heading1">
     <w:name w:val="heading 1"/>
     <w:basedOn w:val="Normal"/>
     <w:next w:val="Normal"/>
-    <w:link w:val="Titre1Car"/>
+    <w:link w:val="Heading1Char"/>
     <w:uiPriority w:val="9"/>
     <w:qFormat/>
     <w:pPr>
@@ -6106,7 +6218,7 @@
       <w:szCs w:val="40"/>
     </w:rPr>
   </w:style>
-  <w:style w:type="paragraph" w:styleId="Titre2">
+  <w:style w:type="paragraph" w:styleId="Heading2">
     <w:name w:val="heading 2"/>
     <w:basedOn w:val="Normal"/>
     <w:next w:val="Normal"/>
@@ -6124,7 +6236,7 @@
       <w:szCs w:val="32"/>
     </w:rPr>
   </w:style>
-  <w:style w:type="paragraph" w:styleId="Titre3">
+  <w:style w:type="paragraph" w:styleId="Heading3">
     <w:name w:val="heading 3"/>
     <w:basedOn w:val="Normal"/>
     <w:next w:val="Normal"/>
@@ -6145,7 +6257,7 @@
       <w:szCs w:val="28"/>
     </w:rPr>
   </w:style>
-  <w:style w:type="paragraph" w:styleId="Titre4">
+  <w:style w:type="paragraph" w:styleId="Heading4">
     <w:name w:val="heading 4"/>
     <w:basedOn w:val="Normal"/>
     <w:next w:val="Normal"/>
@@ -6165,7 +6277,7 @@
       <w:szCs w:val="24"/>
     </w:rPr>
   </w:style>
-  <w:style w:type="paragraph" w:styleId="Titre5">
+  <w:style w:type="paragraph" w:styleId="Heading5">
     <w:name w:val="heading 5"/>
     <w:basedOn w:val="Normal"/>
     <w:next w:val="Normal"/>
@@ -6183,7 +6295,7 @@
       <w:color w:val="666666"/>
     </w:rPr>
   </w:style>
-  <w:style w:type="paragraph" w:styleId="Titre6">
+  <w:style w:type="paragraph" w:styleId="Heading6">
     <w:name w:val="heading 6"/>
     <w:basedOn w:val="Normal"/>
     <w:next w:val="Normal"/>
@@ -6202,13 +6314,13 @@
       <w:color w:val="666666"/>
     </w:rPr>
   </w:style>
-  <w:style w:type="character" w:default="1" w:styleId="Policepardfaut">
+  <w:style w:type="character" w:default="1" w:styleId="DefaultParagraphFont">
     <w:name w:val="Default Paragraph Font"/>
     <w:uiPriority w:val="1"/>
     <w:semiHidden/>
     <w:unhideWhenUsed/>
   </w:style>
-  <w:style w:type="table" w:default="1" w:styleId="TableauNormal">
+  <w:style w:type="table" w:default="1" w:styleId="TableNormal">
     <w:name w:val="Normal Table"/>
     <w:uiPriority w:val="99"/>
     <w:semiHidden/>
@@ -6223,14 +6335,14 @@
       </w:tblCellMar>
     </w:tblPr>
   </w:style>
-  <w:style w:type="numbering" w:default="1" w:styleId="Aucuneliste">
+  <w:style w:type="numbering" w:default="1" w:styleId="NoList">
     <w:name w:val="No List"/>
     <w:uiPriority w:val="99"/>
     <w:semiHidden/>
     <w:unhideWhenUsed/>
   </w:style>
-  <w:style w:type="table" w:customStyle="1" w:styleId="TableNormal">
-    <w:name w:val="Table Normal"/>
+  <w:style w:type="table" w:customStyle="1" w:styleId="TableNormal1">
+    <w:name w:val="Table Normal1"/>
     <w:tblPr>
       <w:tblCellMar>
         <w:top w:w="0" w:type="dxa"/>
@@ -6240,7 +6352,7 @@
       </w:tblCellMar>
     </w:tblPr>
   </w:style>
-  <w:style w:type="paragraph" w:styleId="Titre">
+  <w:style w:type="paragraph" w:styleId="Title">
     <w:name w:val="Title"/>
     <w:basedOn w:val="Normal"/>
     <w:next w:val="Normal"/>
@@ -6256,7 +6368,7 @@
       <w:szCs w:val="52"/>
     </w:rPr>
   </w:style>
-  <w:style w:type="paragraph" w:styleId="Sous-titre">
+  <w:style w:type="paragraph" w:styleId="Subtitle">
     <w:name w:val="Subtitle"/>
     <w:basedOn w:val="Normal"/>
     <w:next w:val="Normal"/>
@@ -6287,9 +6399,9 @@
       <w:sz w:val="20"/>
     </w:rPr>
   </w:style>
-  <w:style w:type="paragraph" w:styleId="En-ttedetabledesmatires">
+  <w:style w:type="paragraph" w:styleId="TOCHeading">
     <w:name w:val="TOC Heading"/>
-    <w:basedOn w:val="Titre1"/>
+    <w:basedOn w:val="Heading1"/>
     <w:next w:val="Normal"/>
     <w:uiPriority w:val="39"/>
     <w:unhideWhenUsed/>
@@ -6308,7 +6420,7 @@
   </w:style>
   <w:style w:type="character" w:customStyle="1" w:styleId="CodeCar">
     <w:name w:val="Code Car"/>
-    <w:basedOn w:val="Policepardfaut"/>
+    <w:basedOn w:val="DefaultParagraphFont"/>
     <w:link w:val="Code"/>
     <w:rsid w:val="00194CFC"/>
     <w:rPr>
@@ -6316,7 +6428,7 @@
       <w:sz w:val="20"/>
     </w:rPr>
   </w:style>
-  <w:style w:type="paragraph" w:styleId="TM1">
+  <w:style w:type="paragraph" w:styleId="TOC1">
     <w:name w:val="toc 1"/>
     <w:basedOn w:val="Normal"/>
     <w:next w:val="Normal"/>
@@ -6328,9 +6440,9 @@
       <w:spacing w:after="100"/>
     </w:pPr>
   </w:style>
-  <w:style w:type="character" w:styleId="Lienhypertexte">
+  <w:style w:type="character" w:styleId="Hyperlink">
     <w:name w:val="Hyperlink"/>
-    <w:basedOn w:val="Policepardfaut"/>
+    <w:basedOn w:val="DefaultParagraphFont"/>
     <w:uiPriority w:val="99"/>
     <w:unhideWhenUsed/>
     <w:rsid w:val="00AD6C7D"/>
@@ -6339,7 +6451,7 @@
       <w:u w:val="single"/>
     </w:rPr>
   </w:style>
-  <w:style w:type="paragraph" w:styleId="TM2">
+  <w:style w:type="paragraph" w:styleId="TOC2">
     <w:name w:val="toc 2"/>
     <w:basedOn w:val="Normal"/>
     <w:next w:val="Normal"/>
@@ -6352,10 +6464,10 @@
       <w:ind w:left="220"/>
     </w:pPr>
   </w:style>
-  <w:style w:type="character" w:customStyle="1" w:styleId="Titre1Car">
-    <w:name w:val="Titre 1 Car"/>
-    <w:basedOn w:val="Policepardfaut"/>
-    <w:link w:val="Titre1"/>
+  <w:style w:type="character" w:customStyle="1" w:styleId="Heading1Char">
+    <w:name w:val="Heading 1 Char"/>
+    <w:basedOn w:val="DefaultParagraphFont"/>
+    <w:link w:val="Heading1"/>
     <w:uiPriority w:val="9"/>
     <w:rsid w:val="00887F69"/>
     <w:rPr>
@@ -6363,7 +6475,7 @@
       <w:szCs w:val="40"/>
     </w:rPr>
   </w:style>
-  <w:style w:type="paragraph" w:styleId="Bibliographie">
+  <w:style w:type="paragraph" w:styleId="Bibliography">
     <w:name w:val="Bibliography"/>
     <w:basedOn w:val="Normal"/>
     <w:next w:val="Normal"/>
@@ -6371,9 +6483,9 @@
     <w:unhideWhenUsed/>
     <w:rsid w:val="008034AC"/>
   </w:style>
-  <w:style w:type="character" w:styleId="Textedelespacerserv">
+  <w:style w:type="character" w:styleId="PlaceholderText">
     <w:name w:val="Placeholder Text"/>
-    <w:basedOn w:val="Policepardfaut"/>
+    <w:basedOn w:val="DefaultParagraphFont"/>
     <w:uiPriority w:val="99"/>
     <w:semiHidden/>
     <w:rsid w:val="00D921EB"/>
@@ -6381,7 +6493,7 @@
       <w:color w:val="808080"/>
     </w:rPr>
   </w:style>
-  <w:style w:type="paragraph" w:styleId="Paragraphedeliste">
+  <w:style w:type="paragraph" w:styleId="ListParagraph">
     <w:name w:val="List Paragraph"/>
     <w:basedOn w:val="Normal"/>
     <w:uiPriority w:val="34"/>

</xml_diff>

<commit_message>
Ajout des documents de conception
</commit_message>
<xml_diff>
--- a/C61/sprint0/doc/Document_Conception_double.docx
+++ b/C61/sprint0/doc/Document_Conception_double.docx
@@ -1,6 +1,6 @@
 
 <file path=word/document.xml><?xml version="1.0" encoding="utf-8"?>
-<w:document xmlns:wpc="http://schemas.microsoft.com/office/word/2010/wordprocessingCanvas" xmlns:cx="http://schemas.microsoft.com/office/drawing/2014/chartex" xmlns:cx1="http://schemas.microsoft.com/office/drawing/2015/9/8/chartex" xmlns:cx2="http://schemas.microsoft.com/office/drawing/2015/10/21/chartex" xmlns:cx3="http://schemas.microsoft.com/office/drawing/2016/5/9/chartex" xmlns:cx4="http://schemas.microsoft.com/office/drawing/2016/5/10/chartex" xmlns:cx5="http://schemas.microsoft.com/office/drawing/2016/5/11/chartex" xmlns:cx6="http://schemas.microsoft.com/office/drawing/2016/5/12/chartex" xmlns:cx7="http://schemas.microsoft.com/office/drawing/2016/5/13/chartex" xmlns:cx8="http://schemas.microsoft.com/office/drawing/2016/5/14/chartex" xmlns:mc="http://schemas.openxmlformats.org/markup-compatibility/2006" xmlns:aink="http://schemas.microsoft.com/office/drawing/2016/ink" xmlns:am3d="http://schemas.microsoft.com/office/drawing/2017/model3d" xmlns:o="urn:schemas-microsoft-com:office:office" xmlns:oel="http://schemas.microsoft.com/office/2019/extlst" xmlns:r="http://schemas.openxmlformats.org/officeDocument/2006/relationships" xmlns:m="http://schemas.openxmlformats.org/officeDocument/2006/math" xmlns:v="urn:schemas-microsoft-com:vml" xmlns:wp14="http://schemas.microsoft.com/office/word/2010/wordprocessingDrawing" xmlns:wp="http://schemas.openxmlformats.org/drawingml/2006/wordprocessingDrawing" xmlns:w10="urn:schemas-microsoft-com:office:word" xmlns:w="http://schemas.openxmlformats.org/wordprocessingml/2006/main" xmlns:w14="http://schemas.microsoft.com/office/word/2010/wordml" xmlns:w15="http://schemas.microsoft.com/office/word/2012/wordml" xmlns:w16cex="http://schemas.microsoft.com/office/word/2018/wordml/cex" xmlns:w16cid="http://schemas.microsoft.com/office/word/2016/wordml/cid" xmlns:w16="http://schemas.microsoft.com/office/word/2018/wordml" xmlns:w16sdtdh="http://schemas.microsoft.com/office/word/2020/wordml/sdtdatahash" xmlns:w16se="http://schemas.microsoft.com/office/word/2015/wordml/symex" xmlns:wpg="http://schemas.microsoft.com/office/word/2010/wordprocessingGroup" xmlns:wpi="http://schemas.microsoft.com/office/word/2010/wordprocessingInk" xmlns:wne="http://schemas.microsoft.com/office/word/2006/wordml" xmlns:wps="http://schemas.microsoft.com/office/word/2010/wordprocessingShape" mc:Ignorable="w14 w15 w16se w16cid w16 w16cex w16sdtdh wp14">
+<w:document xmlns:wpc="http://schemas.microsoft.com/office/word/2010/wordprocessingCanvas" xmlns:cx="http://schemas.microsoft.com/office/drawing/2014/chartex" xmlns:cx1="http://schemas.microsoft.com/office/drawing/2015/9/8/chartex" xmlns:cx2="http://schemas.microsoft.com/office/drawing/2015/10/21/chartex" xmlns:cx3="http://schemas.microsoft.com/office/drawing/2016/5/9/chartex" xmlns:cx4="http://schemas.microsoft.com/office/drawing/2016/5/10/chartex" xmlns:cx5="http://schemas.microsoft.com/office/drawing/2016/5/11/chartex" xmlns:cx6="http://schemas.microsoft.com/office/drawing/2016/5/12/chartex" xmlns:cx7="http://schemas.microsoft.com/office/drawing/2016/5/13/chartex" xmlns:cx8="http://schemas.microsoft.com/office/drawing/2016/5/14/chartex" xmlns:mc="http://schemas.openxmlformats.org/markup-compatibility/2006" xmlns:aink="http://schemas.microsoft.com/office/drawing/2016/ink" xmlns:am3d="http://schemas.microsoft.com/office/drawing/2017/model3d" xmlns:o="urn:schemas-microsoft-com:office:office" xmlns:r="http://schemas.openxmlformats.org/officeDocument/2006/relationships" xmlns:m="http://schemas.openxmlformats.org/officeDocument/2006/math" xmlns:v="urn:schemas-microsoft-com:vml" xmlns:wp14="http://schemas.microsoft.com/office/word/2010/wordprocessingDrawing" xmlns:wp="http://schemas.openxmlformats.org/drawingml/2006/wordprocessingDrawing" xmlns:w10="urn:schemas-microsoft-com:office:word" xmlns:w="http://schemas.openxmlformats.org/wordprocessingml/2006/main" xmlns:w14="http://schemas.microsoft.com/office/word/2010/wordml" xmlns:w15="http://schemas.microsoft.com/office/word/2012/wordml" xmlns:w16cex="http://schemas.microsoft.com/office/word/2018/wordml/cex" xmlns:w16cid="http://schemas.microsoft.com/office/word/2016/wordml/cid" xmlns:w16="http://schemas.microsoft.com/office/word/2018/wordml" xmlns:w16sdtdh="http://schemas.microsoft.com/office/word/2020/wordml/sdtdatahash" xmlns:w16se="http://schemas.microsoft.com/office/word/2015/wordml/symex" xmlns:wpg="http://schemas.microsoft.com/office/word/2010/wordprocessingGroup" xmlns:wpi="http://schemas.microsoft.com/office/word/2010/wordprocessingInk" xmlns:wne="http://schemas.microsoft.com/office/word/2006/wordml" xmlns:wps="http://schemas.microsoft.com/office/word/2010/wordprocessingShape" mc:Ignorable="w14 w15 w16se w16cid w16 w16cex w16sdtdh wp14">
   <w:body>
     <w:p>
       <w:pPr>
@@ -78,8 +78,30 @@
         <w:rPr>
           <w:rFonts w:ascii="Calibri" w:eastAsia="Calibri" w:hAnsi="Calibri" w:cs="Calibri"/>
         </w:rPr>
-        <w:t>Par Nathaelle Fournier et Quoc Huan Tran</w:t>
-      </w:r>
+        <w:t xml:space="preserve">Par Nathaelle Fournier et Quoc </w:t>
+      </w:r>
+      <w:proofErr w:type="spellStart"/>
+      <w:r>
+        <w:rPr>
+          <w:rFonts w:ascii="Calibri" w:eastAsia="Calibri" w:hAnsi="Calibri" w:cs="Calibri"/>
+        </w:rPr>
+        <w:t>Huan</w:t>
+      </w:r>
+      <w:proofErr w:type="spellEnd"/>
+      <w:r>
+        <w:rPr>
+          <w:rFonts w:ascii="Calibri" w:eastAsia="Calibri" w:hAnsi="Calibri" w:cs="Calibri"/>
+        </w:rPr>
+        <w:t xml:space="preserve"> </w:t>
+      </w:r>
+      <w:proofErr w:type="spellStart"/>
+      <w:r>
+        <w:rPr>
+          <w:rFonts w:ascii="Calibri" w:eastAsia="Calibri" w:hAnsi="Calibri" w:cs="Calibri"/>
+        </w:rPr>
+        <w:t>Tran</w:t>
+      </w:r>
+      <w:proofErr w:type="spellEnd"/>
     </w:p>
     <w:p>
       <w:pPr>
@@ -341,7 +363,7 @@
       <w:sdtContent>
         <w:p>
           <w:pPr>
-            <w:pStyle w:val="TOCHeading"/>
+            <w:pStyle w:val="En-ttedetabledesmatires"/>
           </w:pPr>
           <w:r>
             <w:rPr>
@@ -352,7 +374,7 @@
         </w:p>
         <w:p>
           <w:pPr>
-            <w:pStyle w:val="TOC1"/>
+            <w:pStyle w:val="TM1"/>
             <w:tabs>
               <w:tab w:val="right" w:leader="dot" w:pos="9350"/>
             </w:tabs>
@@ -374,7 +396,7 @@
           <w:hyperlink w:anchor="_Toc128570911" w:history="1">
             <w:r>
               <w:rPr>
-                <w:rStyle w:val="Hyperlink"/>
+                <w:rStyle w:val="Lienhypertexte"/>
                 <w:noProof/>
               </w:rPr>
               <w:t>Maquettes</w:t>
@@ -431,7 +453,7 @@
         </w:p>
         <w:p>
           <w:pPr>
-            <w:pStyle w:val="TOC1"/>
+            <w:pStyle w:val="TM1"/>
             <w:tabs>
               <w:tab w:val="right" w:leader="dot" w:pos="9350"/>
             </w:tabs>
@@ -444,7 +466,7 @@
           <w:hyperlink w:anchor="_Toc128570912" w:history="1">
             <w:r>
               <w:rPr>
-                <w:rStyle w:val="Hyperlink"/>
+                <w:rStyle w:val="Lienhypertexte"/>
                 <w:noProof/>
               </w:rPr>
               <w:t>Conception UML</w:t>
@@ -501,7 +523,7 @@
         </w:p>
         <w:p>
           <w:pPr>
-            <w:pStyle w:val="TOC1"/>
+            <w:pStyle w:val="TM1"/>
             <w:tabs>
               <w:tab w:val="right" w:leader="dot" w:pos="9350"/>
             </w:tabs>
@@ -514,7 +536,7 @@
           <w:hyperlink w:anchor="_Toc128570913" w:history="1">
             <w:r>
               <w:rPr>
-                <w:rStyle w:val="Hyperlink"/>
+                <w:rStyle w:val="Lienhypertexte"/>
                 <w:noProof/>
               </w:rPr>
               <w:t>Structure de données externes</w:t>
@@ -571,7 +593,7 @@
         </w:p>
         <w:p>
           <w:pPr>
-            <w:pStyle w:val="TOC1"/>
+            <w:pStyle w:val="TM1"/>
             <w:tabs>
               <w:tab w:val="right" w:leader="dot" w:pos="9350"/>
             </w:tabs>
@@ -584,7 +606,7 @@
           <w:hyperlink w:anchor="_Toc128570914" w:history="1">
             <w:r>
               <w:rPr>
-                <w:rStyle w:val="Hyperlink"/>
+                <w:rStyle w:val="Lienhypertexte"/>
                 <w:noProof/>
               </w:rPr>
               <w:t>Contraintes &amp; Éléments de Conception</w:t>
@@ -641,7 +663,7 @@
         </w:p>
         <w:p>
           <w:pPr>
-            <w:pStyle w:val="TOC2"/>
+            <w:pStyle w:val="TM2"/>
             <w:tabs>
               <w:tab w:val="right" w:leader="dot" w:pos="9350"/>
             </w:tabs>
@@ -654,7 +676,7 @@
           <w:hyperlink w:anchor="_Toc128570915" w:history="1">
             <w:r>
               <w:rPr>
-                <w:rStyle w:val="Hyperlink"/>
+                <w:rStyle w:val="Lienhypertexte"/>
                 <w:noProof/>
               </w:rPr>
               <w:t>Interface utilisateur</w:t>
@@ -711,7 +733,7 @@
         </w:p>
         <w:p>
           <w:pPr>
-            <w:pStyle w:val="TOC2"/>
+            <w:pStyle w:val="TM2"/>
             <w:tabs>
               <w:tab w:val="right" w:leader="dot" w:pos="9350"/>
             </w:tabs>
@@ -724,7 +746,7 @@
           <w:hyperlink w:anchor="_Toc128570916" w:history="1">
             <w:r>
               <w:rPr>
-                <w:rStyle w:val="Hyperlink"/>
+                <w:rStyle w:val="Lienhypertexte"/>
                 <w:noProof/>
               </w:rPr>
               <w:t>Structure de données</w:t>
@@ -781,7 +803,7 @@
         </w:p>
         <w:p>
           <w:pPr>
-            <w:pStyle w:val="TOC2"/>
+            <w:pStyle w:val="TM2"/>
             <w:tabs>
               <w:tab w:val="right" w:leader="dot" w:pos="9350"/>
             </w:tabs>
@@ -794,7 +816,7 @@
           <w:hyperlink w:anchor="_Toc128570917" w:history="1">
             <w:r>
               <w:rPr>
-                <w:rStyle w:val="Hyperlink"/>
+                <w:rStyle w:val="Lienhypertexte"/>
                 <w:noProof/>
               </w:rPr>
               <w:t>Patrons de conception</w:t>
@@ -851,7 +873,7 @@
         </w:p>
         <w:p>
           <w:pPr>
-            <w:pStyle w:val="TOC3"/>
+            <w:pStyle w:val="TM3"/>
             <w:tabs>
               <w:tab w:val="right" w:leader="dot" w:pos="9350"/>
             </w:tabs>
@@ -862,7 +884,7 @@
           <w:hyperlink w:anchor="_Toc128570918" w:history="1">
             <w:r>
               <w:rPr>
-                <w:rStyle w:val="Hyperlink"/>
+                <w:rStyle w:val="Lienhypertexte"/>
                 <w:i/>
                 <w:iCs/>
                 <w:noProof/>
@@ -921,7 +943,7 @@
         </w:p>
         <w:p>
           <w:pPr>
-            <w:pStyle w:val="TOC3"/>
+            <w:pStyle w:val="TM3"/>
             <w:tabs>
               <w:tab w:val="right" w:leader="dot" w:pos="9350"/>
             </w:tabs>
@@ -932,7 +954,7 @@
           <w:hyperlink w:anchor="_Toc128570919" w:history="1">
             <w:r>
               <w:rPr>
-                <w:rStyle w:val="Hyperlink"/>
+                <w:rStyle w:val="Lienhypertexte"/>
                 <w:i/>
                 <w:iCs/>
                 <w:noProof/>
@@ -991,7 +1013,7 @@
         </w:p>
         <w:p>
           <w:pPr>
-            <w:pStyle w:val="TOC3"/>
+            <w:pStyle w:val="TM3"/>
             <w:tabs>
               <w:tab w:val="right" w:leader="dot" w:pos="9350"/>
             </w:tabs>
@@ -1002,7 +1024,7 @@
           <w:hyperlink w:anchor="_Toc128570920" w:history="1">
             <w:r>
               <w:rPr>
-                <w:rStyle w:val="Hyperlink"/>
+                <w:rStyle w:val="Lienhypertexte"/>
                 <w:i/>
                 <w:iCs/>
                 <w:noProof/>
@@ -1061,7 +1083,7 @@
         </w:p>
         <w:p>
           <w:pPr>
-            <w:pStyle w:val="TOC2"/>
+            <w:pStyle w:val="TM2"/>
             <w:tabs>
               <w:tab w:val="right" w:leader="dot" w:pos="9350"/>
             </w:tabs>
@@ -1074,7 +1096,7 @@
           <w:hyperlink w:anchor="_Toc128570921" w:history="1">
             <w:r>
               <w:rPr>
-                <w:rStyle w:val="Hyperlink"/>
+                <w:rStyle w:val="Lienhypertexte"/>
                 <w:noProof/>
               </w:rPr>
               <w:t>Expressions régulières</w:t>
@@ -1131,7 +1153,7 @@
         </w:p>
         <w:p>
           <w:pPr>
-            <w:pStyle w:val="TOC2"/>
+            <w:pStyle w:val="TM2"/>
             <w:tabs>
               <w:tab w:val="right" w:leader="dot" w:pos="9350"/>
             </w:tabs>
@@ -1144,7 +1166,7 @@
           <w:hyperlink w:anchor="_Toc128570922" w:history="1">
             <w:r>
               <w:rPr>
-                <w:rStyle w:val="Hyperlink"/>
+                <w:rStyle w:val="Lienhypertexte"/>
                 <w:noProof/>
               </w:rPr>
               <w:t>Algorithme</w:t>
@@ -1201,7 +1223,7 @@
         </w:p>
         <w:p>
           <w:pPr>
-            <w:pStyle w:val="TOC2"/>
+            <w:pStyle w:val="TM2"/>
             <w:tabs>
               <w:tab w:val="right" w:leader="dot" w:pos="9350"/>
             </w:tabs>
@@ -1214,7 +1236,7 @@
           <w:hyperlink w:anchor="_Toc128570923" w:history="1">
             <w:r>
               <w:rPr>
-                <w:rStyle w:val="Hyperlink"/>
+                <w:rStyle w:val="Lienhypertexte"/>
                 <w:noProof/>
               </w:rPr>
               <w:t>Mathématique</w:t>
@@ -1271,7 +1293,7 @@
         </w:p>
         <w:p>
           <w:pPr>
-            <w:pStyle w:val="TOC2"/>
+            <w:pStyle w:val="TM2"/>
             <w:tabs>
               <w:tab w:val="right" w:leader="dot" w:pos="9350"/>
             </w:tabs>
@@ -1284,7 +1306,7 @@
           <w:hyperlink w:anchor="_Toc128570924" w:history="1">
             <w:r>
               <w:rPr>
-                <w:rStyle w:val="Hyperlink"/>
+                <w:rStyle w:val="Lienhypertexte"/>
                 <w:noProof/>
               </w:rPr>
               <w:t>Veille Technologique</w:t>
@@ -1341,7 +1363,7 @@
         </w:p>
         <w:p>
           <w:pPr>
-            <w:pStyle w:val="TOC1"/>
+            <w:pStyle w:val="TM1"/>
             <w:tabs>
               <w:tab w:val="right" w:leader="dot" w:pos="9350"/>
             </w:tabs>
@@ -1354,7 +1376,7 @@
           <w:hyperlink w:anchor="_Toc128570925" w:history="1">
             <w:r>
               <w:rPr>
-                <w:rStyle w:val="Hyperlink"/>
+                <w:rStyle w:val="Lienhypertexte"/>
                 <w:noProof/>
                 <w:lang w:val="fr-FR"/>
               </w:rPr>
@@ -1436,7 +1458,7 @@
     </w:p>
     <w:p>
       <w:pPr>
-        <w:pStyle w:val="Heading1"/>
+        <w:pStyle w:val="Titre1"/>
       </w:pPr>
       <w:bookmarkStart w:id="0" w:name="_Toc128570911"/>
       <w:r>
@@ -1687,7 +1709,7 @@
     </w:p>
     <w:p>
       <w:pPr>
-        <w:pStyle w:val="Heading1"/>
+        <w:pStyle w:val="Titre1"/>
       </w:pPr>
       <w:bookmarkStart w:id="1" w:name="_Toc128570912"/>
       <w:r>
@@ -1832,7 +1854,7 @@
     </w:p>
     <w:p>
       <w:pPr>
-        <w:pStyle w:val="Heading1"/>
+        <w:pStyle w:val="Titre1"/>
       </w:pPr>
       <w:bookmarkStart w:id="2" w:name="_Toc128570913"/>
       <w:r>
@@ -1900,7 +1922,35 @@
           <w:sz w:val="20"/>
           <w:lang w:val="en-CA"/>
         </w:rPr>
-        <w:t xml:space="preserve">  'in_auction',</w:t>
+        <w:t xml:space="preserve">  '</w:t>
+      </w:r>
+      <w:proofErr w:type="spellStart"/>
+      <w:proofErr w:type="gramStart"/>
+      <w:r>
+        <w:rPr>
+          <w:rFonts w:ascii="Courier New" w:hAnsi="Courier New"/>
+          <w:sz w:val="20"/>
+          <w:lang w:val="en-CA"/>
+        </w:rPr>
+        <w:t>in</w:t>
+      </w:r>
+      <w:proofErr w:type="gramEnd"/>
+      <w:r>
+        <w:rPr>
+          <w:rFonts w:ascii="Courier New" w:hAnsi="Courier New"/>
+          <w:sz w:val="20"/>
+          <w:lang w:val="en-CA"/>
+        </w:rPr>
+        <w:t>_auction</w:t>
+      </w:r>
+      <w:proofErr w:type="spellEnd"/>
+      <w:r>
+        <w:rPr>
+          <w:rFonts w:ascii="Courier New" w:hAnsi="Courier New"/>
+          <w:sz w:val="20"/>
+          <w:lang w:val="en-CA"/>
+        </w:rPr>
+        <w:t>',</w:t>
       </w:r>
     </w:p>
     <w:p>
@@ -1998,7 +2048,23 @@
           <w:rFonts w:ascii="Courier New" w:hAnsi="Courier New"/>
           <w:sz w:val="20"/>
         </w:rPr>
-        <w:t xml:space="preserve">  'Art &amp; Sculture',</w:t>
+        <w:t xml:space="preserve">  'Art &amp; </w:t>
+      </w:r>
+      <w:proofErr w:type="spellStart"/>
+      <w:r>
+        <w:rPr>
+          <w:rFonts w:ascii="Courier New" w:hAnsi="Courier New"/>
+          <w:sz w:val="20"/>
+        </w:rPr>
+        <w:t>Sculture</w:t>
+      </w:r>
+      <w:proofErr w:type="spellEnd"/>
+      <w:r>
+        <w:rPr>
+          <w:rFonts w:ascii="Courier New" w:hAnsi="Courier New"/>
+          <w:sz w:val="20"/>
+        </w:rPr>
+        <w:t>',</w:t>
       </w:r>
     </w:p>
     <w:p>
@@ -2222,109 +2288,281 @@
           <w:sz w:val="20"/>
           <w:lang w:val="en-CA"/>
         </w:rPr>
-        <w:t xml:space="preserve">  "username" varchar(32) UNIQUE NOT NULL,</w:t>
-      </w:r>
-    </w:p>
-    <w:p>
-      <w:pPr>
-        <w:rPr>
-          <w:rFonts w:ascii="Courier New" w:hAnsi="Courier New"/>
-          <w:sz w:val="20"/>
-          <w:lang w:val="en-CA"/>
-        </w:rPr>
-      </w:pPr>
-      <w:r>
-        <w:rPr>
-          <w:rFonts w:ascii="Courier New" w:hAnsi="Courier New"/>
-          <w:sz w:val="20"/>
-          <w:lang w:val="en-CA"/>
-        </w:rPr>
-        <w:t xml:space="preserve">  "name" varchar(32),</w:t>
-      </w:r>
-    </w:p>
-    <w:p>
-      <w:pPr>
-        <w:rPr>
-          <w:rFonts w:ascii="Courier New" w:hAnsi="Courier New"/>
-          <w:sz w:val="20"/>
-          <w:lang w:val="en-CA"/>
-        </w:rPr>
-      </w:pPr>
-      <w:r>
-        <w:rPr>
-          <w:rFonts w:ascii="Courier New" w:hAnsi="Courier New"/>
-          <w:sz w:val="20"/>
-          <w:lang w:val="en-CA"/>
-        </w:rPr>
-        <w:t xml:space="preserve">  "lastname" varchar(32),</w:t>
-      </w:r>
-    </w:p>
-    <w:p>
-      <w:pPr>
-        <w:rPr>
-          <w:rFonts w:ascii="Courier New" w:hAnsi="Courier New"/>
-          <w:sz w:val="20"/>
-          <w:lang w:val="en-CA"/>
-        </w:rPr>
-      </w:pPr>
-      <w:r>
-        <w:rPr>
-          <w:rFonts w:ascii="Courier New" w:hAnsi="Courier New"/>
-          <w:sz w:val="20"/>
-          <w:lang w:val="en-CA"/>
-        </w:rPr>
-        <w:t xml:space="preserve">  "email" varchar(128) UNIQUE NOT NULL,</w:t>
-      </w:r>
-    </w:p>
-    <w:p>
-      <w:pPr>
-        <w:rPr>
-          <w:rFonts w:ascii="Courier New" w:hAnsi="Courier New"/>
-          <w:sz w:val="20"/>
-          <w:lang w:val="en-CA"/>
-        </w:rPr>
-      </w:pPr>
-      <w:r>
-        <w:rPr>
-          <w:rFonts w:ascii="Courier New" w:hAnsi="Courier New"/>
-          <w:sz w:val="20"/>
-          <w:lang w:val="en-CA"/>
-        </w:rPr>
-        <w:t xml:space="preserve">  "password" varchar(132) NOT NULL,</w:t>
-      </w:r>
-    </w:p>
-    <w:p>
-      <w:pPr>
-        <w:rPr>
-          <w:rFonts w:ascii="Courier New" w:hAnsi="Courier New"/>
-          <w:sz w:val="20"/>
-          <w:lang w:val="en-CA"/>
-        </w:rPr>
-      </w:pPr>
-      <w:r>
-        <w:rPr>
-          <w:rFonts w:ascii="Courier New" w:hAnsi="Courier New"/>
-          <w:sz w:val="20"/>
-          <w:lang w:val="en-CA"/>
-        </w:rPr>
-        <w:t xml:space="preserve">  "profile_picture" varbinary,</w:t>
-      </w:r>
-    </w:p>
-    <w:p>
-      <w:pPr>
-        <w:rPr>
-          <w:rFonts w:ascii="Courier New" w:hAnsi="Courier New"/>
-          <w:sz w:val="20"/>
-          <w:lang w:val="en-CA"/>
-        </w:rPr>
-      </w:pPr>
-      <w:r>
-        <w:rPr>
-          <w:rFonts w:ascii="Courier New" w:hAnsi="Courier New"/>
-          <w:sz w:val="20"/>
-          <w:lang w:val="en-CA"/>
-        </w:rPr>
-        <w:t xml:space="preserve">  "dateofbirth" timestamp NOT NULL</w:t>
+        <w:t xml:space="preserve">  "username" </w:t>
+      </w:r>
+      <w:proofErr w:type="gramStart"/>
+      <w:r>
+        <w:rPr>
+          <w:rFonts w:ascii="Courier New" w:hAnsi="Courier New"/>
+          <w:sz w:val="20"/>
+          <w:lang w:val="en-CA"/>
+        </w:rPr>
+        <w:t>varchar(</w:t>
+      </w:r>
+      <w:proofErr w:type="gramEnd"/>
+      <w:r>
+        <w:rPr>
+          <w:rFonts w:ascii="Courier New" w:hAnsi="Courier New"/>
+          <w:sz w:val="20"/>
+          <w:lang w:val="en-CA"/>
+        </w:rPr>
+        <w:t>32) UNIQUE NOT NULL,</w:t>
+      </w:r>
+    </w:p>
+    <w:p>
+      <w:pPr>
+        <w:rPr>
+          <w:rFonts w:ascii="Courier New" w:hAnsi="Courier New"/>
+          <w:sz w:val="20"/>
+          <w:lang w:val="en-CA"/>
+        </w:rPr>
+      </w:pPr>
+      <w:r>
+        <w:rPr>
+          <w:rFonts w:ascii="Courier New" w:hAnsi="Courier New"/>
+          <w:sz w:val="20"/>
+          <w:lang w:val="en-CA"/>
+        </w:rPr>
+        <w:t xml:space="preserve">  "name" </w:t>
+      </w:r>
+      <w:proofErr w:type="gramStart"/>
+      <w:r>
+        <w:rPr>
+          <w:rFonts w:ascii="Courier New" w:hAnsi="Courier New"/>
+          <w:sz w:val="20"/>
+          <w:lang w:val="en-CA"/>
+        </w:rPr>
+        <w:t>varchar(</w:t>
+      </w:r>
+      <w:proofErr w:type="gramEnd"/>
+      <w:r>
+        <w:rPr>
+          <w:rFonts w:ascii="Courier New" w:hAnsi="Courier New"/>
+          <w:sz w:val="20"/>
+          <w:lang w:val="en-CA"/>
+        </w:rPr>
+        <w:t>32),</w:t>
+      </w:r>
+    </w:p>
+    <w:p>
+      <w:pPr>
+        <w:rPr>
+          <w:rFonts w:ascii="Courier New" w:hAnsi="Courier New"/>
+          <w:sz w:val="20"/>
+          <w:lang w:val="en-CA"/>
+        </w:rPr>
+      </w:pPr>
+      <w:r>
+        <w:rPr>
+          <w:rFonts w:ascii="Courier New" w:hAnsi="Courier New"/>
+          <w:sz w:val="20"/>
+          <w:lang w:val="en-CA"/>
+        </w:rPr>
+        <w:t xml:space="preserve">  "</w:t>
+      </w:r>
+      <w:proofErr w:type="spellStart"/>
+      <w:r>
+        <w:rPr>
+          <w:rFonts w:ascii="Courier New" w:hAnsi="Courier New"/>
+          <w:sz w:val="20"/>
+          <w:lang w:val="en-CA"/>
+        </w:rPr>
+        <w:t>lastname</w:t>
+      </w:r>
+      <w:proofErr w:type="spellEnd"/>
+      <w:r>
+        <w:rPr>
+          <w:rFonts w:ascii="Courier New" w:hAnsi="Courier New"/>
+          <w:sz w:val="20"/>
+          <w:lang w:val="en-CA"/>
+        </w:rPr>
+        <w:t xml:space="preserve">" </w:t>
+      </w:r>
+      <w:proofErr w:type="gramStart"/>
+      <w:r>
+        <w:rPr>
+          <w:rFonts w:ascii="Courier New" w:hAnsi="Courier New"/>
+          <w:sz w:val="20"/>
+          <w:lang w:val="en-CA"/>
+        </w:rPr>
+        <w:t>varchar(</w:t>
+      </w:r>
+      <w:proofErr w:type="gramEnd"/>
+      <w:r>
+        <w:rPr>
+          <w:rFonts w:ascii="Courier New" w:hAnsi="Courier New"/>
+          <w:sz w:val="20"/>
+          <w:lang w:val="en-CA"/>
+        </w:rPr>
+        <w:t>32),</w:t>
+      </w:r>
+    </w:p>
+    <w:p>
+      <w:pPr>
+        <w:rPr>
+          <w:rFonts w:ascii="Courier New" w:hAnsi="Courier New"/>
+          <w:sz w:val="20"/>
+          <w:lang w:val="en-CA"/>
+        </w:rPr>
+      </w:pPr>
+      <w:r>
+        <w:rPr>
+          <w:rFonts w:ascii="Courier New" w:hAnsi="Courier New"/>
+          <w:sz w:val="20"/>
+          <w:lang w:val="en-CA"/>
+        </w:rPr>
+        <w:t xml:space="preserve">  "email" </w:t>
+      </w:r>
+      <w:proofErr w:type="gramStart"/>
+      <w:r>
+        <w:rPr>
+          <w:rFonts w:ascii="Courier New" w:hAnsi="Courier New"/>
+          <w:sz w:val="20"/>
+          <w:lang w:val="en-CA"/>
+        </w:rPr>
+        <w:t>varchar(</w:t>
+      </w:r>
+      <w:proofErr w:type="gramEnd"/>
+      <w:r>
+        <w:rPr>
+          <w:rFonts w:ascii="Courier New" w:hAnsi="Courier New"/>
+          <w:sz w:val="20"/>
+          <w:lang w:val="en-CA"/>
+        </w:rPr>
+        <w:t>128) UNIQUE NOT NULL,</w:t>
+      </w:r>
+    </w:p>
+    <w:p>
+      <w:pPr>
+        <w:rPr>
+          <w:rFonts w:ascii="Courier New" w:hAnsi="Courier New"/>
+          <w:sz w:val="20"/>
+          <w:lang w:val="en-CA"/>
+        </w:rPr>
+      </w:pPr>
+      <w:r>
+        <w:rPr>
+          <w:rFonts w:ascii="Courier New" w:hAnsi="Courier New"/>
+          <w:sz w:val="20"/>
+          <w:lang w:val="en-CA"/>
+        </w:rPr>
+        <w:t xml:space="preserve">  "password" </w:t>
+      </w:r>
+      <w:proofErr w:type="gramStart"/>
+      <w:r>
+        <w:rPr>
+          <w:rFonts w:ascii="Courier New" w:hAnsi="Courier New"/>
+          <w:sz w:val="20"/>
+          <w:lang w:val="en-CA"/>
+        </w:rPr>
+        <w:t>varchar(</w:t>
+      </w:r>
+      <w:proofErr w:type="gramEnd"/>
+      <w:r>
+        <w:rPr>
+          <w:rFonts w:ascii="Courier New" w:hAnsi="Courier New"/>
+          <w:sz w:val="20"/>
+          <w:lang w:val="en-CA"/>
+        </w:rPr>
+        <w:t>132) NOT NULL,</w:t>
+      </w:r>
+    </w:p>
+    <w:p>
+      <w:pPr>
+        <w:rPr>
+          <w:rFonts w:ascii="Courier New" w:hAnsi="Courier New"/>
+          <w:sz w:val="20"/>
+          <w:lang w:val="en-CA"/>
+        </w:rPr>
+      </w:pPr>
+      <w:r>
+        <w:rPr>
+          <w:rFonts w:ascii="Courier New" w:hAnsi="Courier New"/>
+          <w:sz w:val="20"/>
+          <w:lang w:val="en-CA"/>
+        </w:rPr>
+        <w:t xml:space="preserve">  "</w:t>
+      </w:r>
+      <w:proofErr w:type="spellStart"/>
+      <w:proofErr w:type="gramStart"/>
+      <w:r>
+        <w:rPr>
+          <w:rFonts w:ascii="Courier New" w:hAnsi="Courier New"/>
+          <w:sz w:val="20"/>
+          <w:lang w:val="en-CA"/>
+        </w:rPr>
+        <w:t>profile</w:t>
+      </w:r>
+      <w:proofErr w:type="gramEnd"/>
+      <w:r>
+        <w:rPr>
+          <w:rFonts w:ascii="Courier New" w:hAnsi="Courier New"/>
+          <w:sz w:val="20"/>
+          <w:lang w:val="en-CA"/>
+        </w:rPr>
+        <w:t>_picture</w:t>
+      </w:r>
+      <w:proofErr w:type="spellEnd"/>
+      <w:r>
+        <w:rPr>
+          <w:rFonts w:ascii="Courier New" w:hAnsi="Courier New"/>
+          <w:sz w:val="20"/>
+          <w:lang w:val="en-CA"/>
+        </w:rPr>
+        <w:t xml:space="preserve">" </w:t>
+      </w:r>
+      <w:proofErr w:type="spellStart"/>
+      <w:r>
+        <w:rPr>
+          <w:rFonts w:ascii="Courier New" w:hAnsi="Courier New"/>
+          <w:sz w:val="20"/>
+          <w:lang w:val="en-CA"/>
+        </w:rPr>
+        <w:t>varbinary</w:t>
+      </w:r>
+      <w:proofErr w:type="spellEnd"/>
+      <w:r>
+        <w:rPr>
+          <w:rFonts w:ascii="Courier New" w:hAnsi="Courier New"/>
+          <w:sz w:val="20"/>
+          <w:lang w:val="en-CA"/>
+        </w:rPr>
+        <w:t>,</w:t>
+      </w:r>
+    </w:p>
+    <w:p>
+      <w:pPr>
+        <w:rPr>
+          <w:rFonts w:ascii="Courier New" w:hAnsi="Courier New"/>
+          <w:sz w:val="20"/>
+          <w:lang w:val="en-CA"/>
+        </w:rPr>
+      </w:pPr>
+      <w:r>
+        <w:rPr>
+          <w:rFonts w:ascii="Courier New" w:hAnsi="Courier New"/>
+          <w:sz w:val="20"/>
+          <w:lang w:val="en-CA"/>
+        </w:rPr>
+        <w:t xml:space="preserve">  "</w:t>
+      </w:r>
+      <w:proofErr w:type="spellStart"/>
+      <w:r>
+        <w:rPr>
+          <w:rFonts w:ascii="Courier New" w:hAnsi="Courier New"/>
+          <w:sz w:val="20"/>
+          <w:lang w:val="en-CA"/>
+        </w:rPr>
+        <w:t>dateofbirth</w:t>
+      </w:r>
+      <w:proofErr w:type="spellEnd"/>
+      <w:r>
+        <w:rPr>
+          <w:rFonts w:ascii="Courier New" w:hAnsi="Courier New"/>
+          <w:sz w:val="20"/>
+          <w:lang w:val="en-CA"/>
+        </w:rPr>
+        <w:t>" timestamp NOT NULL</w:t>
       </w:r>
     </w:p>
     <w:p>
@@ -2393,24 +2631,70 @@
           <w:sz w:val="20"/>
           <w:lang w:val="en-CA"/>
         </w:rPr>
-        <w:t xml:space="preserve">  "id_user" int NOT NULL,</w:t>
-      </w:r>
-    </w:p>
-    <w:p>
-      <w:pPr>
-        <w:rPr>
-          <w:rFonts w:ascii="Courier New" w:hAnsi="Courier New"/>
-          <w:sz w:val="20"/>
-          <w:lang w:val="en-CA"/>
-        </w:rPr>
-      </w:pPr>
-      <w:r>
-        <w:rPr>
-          <w:rFonts w:ascii="Courier New" w:hAnsi="Courier New"/>
-          <w:sz w:val="20"/>
-          <w:lang w:val="en-CA"/>
-        </w:rPr>
-        <w:t xml:space="preserve">  "street" varchar(128) NOT NULL,</w:t>
+        <w:t xml:space="preserve">  "</w:t>
+      </w:r>
+      <w:proofErr w:type="spellStart"/>
+      <w:proofErr w:type="gramStart"/>
+      <w:r>
+        <w:rPr>
+          <w:rFonts w:ascii="Courier New" w:hAnsi="Courier New"/>
+          <w:sz w:val="20"/>
+          <w:lang w:val="en-CA"/>
+        </w:rPr>
+        <w:t>id</w:t>
+      </w:r>
+      <w:proofErr w:type="gramEnd"/>
+      <w:r>
+        <w:rPr>
+          <w:rFonts w:ascii="Courier New" w:hAnsi="Courier New"/>
+          <w:sz w:val="20"/>
+          <w:lang w:val="en-CA"/>
+        </w:rPr>
+        <w:t>_user</w:t>
+      </w:r>
+      <w:proofErr w:type="spellEnd"/>
+      <w:r>
+        <w:rPr>
+          <w:rFonts w:ascii="Courier New" w:hAnsi="Courier New"/>
+          <w:sz w:val="20"/>
+          <w:lang w:val="en-CA"/>
+        </w:rPr>
+        <w:t>" int NOT NULL,</w:t>
+      </w:r>
+    </w:p>
+    <w:p>
+      <w:pPr>
+        <w:rPr>
+          <w:rFonts w:ascii="Courier New" w:hAnsi="Courier New"/>
+          <w:sz w:val="20"/>
+          <w:lang w:val="en-CA"/>
+        </w:rPr>
+      </w:pPr>
+      <w:r>
+        <w:rPr>
+          <w:rFonts w:ascii="Courier New" w:hAnsi="Courier New"/>
+          <w:sz w:val="20"/>
+          <w:lang w:val="en-CA"/>
+        </w:rPr>
+        <w:t xml:space="preserve">  "street" </w:t>
+      </w:r>
+      <w:proofErr w:type="gramStart"/>
+      <w:r>
+        <w:rPr>
+          <w:rFonts w:ascii="Courier New" w:hAnsi="Courier New"/>
+          <w:sz w:val="20"/>
+          <w:lang w:val="en-CA"/>
+        </w:rPr>
+        <w:t>varchar(</w:t>
+      </w:r>
+      <w:proofErr w:type="gramEnd"/>
+      <w:r>
+        <w:rPr>
+          <w:rFonts w:ascii="Courier New" w:hAnsi="Courier New"/>
+          <w:sz w:val="20"/>
+          <w:lang w:val="en-CA"/>
+        </w:rPr>
+        <w:t>128) NOT NULL,</w:t>
       </w:r>
     </w:p>
     <w:p>
@@ -2444,41 +2728,113 @@
           <w:sz w:val="20"/>
           <w:lang w:val="en-CA"/>
         </w:rPr>
-        <w:t xml:space="preserve">  "city" varchar(32) NOT NULL,</w:t>
-      </w:r>
-    </w:p>
-    <w:p>
-      <w:pPr>
-        <w:rPr>
-          <w:rFonts w:ascii="Courier New" w:hAnsi="Courier New"/>
-          <w:sz w:val="20"/>
-          <w:lang w:val="en-CA"/>
-        </w:rPr>
-      </w:pPr>
-      <w:r>
-        <w:rPr>
-          <w:rFonts w:ascii="Courier New" w:hAnsi="Courier New"/>
-          <w:sz w:val="20"/>
-          <w:lang w:val="en-CA"/>
-        </w:rPr>
-        <w:t xml:space="preserve">  "country" VARCHAR(32) NOT NULL,</w:t>
-      </w:r>
-    </w:p>
-    <w:p>
-      <w:pPr>
-        <w:rPr>
-          <w:rFonts w:ascii="Courier New" w:hAnsi="Courier New"/>
-          <w:sz w:val="20"/>
-          <w:lang w:val="en-CA"/>
-        </w:rPr>
-      </w:pPr>
-      <w:r>
-        <w:rPr>
-          <w:rFonts w:ascii="Courier New" w:hAnsi="Courier New"/>
-          <w:sz w:val="20"/>
-          <w:lang w:val="en-CA"/>
-        </w:rPr>
-        <w:t xml:space="preserve">  "postal_code" CHAR(6) NOT NULL</w:t>
+        <w:t xml:space="preserve">  "city" </w:t>
+      </w:r>
+      <w:proofErr w:type="gramStart"/>
+      <w:r>
+        <w:rPr>
+          <w:rFonts w:ascii="Courier New" w:hAnsi="Courier New"/>
+          <w:sz w:val="20"/>
+          <w:lang w:val="en-CA"/>
+        </w:rPr>
+        <w:t>varchar(</w:t>
+      </w:r>
+      <w:proofErr w:type="gramEnd"/>
+      <w:r>
+        <w:rPr>
+          <w:rFonts w:ascii="Courier New" w:hAnsi="Courier New"/>
+          <w:sz w:val="20"/>
+          <w:lang w:val="en-CA"/>
+        </w:rPr>
+        <w:t>32) NOT NULL,</w:t>
+      </w:r>
+    </w:p>
+    <w:p>
+      <w:pPr>
+        <w:rPr>
+          <w:rFonts w:ascii="Courier New" w:hAnsi="Courier New"/>
+          <w:sz w:val="20"/>
+          <w:lang w:val="en-CA"/>
+        </w:rPr>
+      </w:pPr>
+      <w:r>
+        <w:rPr>
+          <w:rFonts w:ascii="Courier New" w:hAnsi="Courier New"/>
+          <w:sz w:val="20"/>
+          <w:lang w:val="en-CA"/>
+        </w:rPr>
+        <w:t xml:space="preserve">  "country" </w:t>
+      </w:r>
+      <w:proofErr w:type="gramStart"/>
+      <w:r>
+        <w:rPr>
+          <w:rFonts w:ascii="Courier New" w:hAnsi="Courier New"/>
+          <w:sz w:val="20"/>
+          <w:lang w:val="en-CA"/>
+        </w:rPr>
+        <w:t>VARCHAR(</w:t>
+      </w:r>
+      <w:proofErr w:type="gramEnd"/>
+      <w:r>
+        <w:rPr>
+          <w:rFonts w:ascii="Courier New" w:hAnsi="Courier New"/>
+          <w:sz w:val="20"/>
+          <w:lang w:val="en-CA"/>
+        </w:rPr>
+        <w:t>32) NOT NULL,</w:t>
+      </w:r>
+    </w:p>
+    <w:p>
+      <w:pPr>
+        <w:rPr>
+          <w:rFonts w:ascii="Courier New" w:hAnsi="Courier New"/>
+          <w:sz w:val="20"/>
+          <w:lang w:val="en-CA"/>
+        </w:rPr>
+      </w:pPr>
+      <w:r>
+        <w:rPr>
+          <w:rFonts w:ascii="Courier New" w:hAnsi="Courier New"/>
+          <w:sz w:val="20"/>
+          <w:lang w:val="en-CA"/>
+        </w:rPr>
+        <w:t xml:space="preserve">  "</w:t>
+      </w:r>
+      <w:proofErr w:type="spellStart"/>
+      <w:r>
+        <w:rPr>
+          <w:rFonts w:ascii="Courier New" w:hAnsi="Courier New"/>
+          <w:sz w:val="20"/>
+          <w:lang w:val="en-CA"/>
+        </w:rPr>
+        <w:t>postal_code</w:t>
+      </w:r>
+      <w:proofErr w:type="spellEnd"/>
+      <w:r>
+        <w:rPr>
+          <w:rFonts w:ascii="Courier New" w:hAnsi="Courier New"/>
+          <w:sz w:val="20"/>
+          <w:lang w:val="en-CA"/>
+        </w:rPr>
+        <w:t xml:space="preserve">" </w:t>
+      </w:r>
+      <w:proofErr w:type="gramStart"/>
+      <w:r>
+        <w:rPr>
+          <w:rFonts w:ascii="Courier New" w:hAnsi="Courier New"/>
+          <w:sz w:val="20"/>
+          <w:lang w:val="en-CA"/>
+        </w:rPr>
+        <w:t>CHAR(</w:t>
+      </w:r>
+      <w:proofErr w:type="gramEnd"/>
+      <w:r>
+        <w:rPr>
+          <w:rFonts w:ascii="Courier New" w:hAnsi="Courier New"/>
+          <w:sz w:val="20"/>
+          <w:lang w:val="en-CA"/>
+        </w:rPr>
+        <w:t>6) NOT NULL</w:t>
       </w:r>
     </w:p>
     <w:p>
@@ -2555,109 +2911,275 @@
           <w:sz w:val="20"/>
           <w:lang w:val="en-CA"/>
         </w:rPr>
-        <w:t xml:space="preserve">  "name" VARCHAR(32) NOT NULL,</w:t>
-      </w:r>
-    </w:p>
-    <w:p>
-      <w:pPr>
-        <w:rPr>
-          <w:rFonts w:ascii="Courier New" w:hAnsi="Courier New"/>
-          <w:sz w:val="20"/>
-          <w:lang w:val="en-CA"/>
-        </w:rPr>
-      </w:pPr>
-      <w:r>
-        <w:rPr>
-          <w:rFonts w:ascii="Courier New" w:hAnsi="Courier New"/>
-          <w:sz w:val="20"/>
-          <w:lang w:val="en-CA"/>
-        </w:rPr>
-        <w:t xml:space="preserve">  "description" VARCHAR(256) DEFAULT '',</w:t>
-      </w:r>
-    </w:p>
-    <w:p>
-      <w:pPr>
-        <w:rPr>
-          <w:rFonts w:ascii="Courier New" w:hAnsi="Courier New"/>
-          <w:sz w:val="20"/>
-          <w:lang w:val="en-CA"/>
-        </w:rPr>
-      </w:pPr>
-      <w:r>
-        <w:rPr>
-          <w:rFonts w:ascii="Courier New" w:hAnsi="Courier New"/>
-          <w:sz w:val="20"/>
-          <w:lang w:val="en-CA"/>
-        </w:rPr>
-        <w:t xml:space="preserve">  "current_status" status NOT NULL,</w:t>
-      </w:r>
-    </w:p>
-    <w:p>
-      <w:pPr>
-        <w:rPr>
-          <w:rFonts w:ascii="Courier New" w:hAnsi="Courier New"/>
-          <w:sz w:val="20"/>
-          <w:lang w:val="en-CA"/>
-        </w:rPr>
-      </w:pPr>
-      <w:r>
-        <w:rPr>
-          <w:rFonts w:ascii="Courier New" w:hAnsi="Courier New"/>
-          <w:sz w:val="20"/>
-          <w:lang w:val="en-CA"/>
-        </w:rPr>
-        <w:t xml:space="preserve">  "bid_count" int DEFAULT 0,</w:t>
-      </w:r>
-    </w:p>
-    <w:p>
-      <w:pPr>
-        <w:rPr>
-          <w:rFonts w:ascii="Courier New" w:hAnsi="Courier New"/>
-          <w:sz w:val="20"/>
-          <w:lang w:val="en-CA"/>
-        </w:rPr>
-      </w:pPr>
-      <w:r>
-        <w:rPr>
-          <w:rFonts w:ascii="Courier New" w:hAnsi="Courier New"/>
-          <w:sz w:val="20"/>
-          <w:lang w:val="en-CA"/>
-        </w:rPr>
-        <w:t xml:space="preserve">  "price" numeric(,2) DEFAULT 1,</w:t>
-      </w:r>
-    </w:p>
-    <w:p>
-      <w:pPr>
-        <w:rPr>
-          <w:rFonts w:ascii="Courier New" w:hAnsi="Courier New"/>
-          <w:sz w:val="20"/>
-          <w:lang w:val="en-CA"/>
-        </w:rPr>
-      </w:pPr>
-      <w:r>
-        <w:rPr>
-          <w:rFonts w:ascii="Courier New" w:hAnsi="Courier New"/>
-          <w:sz w:val="20"/>
-          <w:lang w:val="en-CA"/>
-        </w:rPr>
-        <w:t xml:space="preserve">  "id_seller" int NOT NULL,</w:t>
-      </w:r>
-    </w:p>
-    <w:p>
-      <w:pPr>
-        <w:rPr>
-          <w:rFonts w:ascii="Courier New" w:hAnsi="Courier New"/>
-          <w:sz w:val="20"/>
-          <w:lang w:val="en-CA"/>
-        </w:rPr>
-      </w:pPr>
-      <w:r>
-        <w:rPr>
-          <w:rFonts w:ascii="Courier New" w:hAnsi="Courier New"/>
-          <w:sz w:val="20"/>
-          <w:lang w:val="en-CA"/>
-        </w:rPr>
-        <w:t xml:space="preserve">  "auction_on" timestamp UNIQUE NOT NULL,</w:t>
+        <w:t xml:space="preserve">  "name" </w:t>
+      </w:r>
+      <w:proofErr w:type="gramStart"/>
+      <w:r>
+        <w:rPr>
+          <w:rFonts w:ascii="Courier New" w:hAnsi="Courier New"/>
+          <w:sz w:val="20"/>
+          <w:lang w:val="en-CA"/>
+        </w:rPr>
+        <w:t>VARCHAR(</w:t>
+      </w:r>
+      <w:proofErr w:type="gramEnd"/>
+      <w:r>
+        <w:rPr>
+          <w:rFonts w:ascii="Courier New" w:hAnsi="Courier New"/>
+          <w:sz w:val="20"/>
+          <w:lang w:val="en-CA"/>
+        </w:rPr>
+        <w:t>32) NOT NULL,</w:t>
+      </w:r>
+    </w:p>
+    <w:p>
+      <w:pPr>
+        <w:rPr>
+          <w:rFonts w:ascii="Courier New" w:hAnsi="Courier New"/>
+          <w:sz w:val="20"/>
+          <w:lang w:val="en-CA"/>
+        </w:rPr>
+      </w:pPr>
+      <w:r>
+        <w:rPr>
+          <w:rFonts w:ascii="Courier New" w:hAnsi="Courier New"/>
+          <w:sz w:val="20"/>
+          <w:lang w:val="en-CA"/>
+        </w:rPr>
+        <w:t xml:space="preserve">  "description" </w:t>
+      </w:r>
+      <w:proofErr w:type="gramStart"/>
+      <w:r>
+        <w:rPr>
+          <w:rFonts w:ascii="Courier New" w:hAnsi="Courier New"/>
+          <w:sz w:val="20"/>
+          <w:lang w:val="en-CA"/>
+        </w:rPr>
+        <w:t>VARCHAR(</w:t>
+      </w:r>
+      <w:proofErr w:type="gramEnd"/>
+      <w:r>
+        <w:rPr>
+          <w:rFonts w:ascii="Courier New" w:hAnsi="Courier New"/>
+          <w:sz w:val="20"/>
+          <w:lang w:val="en-CA"/>
+        </w:rPr>
+        <w:t>256) DEFAULT '',</w:t>
+      </w:r>
+    </w:p>
+    <w:p>
+      <w:pPr>
+        <w:rPr>
+          <w:rFonts w:ascii="Courier New" w:hAnsi="Courier New"/>
+          <w:sz w:val="20"/>
+          <w:lang w:val="en-CA"/>
+        </w:rPr>
+      </w:pPr>
+      <w:r>
+        <w:rPr>
+          <w:rFonts w:ascii="Courier New" w:hAnsi="Courier New"/>
+          <w:sz w:val="20"/>
+          <w:lang w:val="en-CA"/>
+        </w:rPr>
+        <w:t xml:space="preserve">  "</w:t>
+      </w:r>
+      <w:proofErr w:type="spellStart"/>
+      <w:proofErr w:type="gramStart"/>
+      <w:r>
+        <w:rPr>
+          <w:rFonts w:ascii="Courier New" w:hAnsi="Courier New"/>
+          <w:sz w:val="20"/>
+          <w:lang w:val="en-CA"/>
+        </w:rPr>
+        <w:t>current</w:t>
+      </w:r>
+      <w:proofErr w:type="gramEnd"/>
+      <w:r>
+        <w:rPr>
+          <w:rFonts w:ascii="Courier New" w:hAnsi="Courier New"/>
+          <w:sz w:val="20"/>
+          <w:lang w:val="en-CA"/>
+        </w:rPr>
+        <w:t>_status</w:t>
+      </w:r>
+      <w:proofErr w:type="spellEnd"/>
+      <w:r>
+        <w:rPr>
+          <w:rFonts w:ascii="Courier New" w:hAnsi="Courier New"/>
+          <w:sz w:val="20"/>
+          <w:lang w:val="en-CA"/>
+        </w:rPr>
+        <w:t>" status NOT NULL,</w:t>
+      </w:r>
+    </w:p>
+    <w:p>
+      <w:pPr>
+        <w:rPr>
+          <w:rFonts w:ascii="Courier New" w:hAnsi="Courier New"/>
+          <w:sz w:val="20"/>
+          <w:lang w:val="en-CA"/>
+        </w:rPr>
+      </w:pPr>
+      <w:r>
+        <w:rPr>
+          <w:rFonts w:ascii="Courier New" w:hAnsi="Courier New"/>
+          <w:sz w:val="20"/>
+          <w:lang w:val="en-CA"/>
+        </w:rPr>
+        <w:t xml:space="preserve">  "</w:t>
+      </w:r>
+      <w:proofErr w:type="spellStart"/>
+      <w:proofErr w:type="gramStart"/>
+      <w:r>
+        <w:rPr>
+          <w:rFonts w:ascii="Courier New" w:hAnsi="Courier New"/>
+          <w:sz w:val="20"/>
+          <w:lang w:val="en-CA"/>
+        </w:rPr>
+        <w:t>bid</w:t>
+      </w:r>
+      <w:proofErr w:type="gramEnd"/>
+      <w:r>
+        <w:rPr>
+          <w:rFonts w:ascii="Courier New" w:hAnsi="Courier New"/>
+          <w:sz w:val="20"/>
+          <w:lang w:val="en-CA"/>
+        </w:rPr>
+        <w:t>_count</w:t>
+      </w:r>
+      <w:proofErr w:type="spellEnd"/>
+      <w:r>
+        <w:rPr>
+          <w:rFonts w:ascii="Courier New" w:hAnsi="Courier New"/>
+          <w:sz w:val="20"/>
+          <w:lang w:val="en-CA"/>
+        </w:rPr>
+        <w:t>" int DEFAULT 0,</w:t>
+      </w:r>
+    </w:p>
+    <w:p>
+      <w:pPr>
+        <w:rPr>
+          <w:rFonts w:ascii="Courier New" w:hAnsi="Courier New"/>
+          <w:sz w:val="20"/>
+          <w:lang w:val="en-CA"/>
+        </w:rPr>
+      </w:pPr>
+      <w:r>
+        <w:rPr>
+          <w:rFonts w:ascii="Courier New" w:hAnsi="Courier New"/>
+          <w:sz w:val="20"/>
+          <w:lang w:val="en-CA"/>
+        </w:rPr>
+        <w:t xml:space="preserve">  "price" </w:t>
+      </w:r>
+      <w:proofErr w:type="gramStart"/>
+      <w:r>
+        <w:rPr>
+          <w:rFonts w:ascii="Courier New" w:hAnsi="Courier New"/>
+          <w:sz w:val="20"/>
+          <w:lang w:val="en-CA"/>
+        </w:rPr>
+        <w:t>numeric(</w:t>
+      </w:r>
+      <w:proofErr w:type="gramEnd"/>
+      <w:r>
+        <w:rPr>
+          <w:rFonts w:ascii="Courier New" w:hAnsi="Courier New"/>
+          <w:sz w:val="20"/>
+          <w:lang w:val="en-CA"/>
+        </w:rPr>
+        <w:t>,2) DEFAULT 1,</w:t>
+      </w:r>
+    </w:p>
+    <w:p>
+      <w:pPr>
+        <w:rPr>
+          <w:rFonts w:ascii="Courier New" w:hAnsi="Courier New"/>
+          <w:sz w:val="20"/>
+          <w:lang w:val="en-CA"/>
+        </w:rPr>
+      </w:pPr>
+      <w:r>
+        <w:rPr>
+          <w:rFonts w:ascii="Courier New" w:hAnsi="Courier New"/>
+          <w:sz w:val="20"/>
+          <w:lang w:val="en-CA"/>
+        </w:rPr>
+        <w:t xml:space="preserve">  "</w:t>
+      </w:r>
+      <w:proofErr w:type="spellStart"/>
+      <w:proofErr w:type="gramStart"/>
+      <w:r>
+        <w:rPr>
+          <w:rFonts w:ascii="Courier New" w:hAnsi="Courier New"/>
+          <w:sz w:val="20"/>
+          <w:lang w:val="en-CA"/>
+        </w:rPr>
+        <w:t>id</w:t>
+      </w:r>
+      <w:proofErr w:type="gramEnd"/>
+      <w:r>
+        <w:rPr>
+          <w:rFonts w:ascii="Courier New" w:hAnsi="Courier New"/>
+          <w:sz w:val="20"/>
+          <w:lang w:val="en-CA"/>
+        </w:rPr>
+        <w:t>_seller</w:t>
+      </w:r>
+      <w:proofErr w:type="spellEnd"/>
+      <w:r>
+        <w:rPr>
+          <w:rFonts w:ascii="Courier New" w:hAnsi="Courier New"/>
+          <w:sz w:val="20"/>
+          <w:lang w:val="en-CA"/>
+        </w:rPr>
+        <w:t>" int NOT NULL,</w:t>
+      </w:r>
+    </w:p>
+    <w:p>
+      <w:pPr>
+        <w:rPr>
+          <w:rFonts w:ascii="Courier New" w:hAnsi="Courier New"/>
+          <w:sz w:val="20"/>
+          <w:lang w:val="en-CA"/>
+        </w:rPr>
+      </w:pPr>
+      <w:r>
+        <w:rPr>
+          <w:rFonts w:ascii="Courier New" w:hAnsi="Courier New"/>
+          <w:sz w:val="20"/>
+          <w:lang w:val="en-CA"/>
+        </w:rPr>
+        <w:t xml:space="preserve">  "</w:t>
+      </w:r>
+      <w:proofErr w:type="spellStart"/>
+      <w:proofErr w:type="gramStart"/>
+      <w:r>
+        <w:rPr>
+          <w:rFonts w:ascii="Courier New" w:hAnsi="Courier New"/>
+          <w:sz w:val="20"/>
+          <w:lang w:val="en-CA"/>
+        </w:rPr>
+        <w:t>auction</w:t>
+      </w:r>
+      <w:proofErr w:type="gramEnd"/>
+      <w:r>
+        <w:rPr>
+          <w:rFonts w:ascii="Courier New" w:hAnsi="Courier New"/>
+          <w:sz w:val="20"/>
+          <w:lang w:val="en-CA"/>
+        </w:rPr>
+        <w:t>_on</w:t>
+      </w:r>
+      <w:proofErr w:type="spellEnd"/>
+      <w:r>
+        <w:rPr>
+          <w:rFonts w:ascii="Courier New" w:hAnsi="Courier New"/>
+          <w:sz w:val="20"/>
+          <w:lang w:val="en-CA"/>
+        </w:rPr>
+        <w:t>" timestamp UNIQUE NOT NULL,</w:t>
       </w:r>
     </w:p>
     <w:p>
@@ -2717,75 +3239,205 @@
           <w:sz w:val="20"/>
           <w:lang w:val="en-CA"/>
         </w:rPr>
-        <w:t>CREATE TABLE "bought_items" (</w:t>
-      </w:r>
-    </w:p>
-    <w:p>
-      <w:pPr>
-        <w:rPr>
-          <w:rFonts w:ascii="Courier New" w:hAnsi="Courier New"/>
-          <w:sz w:val="20"/>
-          <w:lang w:val="en-CA"/>
-        </w:rPr>
-      </w:pPr>
-      <w:r>
-        <w:rPr>
-          <w:rFonts w:ascii="Courier New" w:hAnsi="Courier New"/>
-          <w:sz w:val="20"/>
-          <w:lang w:val="en-CA"/>
-        </w:rPr>
-        <w:t xml:space="preserve">  "id_user" INT NOT NULL,</w:t>
-      </w:r>
-    </w:p>
-    <w:p>
-      <w:pPr>
-        <w:rPr>
-          <w:rFonts w:ascii="Courier New" w:hAnsi="Courier New"/>
-          <w:sz w:val="20"/>
-          <w:lang w:val="en-CA"/>
-        </w:rPr>
-      </w:pPr>
-      <w:r>
-        <w:rPr>
-          <w:rFonts w:ascii="Courier New" w:hAnsi="Courier New"/>
-          <w:sz w:val="20"/>
-          <w:lang w:val="en-CA"/>
-        </w:rPr>
-        <w:t xml:space="preserve">  "id_seller" INT NOT NULL,</w:t>
-      </w:r>
-    </w:p>
-    <w:p>
-      <w:pPr>
-        <w:rPr>
-          <w:rFonts w:ascii="Courier New" w:hAnsi="Courier New"/>
-          <w:sz w:val="20"/>
-          <w:lang w:val="en-CA"/>
-        </w:rPr>
-      </w:pPr>
-      <w:r>
-        <w:rPr>
-          <w:rFonts w:ascii="Courier New" w:hAnsi="Courier New"/>
-          <w:sz w:val="20"/>
-          <w:lang w:val="en-CA"/>
-        </w:rPr>
-        <w:t xml:space="preserve">  "id_item" INT UNIQUE NOT NULL,</w:t>
-      </w:r>
-    </w:p>
-    <w:p>
-      <w:pPr>
-        <w:rPr>
-          <w:rFonts w:ascii="Courier New" w:hAnsi="Courier New"/>
-          <w:sz w:val="20"/>
-          <w:lang w:val="en-CA"/>
-        </w:rPr>
-      </w:pPr>
-      <w:r>
-        <w:rPr>
-          <w:rFonts w:ascii="Courier New" w:hAnsi="Courier New"/>
-          <w:sz w:val="20"/>
-          <w:lang w:val="en-CA"/>
-        </w:rPr>
-        <w:t xml:space="preserve">  "bought_on" timestamp</w:t>
+        <w:t>CREATE TABLE "</w:t>
+      </w:r>
+      <w:proofErr w:type="spellStart"/>
+      <w:r>
+        <w:rPr>
+          <w:rFonts w:ascii="Courier New" w:hAnsi="Courier New"/>
+          <w:sz w:val="20"/>
+          <w:lang w:val="en-CA"/>
+        </w:rPr>
+        <w:t>bought_items</w:t>
+      </w:r>
+      <w:proofErr w:type="spellEnd"/>
+      <w:r>
+        <w:rPr>
+          <w:rFonts w:ascii="Courier New" w:hAnsi="Courier New"/>
+          <w:sz w:val="20"/>
+          <w:lang w:val="en-CA"/>
+        </w:rPr>
+        <w:t>" (</w:t>
+      </w:r>
+    </w:p>
+    <w:p>
+      <w:pPr>
+        <w:rPr>
+          <w:rFonts w:ascii="Courier New" w:hAnsi="Courier New"/>
+          <w:sz w:val="20"/>
+          <w:lang w:val="en-CA"/>
+        </w:rPr>
+      </w:pPr>
+      <w:r>
+        <w:rPr>
+          <w:rFonts w:ascii="Courier New" w:hAnsi="Courier New"/>
+          <w:sz w:val="20"/>
+          <w:lang w:val="en-CA"/>
+        </w:rPr>
+        <w:t xml:space="preserve">  "</w:t>
+      </w:r>
+      <w:proofErr w:type="spellStart"/>
+      <w:proofErr w:type="gramStart"/>
+      <w:r>
+        <w:rPr>
+          <w:rFonts w:ascii="Courier New" w:hAnsi="Courier New"/>
+          <w:sz w:val="20"/>
+          <w:lang w:val="en-CA"/>
+        </w:rPr>
+        <w:t>id</w:t>
+      </w:r>
+      <w:proofErr w:type="gramEnd"/>
+      <w:r>
+        <w:rPr>
+          <w:rFonts w:ascii="Courier New" w:hAnsi="Courier New"/>
+          <w:sz w:val="20"/>
+          <w:lang w:val="en-CA"/>
+        </w:rPr>
+        <w:t>_user</w:t>
+      </w:r>
+      <w:proofErr w:type="spellEnd"/>
+      <w:r>
+        <w:rPr>
+          <w:rFonts w:ascii="Courier New" w:hAnsi="Courier New"/>
+          <w:sz w:val="20"/>
+          <w:lang w:val="en-CA"/>
+        </w:rPr>
+        <w:t>" INT NOT NULL,</w:t>
+      </w:r>
+    </w:p>
+    <w:p>
+      <w:pPr>
+        <w:rPr>
+          <w:rFonts w:ascii="Courier New" w:hAnsi="Courier New"/>
+          <w:sz w:val="20"/>
+          <w:lang w:val="en-CA"/>
+        </w:rPr>
+      </w:pPr>
+      <w:r>
+        <w:rPr>
+          <w:rFonts w:ascii="Courier New" w:hAnsi="Courier New"/>
+          <w:sz w:val="20"/>
+          <w:lang w:val="en-CA"/>
+        </w:rPr>
+        <w:t xml:space="preserve">  "</w:t>
+      </w:r>
+      <w:proofErr w:type="spellStart"/>
+      <w:proofErr w:type="gramStart"/>
+      <w:r>
+        <w:rPr>
+          <w:rFonts w:ascii="Courier New" w:hAnsi="Courier New"/>
+          <w:sz w:val="20"/>
+          <w:lang w:val="en-CA"/>
+        </w:rPr>
+        <w:t>id</w:t>
+      </w:r>
+      <w:proofErr w:type="gramEnd"/>
+      <w:r>
+        <w:rPr>
+          <w:rFonts w:ascii="Courier New" w:hAnsi="Courier New"/>
+          <w:sz w:val="20"/>
+          <w:lang w:val="en-CA"/>
+        </w:rPr>
+        <w:t>_seller</w:t>
+      </w:r>
+      <w:proofErr w:type="spellEnd"/>
+      <w:r>
+        <w:rPr>
+          <w:rFonts w:ascii="Courier New" w:hAnsi="Courier New"/>
+          <w:sz w:val="20"/>
+          <w:lang w:val="en-CA"/>
+        </w:rPr>
+        <w:t>" INT NOT NULL,</w:t>
+      </w:r>
+    </w:p>
+    <w:p>
+      <w:pPr>
+        <w:rPr>
+          <w:rFonts w:ascii="Courier New" w:hAnsi="Courier New"/>
+          <w:sz w:val="20"/>
+          <w:lang w:val="en-CA"/>
+        </w:rPr>
+      </w:pPr>
+      <w:r>
+        <w:rPr>
+          <w:rFonts w:ascii="Courier New" w:hAnsi="Courier New"/>
+          <w:sz w:val="20"/>
+          <w:lang w:val="en-CA"/>
+        </w:rPr>
+        <w:t xml:space="preserve">  "</w:t>
+      </w:r>
+      <w:proofErr w:type="spellStart"/>
+      <w:proofErr w:type="gramStart"/>
+      <w:r>
+        <w:rPr>
+          <w:rFonts w:ascii="Courier New" w:hAnsi="Courier New"/>
+          <w:sz w:val="20"/>
+          <w:lang w:val="en-CA"/>
+        </w:rPr>
+        <w:t>id</w:t>
+      </w:r>
+      <w:proofErr w:type="gramEnd"/>
+      <w:r>
+        <w:rPr>
+          <w:rFonts w:ascii="Courier New" w:hAnsi="Courier New"/>
+          <w:sz w:val="20"/>
+          <w:lang w:val="en-CA"/>
+        </w:rPr>
+        <w:t>_item</w:t>
+      </w:r>
+      <w:proofErr w:type="spellEnd"/>
+      <w:r>
+        <w:rPr>
+          <w:rFonts w:ascii="Courier New" w:hAnsi="Courier New"/>
+          <w:sz w:val="20"/>
+          <w:lang w:val="en-CA"/>
+        </w:rPr>
+        <w:t>" INT UNIQUE NOT NULL,</w:t>
+      </w:r>
+    </w:p>
+    <w:p>
+      <w:pPr>
+        <w:rPr>
+          <w:rFonts w:ascii="Courier New" w:hAnsi="Courier New"/>
+          <w:sz w:val="20"/>
+          <w:lang w:val="en-CA"/>
+        </w:rPr>
+      </w:pPr>
+      <w:r>
+        <w:rPr>
+          <w:rFonts w:ascii="Courier New" w:hAnsi="Courier New"/>
+          <w:sz w:val="20"/>
+          <w:lang w:val="en-CA"/>
+        </w:rPr>
+        <w:t xml:space="preserve">  "</w:t>
+      </w:r>
+      <w:proofErr w:type="spellStart"/>
+      <w:proofErr w:type="gramStart"/>
+      <w:r>
+        <w:rPr>
+          <w:rFonts w:ascii="Courier New" w:hAnsi="Courier New"/>
+          <w:sz w:val="20"/>
+          <w:lang w:val="en-CA"/>
+        </w:rPr>
+        <w:t>bought</w:t>
+      </w:r>
+      <w:proofErr w:type="gramEnd"/>
+      <w:r>
+        <w:rPr>
+          <w:rFonts w:ascii="Courier New" w:hAnsi="Courier New"/>
+          <w:sz w:val="20"/>
+          <w:lang w:val="en-CA"/>
+        </w:rPr>
+        <w:t>_on</w:t>
+      </w:r>
+      <w:proofErr w:type="spellEnd"/>
+      <w:r>
+        <w:rPr>
+          <w:rFonts w:ascii="Courier New" w:hAnsi="Courier New"/>
+          <w:sz w:val="20"/>
+          <w:lang w:val="en-CA"/>
+        </w:rPr>
+        <w:t>" timestamp</w:t>
       </w:r>
     </w:p>
     <w:p>
@@ -2828,41 +3480,115 @@
           <w:sz w:val="20"/>
           <w:lang w:val="en-CA"/>
         </w:rPr>
-        <w:t>CREATE TABLE "tag_list" (</w:t>
-      </w:r>
-    </w:p>
-    <w:p>
-      <w:pPr>
-        <w:rPr>
-          <w:rFonts w:ascii="Courier New" w:hAnsi="Courier New"/>
-          <w:sz w:val="20"/>
-          <w:lang w:val="en-CA"/>
-        </w:rPr>
-      </w:pPr>
-      <w:r>
-        <w:rPr>
-          <w:rFonts w:ascii="Courier New" w:hAnsi="Courier New"/>
-          <w:sz w:val="20"/>
-          <w:lang w:val="en-CA"/>
-        </w:rPr>
-        <w:t xml:space="preserve">  "id_item" INT,</w:t>
-      </w:r>
-    </w:p>
-    <w:p>
-      <w:pPr>
-        <w:rPr>
-          <w:rFonts w:ascii="Courier New" w:hAnsi="Courier New"/>
-          <w:sz w:val="20"/>
-          <w:lang w:val="en-CA"/>
-        </w:rPr>
-      </w:pPr>
-      <w:r>
-        <w:rPr>
-          <w:rFonts w:ascii="Courier New" w:hAnsi="Courier New"/>
-          <w:sz w:val="20"/>
-          <w:lang w:val="en-CA"/>
-        </w:rPr>
-        <w:t xml:space="preserve">  "id_tag" tag</w:t>
+        <w:t>CREATE TABLE "</w:t>
+      </w:r>
+      <w:proofErr w:type="spellStart"/>
+      <w:r>
+        <w:rPr>
+          <w:rFonts w:ascii="Courier New" w:hAnsi="Courier New"/>
+          <w:sz w:val="20"/>
+          <w:lang w:val="en-CA"/>
+        </w:rPr>
+        <w:t>tag_list</w:t>
+      </w:r>
+      <w:proofErr w:type="spellEnd"/>
+      <w:r>
+        <w:rPr>
+          <w:rFonts w:ascii="Courier New" w:hAnsi="Courier New"/>
+          <w:sz w:val="20"/>
+          <w:lang w:val="en-CA"/>
+        </w:rPr>
+        <w:t>" (</w:t>
+      </w:r>
+    </w:p>
+    <w:p>
+      <w:pPr>
+        <w:rPr>
+          <w:rFonts w:ascii="Courier New" w:hAnsi="Courier New"/>
+          <w:sz w:val="20"/>
+          <w:lang w:val="en-CA"/>
+        </w:rPr>
+      </w:pPr>
+      <w:r>
+        <w:rPr>
+          <w:rFonts w:ascii="Courier New" w:hAnsi="Courier New"/>
+          <w:sz w:val="20"/>
+          <w:lang w:val="en-CA"/>
+        </w:rPr>
+        <w:t xml:space="preserve">  "</w:t>
+      </w:r>
+      <w:proofErr w:type="spellStart"/>
+      <w:proofErr w:type="gramStart"/>
+      <w:r>
+        <w:rPr>
+          <w:rFonts w:ascii="Courier New" w:hAnsi="Courier New"/>
+          <w:sz w:val="20"/>
+          <w:lang w:val="en-CA"/>
+        </w:rPr>
+        <w:t>id</w:t>
+      </w:r>
+      <w:proofErr w:type="gramEnd"/>
+      <w:r>
+        <w:rPr>
+          <w:rFonts w:ascii="Courier New" w:hAnsi="Courier New"/>
+          <w:sz w:val="20"/>
+          <w:lang w:val="en-CA"/>
+        </w:rPr>
+        <w:t>_item</w:t>
+      </w:r>
+      <w:proofErr w:type="spellEnd"/>
+      <w:r>
+        <w:rPr>
+          <w:rFonts w:ascii="Courier New" w:hAnsi="Courier New"/>
+          <w:sz w:val="20"/>
+          <w:lang w:val="en-CA"/>
+        </w:rPr>
+        <w:t>" INT,</w:t>
+      </w:r>
+    </w:p>
+    <w:p>
+      <w:pPr>
+        <w:rPr>
+          <w:rFonts w:ascii="Courier New" w:hAnsi="Courier New"/>
+          <w:sz w:val="20"/>
+          <w:lang w:val="en-CA"/>
+        </w:rPr>
+      </w:pPr>
+      <w:r>
+        <w:rPr>
+          <w:rFonts w:ascii="Courier New" w:hAnsi="Courier New"/>
+          <w:sz w:val="20"/>
+          <w:lang w:val="en-CA"/>
+        </w:rPr>
+        <w:t xml:space="preserve">  "</w:t>
+      </w:r>
+      <w:proofErr w:type="spellStart"/>
+      <w:proofErr w:type="gramStart"/>
+      <w:r>
+        <w:rPr>
+          <w:rFonts w:ascii="Courier New" w:hAnsi="Courier New"/>
+          <w:sz w:val="20"/>
+          <w:lang w:val="en-CA"/>
+        </w:rPr>
+        <w:t>id</w:t>
+      </w:r>
+      <w:proofErr w:type="gramEnd"/>
+      <w:r>
+        <w:rPr>
+          <w:rFonts w:ascii="Courier New" w:hAnsi="Courier New"/>
+          <w:sz w:val="20"/>
+          <w:lang w:val="en-CA"/>
+        </w:rPr>
+        <w:t>_tag</w:t>
+      </w:r>
+      <w:proofErr w:type="spellEnd"/>
+      <w:r>
+        <w:rPr>
+          <w:rFonts w:ascii="Courier New" w:hAnsi="Courier New"/>
+          <w:sz w:val="20"/>
+          <w:lang w:val="en-CA"/>
+        </w:rPr>
+        <w:t>" tag</w:t>
       </w:r>
     </w:p>
     <w:p>
@@ -2905,42 +3631,98 @@
           <w:sz w:val="20"/>
           <w:lang w:val="en-CA"/>
         </w:rPr>
-        <w:t>CREATE TABLE "pictures_list" (</w:t>
-      </w:r>
-    </w:p>
-    <w:p>
-      <w:pPr>
-        <w:rPr>
-          <w:rFonts w:ascii="Courier New" w:hAnsi="Courier New"/>
-          <w:sz w:val="20"/>
-          <w:lang w:val="en-CA"/>
-        </w:rPr>
-      </w:pPr>
-      <w:r>
-        <w:rPr>
-          <w:rFonts w:ascii="Courier New" w:hAnsi="Courier New"/>
-          <w:sz w:val="20"/>
-          <w:lang w:val="en-CA"/>
-        </w:rPr>
-        <w:t xml:space="preserve">  "id_item" int,</w:t>
-      </w:r>
-    </w:p>
-    <w:p>
-      <w:pPr>
-        <w:rPr>
-          <w:rFonts w:ascii="Courier New" w:hAnsi="Courier New"/>
-          <w:sz w:val="20"/>
-          <w:lang w:val="en-CA"/>
-        </w:rPr>
-      </w:pPr>
-      <w:r>
-        <w:rPr>
-          <w:rFonts w:ascii="Courier New" w:hAnsi="Courier New"/>
-          <w:sz w:val="20"/>
-          <w:lang w:val="en-CA"/>
-        </w:rPr>
-        <w:t xml:space="preserve">  "picture" varbinary</w:t>
-      </w:r>
+        <w:t>CREATE TABLE "</w:t>
+      </w:r>
+      <w:proofErr w:type="spellStart"/>
+      <w:r>
+        <w:rPr>
+          <w:rFonts w:ascii="Courier New" w:hAnsi="Courier New"/>
+          <w:sz w:val="20"/>
+          <w:lang w:val="en-CA"/>
+        </w:rPr>
+        <w:t>pictures_list</w:t>
+      </w:r>
+      <w:proofErr w:type="spellEnd"/>
+      <w:r>
+        <w:rPr>
+          <w:rFonts w:ascii="Courier New" w:hAnsi="Courier New"/>
+          <w:sz w:val="20"/>
+          <w:lang w:val="en-CA"/>
+        </w:rPr>
+        <w:t>" (</w:t>
+      </w:r>
+    </w:p>
+    <w:p>
+      <w:pPr>
+        <w:rPr>
+          <w:rFonts w:ascii="Courier New" w:hAnsi="Courier New"/>
+          <w:sz w:val="20"/>
+          <w:lang w:val="en-CA"/>
+        </w:rPr>
+      </w:pPr>
+      <w:r>
+        <w:rPr>
+          <w:rFonts w:ascii="Courier New" w:hAnsi="Courier New"/>
+          <w:sz w:val="20"/>
+          <w:lang w:val="en-CA"/>
+        </w:rPr>
+        <w:t xml:space="preserve">  "</w:t>
+      </w:r>
+      <w:proofErr w:type="spellStart"/>
+      <w:proofErr w:type="gramStart"/>
+      <w:r>
+        <w:rPr>
+          <w:rFonts w:ascii="Courier New" w:hAnsi="Courier New"/>
+          <w:sz w:val="20"/>
+          <w:lang w:val="en-CA"/>
+        </w:rPr>
+        <w:t>id</w:t>
+      </w:r>
+      <w:proofErr w:type="gramEnd"/>
+      <w:r>
+        <w:rPr>
+          <w:rFonts w:ascii="Courier New" w:hAnsi="Courier New"/>
+          <w:sz w:val="20"/>
+          <w:lang w:val="en-CA"/>
+        </w:rPr>
+        <w:t>_item</w:t>
+      </w:r>
+      <w:proofErr w:type="spellEnd"/>
+      <w:r>
+        <w:rPr>
+          <w:rFonts w:ascii="Courier New" w:hAnsi="Courier New"/>
+          <w:sz w:val="20"/>
+          <w:lang w:val="en-CA"/>
+        </w:rPr>
+        <w:t>" int,</w:t>
+      </w:r>
+    </w:p>
+    <w:p>
+      <w:pPr>
+        <w:rPr>
+          <w:rFonts w:ascii="Courier New" w:hAnsi="Courier New"/>
+          <w:sz w:val="20"/>
+          <w:lang w:val="en-CA"/>
+        </w:rPr>
+      </w:pPr>
+      <w:r>
+        <w:rPr>
+          <w:rFonts w:ascii="Courier New" w:hAnsi="Courier New"/>
+          <w:sz w:val="20"/>
+          <w:lang w:val="en-CA"/>
+        </w:rPr>
+        <w:t xml:space="preserve">  "picture" </w:t>
+      </w:r>
+      <w:proofErr w:type="spellStart"/>
+      <w:r>
+        <w:rPr>
+          <w:rFonts w:ascii="Courier New" w:hAnsi="Courier New"/>
+          <w:sz w:val="20"/>
+          <w:lang w:val="en-CA"/>
+        </w:rPr>
+        <w:t>varbinary</w:t>
+      </w:r>
+      <w:proofErr w:type="spellEnd"/>
     </w:p>
     <w:p>
       <w:pPr>
@@ -2991,58 +3773,160 @@
           <w:sz w:val="20"/>
           <w:lang w:val="en-CA"/>
         </w:rPr>
-        <w:t xml:space="preserve">  "id_item" int NOT NULL,</w:t>
-      </w:r>
-    </w:p>
-    <w:p>
-      <w:pPr>
-        <w:rPr>
-          <w:rFonts w:ascii="Courier New" w:hAnsi="Courier New"/>
-          <w:sz w:val="20"/>
-          <w:lang w:val="en-CA"/>
-        </w:rPr>
-      </w:pPr>
-      <w:r>
-        <w:rPr>
-          <w:rFonts w:ascii="Courier New" w:hAnsi="Courier New"/>
-          <w:sz w:val="20"/>
-          <w:lang w:val="en-CA"/>
-        </w:rPr>
-        <w:t xml:space="preserve">  "id_user" int NOT NULL,</w:t>
-      </w:r>
-    </w:p>
-    <w:p>
-      <w:pPr>
-        <w:rPr>
-          <w:rFonts w:ascii="Courier New" w:hAnsi="Courier New"/>
-          <w:sz w:val="20"/>
-          <w:lang w:val="en-CA"/>
-        </w:rPr>
-      </w:pPr>
-      <w:r>
-        <w:rPr>
-          <w:rFonts w:ascii="Courier New" w:hAnsi="Courier New"/>
-          <w:sz w:val="20"/>
-          <w:lang w:val="en-CA"/>
-        </w:rPr>
-        <w:t xml:space="preserve">  "amount" numeric(,2) NOT NULL,</w:t>
-      </w:r>
-    </w:p>
-    <w:p>
-      <w:pPr>
-        <w:rPr>
-          <w:rFonts w:ascii="Courier New" w:hAnsi="Courier New"/>
-          <w:sz w:val="20"/>
-          <w:lang w:val="en-CA"/>
-        </w:rPr>
-      </w:pPr>
-      <w:r>
-        <w:rPr>
-          <w:rFonts w:ascii="Courier New" w:hAnsi="Courier New"/>
-          <w:sz w:val="20"/>
-          <w:lang w:val="en-CA"/>
-        </w:rPr>
-        <w:t xml:space="preserve">  "submited_on" timestamp NOT NULL</w:t>
+        <w:t xml:space="preserve">  "</w:t>
+      </w:r>
+      <w:proofErr w:type="spellStart"/>
+      <w:proofErr w:type="gramStart"/>
+      <w:r>
+        <w:rPr>
+          <w:rFonts w:ascii="Courier New" w:hAnsi="Courier New"/>
+          <w:sz w:val="20"/>
+          <w:lang w:val="en-CA"/>
+        </w:rPr>
+        <w:t>id</w:t>
+      </w:r>
+      <w:proofErr w:type="gramEnd"/>
+      <w:r>
+        <w:rPr>
+          <w:rFonts w:ascii="Courier New" w:hAnsi="Courier New"/>
+          <w:sz w:val="20"/>
+          <w:lang w:val="en-CA"/>
+        </w:rPr>
+        <w:t>_item</w:t>
+      </w:r>
+      <w:proofErr w:type="spellEnd"/>
+      <w:r>
+        <w:rPr>
+          <w:rFonts w:ascii="Courier New" w:hAnsi="Courier New"/>
+          <w:sz w:val="20"/>
+          <w:lang w:val="en-CA"/>
+        </w:rPr>
+        <w:t>" int NOT NULL,</w:t>
+      </w:r>
+    </w:p>
+    <w:p>
+      <w:pPr>
+        <w:rPr>
+          <w:rFonts w:ascii="Courier New" w:hAnsi="Courier New"/>
+          <w:sz w:val="20"/>
+          <w:lang w:val="en-CA"/>
+        </w:rPr>
+      </w:pPr>
+      <w:r>
+        <w:rPr>
+          <w:rFonts w:ascii="Courier New" w:hAnsi="Courier New"/>
+          <w:sz w:val="20"/>
+          <w:lang w:val="en-CA"/>
+        </w:rPr>
+        <w:t xml:space="preserve">  "</w:t>
+      </w:r>
+      <w:proofErr w:type="spellStart"/>
+      <w:proofErr w:type="gramStart"/>
+      <w:r>
+        <w:rPr>
+          <w:rFonts w:ascii="Courier New" w:hAnsi="Courier New"/>
+          <w:sz w:val="20"/>
+          <w:lang w:val="en-CA"/>
+        </w:rPr>
+        <w:t>id</w:t>
+      </w:r>
+      <w:proofErr w:type="gramEnd"/>
+      <w:r>
+        <w:rPr>
+          <w:rFonts w:ascii="Courier New" w:hAnsi="Courier New"/>
+          <w:sz w:val="20"/>
+          <w:lang w:val="en-CA"/>
+        </w:rPr>
+        <w:t>_user</w:t>
+      </w:r>
+      <w:proofErr w:type="spellEnd"/>
+      <w:r>
+        <w:rPr>
+          <w:rFonts w:ascii="Courier New" w:hAnsi="Courier New"/>
+          <w:sz w:val="20"/>
+          <w:lang w:val="en-CA"/>
+        </w:rPr>
+        <w:t>" int NOT NULL,</w:t>
+      </w:r>
+    </w:p>
+    <w:p>
+      <w:pPr>
+        <w:rPr>
+          <w:rFonts w:ascii="Courier New" w:hAnsi="Courier New"/>
+          <w:sz w:val="20"/>
+          <w:lang w:val="en-CA"/>
+        </w:rPr>
+      </w:pPr>
+      <w:r>
+        <w:rPr>
+          <w:rFonts w:ascii="Courier New" w:hAnsi="Courier New"/>
+          <w:sz w:val="20"/>
+          <w:lang w:val="en-CA"/>
+        </w:rPr>
+        <w:t xml:space="preserve">  "amount" </w:t>
+      </w:r>
+      <w:proofErr w:type="gramStart"/>
+      <w:r>
+        <w:rPr>
+          <w:rFonts w:ascii="Courier New" w:hAnsi="Courier New"/>
+          <w:sz w:val="20"/>
+          <w:lang w:val="en-CA"/>
+        </w:rPr>
+        <w:t>numeric(</w:t>
+      </w:r>
+      <w:proofErr w:type="gramEnd"/>
+      <w:r>
+        <w:rPr>
+          <w:rFonts w:ascii="Courier New" w:hAnsi="Courier New"/>
+          <w:sz w:val="20"/>
+          <w:lang w:val="en-CA"/>
+        </w:rPr>
+        <w:t>,2) NOT NULL,</w:t>
+      </w:r>
+    </w:p>
+    <w:p>
+      <w:pPr>
+        <w:rPr>
+          <w:rFonts w:ascii="Courier New" w:hAnsi="Courier New"/>
+          <w:sz w:val="20"/>
+          <w:lang w:val="en-CA"/>
+        </w:rPr>
+      </w:pPr>
+      <w:r>
+        <w:rPr>
+          <w:rFonts w:ascii="Courier New" w:hAnsi="Courier New"/>
+          <w:sz w:val="20"/>
+          <w:lang w:val="en-CA"/>
+        </w:rPr>
+        <w:t xml:space="preserve">  "</w:t>
+      </w:r>
+      <w:proofErr w:type="spellStart"/>
+      <w:proofErr w:type="gramStart"/>
+      <w:r>
+        <w:rPr>
+          <w:rFonts w:ascii="Courier New" w:hAnsi="Courier New"/>
+          <w:sz w:val="20"/>
+          <w:lang w:val="en-CA"/>
+        </w:rPr>
+        <w:t>submited</w:t>
+      </w:r>
+      <w:proofErr w:type="gramEnd"/>
+      <w:r>
+        <w:rPr>
+          <w:rFonts w:ascii="Courier New" w:hAnsi="Courier New"/>
+          <w:sz w:val="20"/>
+          <w:lang w:val="en-CA"/>
+        </w:rPr>
+        <w:t>_on</w:t>
+      </w:r>
+      <w:proofErr w:type="spellEnd"/>
+      <w:r>
+        <w:rPr>
+          <w:rFonts w:ascii="Courier New" w:hAnsi="Courier New"/>
+          <w:sz w:val="20"/>
+          <w:lang w:val="en-CA"/>
+        </w:rPr>
+        <w:t>" timestamp NOT NULL</w:t>
       </w:r>
     </w:p>
     <w:p>
@@ -3085,58 +3969,160 @@
           <w:sz w:val="20"/>
           <w:lang w:val="en-CA"/>
         </w:rPr>
-        <w:t>CREATE TABLE "viewed_items" (</w:t>
-      </w:r>
-    </w:p>
-    <w:p>
-      <w:pPr>
-        <w:rPr>
-          <w:rFonts w:ascii="Courier New" w:hAnsi="Courier New"/>
-          <w:sz w:val="20"/>
-          <w:lang w:val="en-CA"/>
-        </w:rPr>
-      </w:pPr>
-      <w:r>
-        <w:rPr>
-          <w:rFonts w:ascii="Courier New" w:hAnsi="Courier New"/>
-          <w:sz w:val="20"/>
-          <w:lang w:val="en-CA"/>
-        </w:rPr>
-        <w:t xml:space="preserve">  "id_item" int NOT NULL,</w:t>
-      </w:r>
-    </w:p>
-    <w:p>
-      <w:pPr>
-        <w:rPr>
-          <w:rFonts w:ascii="Courier New" w:hAnsi="Courier New"/>
-          <w:sz w:val="20"/>
-          <w:lang w:val="en-CA"/>
-        </w:rPr>
-      </w:pPr>
-      <w:r>
-        <w:rPr>
-          <w:rFonts w:ascii="Courier New" w:hAnsi="Courier New"/>
-          <w:sz w:val="20"/>
-          <w:lang w:val="en-CA"/>
-        </w:rPr>
-        <w:t xml:space="preserve">  "id_user" int NOT NULL,</w:t>
-      </w:r>
-    </w:p>
-    <w:p>
-      <w:pPr>
-        <w:rPr>
-          <w:rFonts w:ascii="Courier New" w:hAnsi="Courier New"/>
-          <w:sz w:val="20"/>
-          <w:lang w:val="en-CA"/>
-        </w:rPr>
-      </w:pPr>
-      <w:r>
-        <w:rPr>
-          <w:rFonts w:ascii="Courier New" w:hAnsi="Courier New"/>
-          <w:sz w:val="20"/>
-          <w:lang w:val="en-CA"/>
-        </w:rPr>
-        <w:t xml:space="preserve">  "viewed_on" timestamp</w:t>
+        <w:t>CREATE TABLE "</w:t>
+      </w:r>
+      <w:proofErr w:type="spellStart"/>
+      <w:r>
+        <w:rPr>
+          <w:rFonts w:ascii="Courier New" w:hAnsi="Courier New"/>
+          <w:sz w:val="20"/>
+          <w:lang w:val="en-CA"/>
+        </w:rPr>
+        <w:t>viewed_items</w:t>
+      </w:r>
+      <w:proofErr w:type="spellEnd"/>
+      <w:r>
+        <w:rPr>
+          <w:rFonts w:ascii="Courier New" w:hAnsi="Courier New"/>
+          <w:sz w:val="20"/>
+          <w:lang w:val="en-CA"/>
+        </w:rPr>
+        <w:t>" (</w:t>
+      </w:r>
+    </w:p>
+    <w:p>
+      <w:pPr>
+        <w:rPr>
+          <w:rFonts w:ascii="Courier New" w:hAnsi="Courier New"/>
+          <w:sz w:val="20"/>
+          <w:lang w:val="en-CA"/>
+        </w:rPr>
+      </w:pPr>
+      <w:r>
+        <w:rPr>
+          <w:rFonts w:ascii="Courier New" w:hAnsi="Courier New"/>
+          <w:sz w:val="20"/>
+          <w:lang w:val="en-CA"/>
+        </w:rPr>
+        <w:t xml:space="preserve">  "</w:t>
+      </w:r>
+      <w:proofErr w:type="spellStart"/>
+      <w:proofErr w:type="gramStart"/>
+      <w:r>
+        <w:rPr>
+          <w:rFonts w:ascii="Courier New" w:hAnsi="Courier New"/>
+          <w:sz w:val="20"/>
+          <w:lang w:val="en-CA"/>
+        </w:rPr>
+        <w:t>id</w:t>
+      </w:r>
+      <w:proofErr w:type="gramEnd"/>
+      <w:r>
+        <w:rPr>
+          <w:rFonts w:ascii="Courier New" w:hAnsi="Courier New"/>
+          <w:sz w:val="20"/>
+          <w:lang w:val="en-CA"/>
+        </w:rPr>
+        <w:t>_item</w:t>
+      </w:r>
+      <w:proofErr w:type="spellEnd"/>
+      <w:r>
+        <w:rPr>
+          <w:rFonts w:ascii="Courier New" w:hAnsi="Courier New"/>
+          <w:sz w:val="20"/>
+          <w:lang w:val="en-CA"/>
+        </w:rPr>
+        <w:t>" int NOT NULL,</w:t>
+      </w:r>
+    </w:p>
+    <w:p>
+      <w:pPr>
+        <w:rPr>
+          <w:rFonts w:ascii="Courier New" w:hAnsi="Courier New"/>
+          <w:sz w:val="20"/>
+          <w:lang w:val="en-CA"/>
+        </w:rPr>
+      </w:pPr>
+      <w:r>
+        <w:rPr>
+          <w:rFonts w:ascii="Courier New" w:hAnsi="Courier New"/>
+          <w:sz w:val="20"/>
+          <w:lang w:val="en-CA"/>
+        </w:rPr>
+        <w:t xml:space="preserve">  "</w:t>
+      </w:r>
+      <w:proofErr w:type="spellStart"/>
+      <w:proofErr w:type="gramStart"/>
+      <w:r>
+        <w:rPr>
+          <w:rFonts w:ascii="Courier New" w:hAnsi="Courier New"/>
+          <w:sz w:val="20"/>
+          <w:lang w:val="en-CA"/>
+        </w:rPr>
+        <w:t>id</w:t>
+      </w:r>
+      <w:proofErr w:type="gramEnd"/>
+      <w:r>
+        <w:rPr>
+          <w:rFonts w:ascii="Courier New" w:hAnsi="Courier New"/>
+          <w:sz w:val="20"/>
+          <w:lang w:val="en-CA"/>
+        </w:rPr>
+        <w:t>_user</w:t>
+      </w:r>
+      <w:proofErr w:type="spellEnd"/>
+      <w:r>
+        <w:rPr>
+          <w:rFonts w:ascii="Courier New" w:hAnsi="Courier New"/>
+          <w:sz w:val="20"/>
+          <w:lang w:val="en-CA"/>
+        </w:rPr>
+        <w:t>" int NOT NULL,</w:t>
+      </w:r>
+    </w:p>
+    <w:p>
+      <w:pPr>
+        <w:rPr>
+          <w:rFonts w:ascii="Courier New" w:hAnsi="Courier New"/>
+          <w:sz w:val="20"/>
+          <w:lang w:val="en-CA"/>
+        </w:rPr>
+      </w:pPr>
+      <w:r>
+        <w:rPr>
+          <w:rFonts w:ascii="Courier New" w:hAnsi="Courier New"/>
+          <w:sz w:val="20"/>
+          <w:lang w:val="en-CA"/>
+        </w:rPr>
+        <w:t xml:space="preserve">  "</w:t>
+      </w:r>
+      <w:proofErr w:type="spellStart"/>
+      <w:proofErr w:type="gramStart"/>
+      <w:r>
+        <w:rPr>
+          <w:rFonts w:ascii="Courier New" w:hAnsi="Courier New"/>
+          <w:sz w:val="20"/>
+          <w:lang w:val="en-CA"/>
+        </w:rPr>
+        <w:t>viewed</w:t>
+      </w:r>
+      <w:proofErr w:type="gramEnd"/>
+      <w:r>
+        <w:rPr>
+          <w:rFonts w:ascii="Courier New" w:hAnsi="Courier New"/>
+          <w:sz w:val="20"/>
+          <w:lang w:val="en-CA"/>
+        </w:rPr>
+        <w:t>_on</w:t>
+      </w:r>
+      <w:proofErr w:type="spellEnd"/>
+      <w:r>
+        <w:rPr>
+          <w:rFonts w:ascii="Courier New" w:hAnsi="Courier New"/>
+          <w:sz w:val="20"/>
+          <w:lang w:val="en-CA"/>
+        </w:rPr>
+        <w:t>" timestamp</w:t>
       </w:r>
     </w:p>
     <w:p>
@@ -3405,268 +4391,702 @@
           <w:lang w:val="en-CA"/>
         </w:rPr>
         <w:lastRenderedPageBreak/>
-        <w:t>ALTER TABLE "address" ADD FOREIGN KEY ("id_user") REFERENCES "users" ("id");</w:t>
-      </w:r>
-    </w:p>
-    <w:p>
-      <w:pPr>
-        <w:rPr>
-          <w:rFonts w:ascii="Courier New" w:hAnsi="Courier New"/>
-          <w:sz w:val="20"/>
-          <w:lang w:val="en-CA"/>
-        </w:rPr>
-      </w:pPr>
-    </w:p>
-    <w:p>
-      <w:pPr>
-        <w:rPr>
-          <w:rFonts w:ascii="Courier New" w:hAnsi="Courier New"/>
-          <w:sz w:val="20"/>
-          <w:lang w:val="en-CA"/>
-        </w:rPr>
-      </w:pPr>
-      <w:r>
-        <w:rPr>
-          <w:rFonts w:ascii="Courier New" w:hAnsi="Courier New"/>
-          <w:sz w:val="20"/>
-          <w:lang w:val="en-CA"/>
-        </w:rPr>
-        <w:t>ALTER TABLE "tag_list" ADD FOREIGN KEY ("id_item") REFERENCES "items" ("id");</w:t>
-      </w:r>
-    </w:p>
-    <w:p>
-      <w:pPr>
-        <w:rPr>
-          <w:rFonts w:ascii="Courier New" w:hAnsi="Courier New"/>
-          <w:sz w:val="20"/>
-          <w:lang w:val="en-CA"/>
-        </w:rPr>
-      </w:pPr>
-    </w:p>
-    <w:p>
-      <w:pPr>
-        <w:rPr>
-          <w:rFonts w:ascii="Courier New" w:hAnsi="Courier New"/>
-          <w:sz w:val="20"/>
-          <w:lang w:val="en-CA"/>
-        </w:rPr>
-      </w:pPr>
-      <w:r>
-        <w:rPr>
-          <w:rFonts w:ascii="Courier New" w:hAnsi="Courier New"/>
-          <w:sz w:val="20"/>
-          <w:lang w:val="en-CA"/>
-        </w:rPr>
-        <w:t>ALTER TABLE "bids" ADD FOREIGN KEY ("id_item") REFERENCES "items" ("id");</w:t>
-      </w:r>
-    </w:p>
-    <w:p>
-      <w:pPr>
-        <w:rPr>
-          <w:rFonts w:ascii="Courier New" w:hAnsi="Courier New"/>
-          <w:sz w:val="20"/>
-          <w:lang w:val="en-CA"/>
-        </w:rPr>
-      </w:pPr>
-    </w:p>
-    <w:p>
-      <w:pPr>
-        <w:rPr>
-          <w:rFonts w:ascii="Courier New" w:hAnsi="Courier New"/>
-          <w:sz w:val="20"/>
-          <w:lang w:val="en-CA"/>
-        </w:rPr>
-      </w:pPr>
-      <w:r>
-        <w:rPr>
-          <w:rFonts w:ascii="Courier New" w:hAnsi="Courier New"/>
-          <w:sz w:val="20"/>
-          <w:lang w:val="en-CA"/>
-        </w:rPr>
-        <w:t>ALTER TABLE "bids" ADD FOREIGN KEY ("id_user") REFERENCES "users" ("id");</w:t>
-      </w:r>
-    </w:p>
-    <w:p>
-      <w:pPr>
-        <w:rPr>
-          <w:rFonts w:ascii="Courier New" w:hAnsi="Courier New"/>
-          <w:sz w:val="20"/>
-          <w:lang w:val="en-CA"/>
-        </w:rPr>
-      </w:pPr>
-    </w:p>
-    <w:p>
-      <w:pPr>
-        <w:rPr>
-          <w:rFonts w:ascii="Courier New" w:hAnsi="Courier New"/>
-          <w:sz w:val="20"/>
-          <w:lang w:val="en-CA"/>
-        </w:rPr>
-      </w:pPr>
-      <w:r>
-        <w:rPr>
-          <w:rFonts w:ascii="Courier New" w:hAnsi="Courier New"/>
-          <w:sz w:val="20"/>
-          <w:lang w:val="en-CA"/>
-        </w:rPr>
-        <w:t>ALTER TABLE "items" ADD FOREIGN KEY ("id_seller") REFERENCES "users" ("id");</w:t>
-      </w:r>
-    </w:p>
-    <w:p>
-      <w:pPr>
-        <w:rPr>
-          <w:rFonts w:ascii="Courier New" w:hAnsi="Courier New"/>
-          <w:sz w:val="20"/>
-          <w:lang w:val="en-CA"/>
-        </w:rPr>
-      </w:pPr>
-    </w:p>
-    <w:p>
-      <w:pPr>
-        <w:rPr>
-          <w:rFonts w:ascii="Courier New" w:hAnsi="Courier New"/>
-          <w:sz w:val="20"/>
-          <w:lang w:val="en-CA"/>
-        </w:rPr>
-      </w:pPr>
-      <w:r>
-        <w:rPr>
-          <w:rFonts w:ascii="Courier New" w:hAnsi="Courier New"/>
-          <w:sz w:val="20"/>
-          <w:lang w:val="en-CA"/>
-        </w:rPr>
-        <w:t>ALTER TABLE "pictures_list" ADD FOREIGN KEY ("id_item") REFERENCES "items" ("id");</w:t>
-      </w:r>
-    </w:p>
-    <w:p>
-      <w:pPr>
-        <w:rPr>
-          <w:rFonts w:ascii="Courier New" w:hAnsi="Courier New"/>
-          <w:sz w:val="20"/>
-          <w:lang w:val="en-CA"/>
-        </w:rPr>
-      </w:pPr>
-    </w:p>
-    <w:p>
-      <w:pPr>
-        <w:rPr>
-          <w:rFonts w:ascii="Courier New" w:hAnsi="Courier New"/>
-          <w:sz w:val="20"/>
-          <w:lang w:val="en-CA"/>
-        </w:rPr>
-      </w:pPr>
-      <w:r>
-        <w:rPr>
-          <w:rFonts w:ascii="Courier New" w:hAnsi="Courier New"/>
-          <w:sz w:val="20"/>
-          <w:lang w:val="en-CA"/>
-        </w:rPr>
-        <w:t>ALTER TABLE "bought_items" ADD FOREIGN KEY ("id_seller") REFERENCES "users" ("id");</w:t>
-      </w:r>
-    </w:p>
-    <w:p>
-      <w:pPr>
-        <w:rPr>
-          <w:rFonts w:ascii="Courier New" w:hAnsi="Courier New"/>
-          <w:sz w:val="20"/>
-          <w:lang w:val="en-CA"/>
-        </w:rPr>
-      </w:pPr>
-    </w:p>
-    <w:p>
-      <w:pPr>
-        <w:rPr>
-          <w:rFonts w:ascii="Courier New" w:hAnsi="Courier New"/>
-          <w:sz w:val="20"/>
-          <w:lang w:val="en-CA"/>
-        </w:rPr>
-      </w:pPr>
-      <w:r>
-        <w:rPr>
-          <w:rFonts w:ascii="Courier New" w:hAnsi="Courier New"/>
-          <w:sz w:val="20"/>
-          <w:lang w:val="en-CA"/>
-        </w:rPr>
-        <w:t>ALTER TABLE "bought_items" ADD FOREIGN KEY ("id_user") REFERENCES "users" ("id");</w:t>
-      </w:r>
-    </w:p>
-    <w:p>
-      <w:pPr>
-        <w:rPr>
-          <w:rFonts w:ascii="Courier New" w:hAnsi="Courier New"/>
-          <w:sz w:val="20"/>
-          <w:lang w:val="en-CA"/>
-        </w:rPr>
-      </w:pPr>
-    </w:p>
-    <w:p>
-      <w:pPr>
-        <w:rPr>
-          <w:rFonts w:ascii="Courier New" w:hAnsi="Courier New"/>
-          <w:sz w:val="20"/>
-          <w:lang w:val="en-CA"/>
-        </w:rPr>
-      </w:pPr>
-      <w:r>
-        <w:rPr>
-          <w:rFonts w:ascii="Courier New" w:hAnsi="Courier New"/>
-          <w:sz w:val="20"/>
-          <w:lang w:val="en-CA"/>
-        </w:rPr>
-        <w:t>ALTER TABLE "bought_items" ADD FOREIGN KEY ("id_item") REFERENCES "items" ("id");</w:t>
-      </w:r>
-    </w:p>
-    <w:p>
-      <w:pPr>
-        <w:rPr>
-          <w:rFonts w:ascii="Courier New" w:hAnsi="Courier New"/>
-          <w:sz w:val="20"/>
-          <w:lang w:val="en-CA"/>
-        </w:rPr>
-      </w:pPr>
-    </w:p>
-    <w:p>
-      <w:pPr>
-        <w:rPr>
-          <w:rFonts w:ascii="Courier New" w:hAnsi="Courier New"/>
-          <w:sz w:val="20"/>
-          <w:lang w:val="en-CA"/>
-        </w:rPr>
-      </w:pPr>
-      <w:r>
-        <w:rPr>
-          <w:rFonts w:ascii="Courier New" w:hAnsi="Courier New"/>
-          <w:sz w:val="20"/>
-          <w:lang w:val="en-CA"/>
-        </w:rPr>
-        <w:t>ALTER TABLE "viewed_items" ADD FOREIGN KEY ("id_item") REFERENCES "items" ("id");</w:t>
-      </w:r>
-    </w:p>
-    <w:p>
-      <w:pPr>
-        <w:rPr>
-          <w:rFonts w:ascii="Courier New" w:hAnsi="Courier New"/>
-          <w:sz w:val="20"/>
-          <w:lang w:val="en-CA"/>
-        </w:rPr>
-      </w:pPr>
-    </w:p>
-    <w:p>
-      <w:pPr>
-        <w:rPr>
-          <w:rFonts w:ascii="Courier New" w:hAnsi="Courier New"/>
-          <w:sz w:val="20"/>
-          <w:lang w:val="en-CA"/>
-        </w:rPr>
-      </w:pPr>
-      <w:r>
-        <w:rPr>
-          <w:rFonts w:ascii="Courier New" w:hAnsi="Courier New"/>
-          <w:sz w:val="20"/>
-          <w:lang w:val="en-CA"/>
-        </w:rPr>
-        <w:t>ALTER TABLE "viewed_items" ADD FOREIGN KEY ("id_user") REFERENCES "users" ("id");</w:t>
-      </w:r>
+        <w:t>ALTER TABLE "address" ADD FOREIGN KEY ("</w:t>
+      </w:r>
+      <w:proofErr w:type="spellStart"/>
+      <w:r>
+        <w:rPr>
+          <w:rFonts w:ascii="Courier New" w:hAnsi="Courier New"/>
+          <w:sz w:val="20"/>
+          <w:lang w:val="en-CA"/>
+        </w:rPr>
+        <w:t>id_user</w:t>
+      </w:r>
+      <w:proofErr w:type="spellEnd"/>
+      <w:r>
+        <w:rPr>
+          <w:rFonts w:ascii="Courier New" w:hAnsi="Courier New"/>
+          <w:sz w:val="20"/>
+          <w:lang w:val="en-CA"/>
+        </w:rPr>
+        <w:t>") REFERENCES "users" ("id"</w:t>
+      </w:r>
+      <w:proofErr w:type="gramStart"/>
+      <w:r>
+        <w:rPr>
+          <w:rFonts w:ascii="Courier New" w:hAnsi="Courier New"/>
+          <w:sz w:val="20"/>
+          <w:lang w:val="en-CA"/>
+        </w:rPr>
+        <w:t>);</w:t>
+      </w:r>
+      <w:proofErr w:type="gramEnd"/>
+    </w:p>
+    <w:p>
+      <w:pPr>
+        <w:rPr>
+          <w:rFonts w:ascii="Courier New" w:hAnsi="Courier New"/>
+          <w:sz w:val="20"/>
+          <w:lang w:val="en-CA"/>
+        </w:rPr>
+      </w:pPr>
+    </w:p>
+    <w:p>
+      <w:pPr>
+        <w:rPr>
+          <w:rFonts w:ascii="Courier New" w:hAnsi="Courier New"/>
+          <w:sz w:val="20"/>
+          <w:lang w:val="en-CA"/>
+        </w:rPr>
+      </w:pPr>
+      <w:r>
+        <w:rPr>
+          <w:rFonts w:ascii="Courier New" w:hAnsi="Courier New"/>
+          <w:sz w:val="20"/>
+          <w:lang w:val="en-CA"/>
+        </w:rPr>
+        <w:t>ALTER TABLE "</w:t>
+      </w:r>
+      <w:proofErr w:type="spellStart"/>
+      <w:r>
+        <w:rPr>
+          <w:rFonts w:ascii="Courier New" w:hAnsi="Courier New"/>
+          <w:sz w:val="20"/>
+          <w:lang w:val="en-CA"/>
+        </w:rPr>
+        <w:t>tag_list</w:t>
+      </w:r>
+      <w:proofErr w:type="spellEnd"/>
+      <w:r>
+        <w:rPr>
+          <w:rFonts w:ascii="Courier New" w:hAnsi="Courier New"/>
+          <w:sz w:val="20"/>
+          <w:lang w:val="en-CA"/>
+        </w:rPr>
+        <w:t>" ADD FOREIGN KEY ("</w:t>
+      </w:r>
+      <w:proofErr w:type="spellStart"/>
+      <w:r>
+        <w:rPr>
+          <w:rFonts w:ascii="Courier New" w:hAnsi="Courier New"/>
+          <w:sz w:val="20"/>
+          <w:lang w:val="en-CA"/>
+        </w:rPr>
+        <w:t>id_item</w:t>
+      </w:r>
+      <w:proofErr w:type="spellEnd"/>
+      <w:r>
+        <w:rPr>
+          <w:rFonts w:ascii="Courier New" w:hAnsi="Courier New"/>
+          <w:sz w:val="20"/>
+          <w:lang w:val="en-CA"/>
+        </w:rPr>
+        <w:t>") REFERENCES "items" ("id"</w:t>
+      </w:r>
+      <w:proofErr w:type="gramStart"/>
+      <w:r>
+        <w:rPr>
+          <w:rFonts w:ascii="Courier New" w:hAnsi="Courier New"/>
+          <w:sz w:val="20"/>
+          <w:lang w:val="en-CA"/>
+        </w:rPr>
+        <w:t>);</w:t>
+      </w:r>
+      <w:proofErr w:type="gramEnd"/>
+    </w:p>
+    <w:p>
+      <w:pPr>
+        <w:rPr>
+          <w:rFonts w:ascii="Courier New" w:hAnsi="Courier New"/>
+          <w:sz w:val="20"/>
+          <w:lang w:val="en-CA"/>
+        </w:rPr>
+      </w:pPr>
+    </w:p>
+    <w:p>
+      <w:pPr>
+        <w:rPr>
+          <w:rFonts w:ascii="Courier New" w:hAnsi="Courier New"/>
+          <w:sz w:val="20"/>
+          <w:lang w:val="en-CA"/>
+        </w:rPr>
+      </w:pPr>
+      <w:r>
+        <w:rPr>
+          <w:rFonts w:ascii="Courier New" w:hAnsi="Courier New"/>
+          <w:sz w:val="20"/>
+          <w:lang w:val="en-CA"/>
+        </w:rPr>
+        <w:t>ALTER TABLE "bids" ADD FOREIGN KEY ("</w:t>
+      </w:r>
+      <w:proofErr w:type="spellStart"/>
+      <w:r>
+        <w:rPr>
+          <w:rFonts w:ascii="Courier New" w:hAnsi="Courier New"/>
+          <w:sz w:val="20"/>
+          <w:lang w:val="en-CA"/>
+        </w:rPr>
+        <w:t>id_item</w:t>
+      </w:r>
+      <w:proofErr w:type="spellEnd"/>
+      <w:r>
+        <w:rPr>
+          <w:rFonts w:ascii="Courier New" w:hAnsi="Courier New"/>
+          <w:sz w:val="20"/>
+          <w:lang w:val="en-CA"/>
+        </w:rPr>
+        <w:t>") REFERENCES "items" ("id"</w:t>
+      </w:r>
+      <w:proofErr w:type="gramStart"/>
+      <w:r>
+        <w:rPr>
+          <w:rFonts w:ascii="Courier New" w:hAnsi="Courier New"/>
+          <w:sz w:val="20"/>
+          <w:lang w:val="en-CA"/>
+        </w:rPr>
+        <w:t>);</w:t>
+      </w:r>
+      <w:proofErr w:type="gramEnd"/>
+    </w:p>
+    <w:p>
+      <w:pPr>
+        <w:rPr>
+          <w:rFonts w:ascii="Courier New" w:hAnsi="Courier New"/>
+          <w:sz w:val="20"/>
+          <w:lang w:val="en-CA"/>
+        </w:rPr>
+      </w:pPr>
+    </w:p>
+    <w:p>
+      <w:pPr>
+        <w:rPr>
+          <w:rFonts w:ascii="Courier New" w:hAnsi="Courier New"/>
+          <w:sz w:val="20"/>
+          <w:lang w:val="en-CA"/>
+        </w:rPr>
+      </w:pPr>
+      <w:r>
+        <w:rPr>
+          <w:rFonts w:ascii="Courier New" w:hAnsi="Courier New"/>
+          <w:sz w:val="20"/>
+          <w:lang w:val="en-CA"/>
+        </w:rPr>
+        <w:t>ALTER TABLE "bids" ADD FOREIGN KEY ("</w:t>
+      </w:r>
+      <w:proofErr w:type="spellStart"/>
+      <w:r>
+        <w:rPr>
+          <w:rFonts w:ascii="Courier New" w:hAnsi="Courier New"/>
+          <w:sz w:val="20"/>
+          <w:lang w:val="en-CA"/>
+        </w:rPr>
+        <w:t>id_user</w:t>
+      </w:r>
+      <w:proofErr w:type="spellEnd"/>
+      <w:r>
+        <w:rPr>
+          <w:rFonts w:ascii="Courier New" w:hAnsi="Courier New"/>
+          <w:sz w:val="20"/>
+          <w:lang w:val="en-CA"/>
+        </w:rPr>
+        <w:t>") REFERENCES "users" ("id"</w:t>
+      </w:r>
+      <w:proofErr w:type="gramStart"/>
+      <w:r>
+        <w:rPr>
+          <w:rFonts w:ascii="Courier New" w:hAnsi="Courier New"/>
+          <w:sz w:val="20"/>
+          <w:lang w:val="en-CA"/>
+        </w:rPr>
+        <w:t>);</w:t>
+      </w:r>
+      <w:proofErr w:type="gramEnd"/>
+    </w:p>
+    <w:p>
+      <w:pPr>
+        <w:rPr>
+          <w:rFonts w:ascii="Courier New" w:hAnsi="Courier New"/>
+          <w:sz w:val="20"/>
+          <w:lang w:val="en-CA"/>
+        </w:rPr>
+      </w:pPr>
+    </w:p>
+    <w:p>
+      <w:pPr>
+        <w:rPr>
+          <w:rFonts w:ascii="Courier New" w:hAnsi="Courier New"/>
+          <w:sz w:val="20"/>
+          <w:lang w:val="en-CA"/>
+        </w:rPr>
+      </w:pPr>
+      <w:r>
+        <w:rPr>
+          <w:rFonts w:ascii="Courier New" w:hAnsi="Courier New"/>
+          <w:sz w:val="20"/>
+          <w:lang w:val="en-CA"/>
+        </w:rPr>
+        <w:t>ALTER TABLE "items" ADD FOREIGN KEY ("</w:t>
+      </w:r>
+      <w:proofErr w:type="spellStart"/>
+      <w:r>
+        <w:rPr>
+          <w:rFonts w:ascii="Courier New" w:hAnsi="Courier New"/>
+          <w:sz w:val="20"/>
+          <w:lang w:val="en-CA"/>
+        </w:rPr>
+        <w:t>id_seller</w:t>
+      </w:r>
+      <w:proofErr w:type="spellEnd"/>
+      <w:r>
+        <w:rPr>
+          <w:rFonts w:ascii="Courier New" w:hAnsi="Courier New"/>
+          <w:sz w:val="20"/>
+          <w:lang w:val="en-CA"/>
+        </w:rPr>
+        <w:t>") REFERENCES "users" ("id"</w:t>
+      </w:r>
+      <w:proofErr w:type="gramStart"/>
+      <w:r>
+        <w:rPr>
+          <w:rFonts w:ascii="Courier New" w:hAnsi="Courier New"/>
+          <w:sz w:val="20"/>
+          <w:lang w:val="en-CA"/>
+        </w:rPr>
+        <w:t>);</w:t>
+      </w:r>
+      <w:proofErr w:type="gramEnd"/>
+    </w:p>
+    <w:p>
+      <w:pPr>
+        <w:rPr>
+          <w:rFonts w:ascii="Courier New" w:hAnsi="Courier New"/>
+          <w:sz w:val="20"/>
+          <w:lang w:val="en-CA"/>
+        </w:rPr>
+      </w:pPr>
+    </w:p>
+    <w:p>
+      <w:pPr>
+        <w:rPr>
+          <w:rFonts w:ascii="Courier New" w:hAnsi="Courier New"/>
+          <w:sz w:val="20"/>
+          <w:lang w:val="en-CA"/>
+        </w:rPr>
+      </w:pPr>
+      <w:r>
+        <w:rPr>
+          <w:rFonts w:ascii="Courier New" w:hAnsi="Courier New"/>
+          <w:sz w:val="20"/>
+          <w:lang w:val="en-CA"/>
+        </w:rPr>
+        <w:t>ALTER TABLE "</w:t>
+      </w:r>
+      <w:proofErr w:type="spellStart"/>
+      <w:r>
+        <w:rPr>
+          <w:rFonts w:ascii="Courier New" w:hAnsi="Courier New"/>
+          <w:sz w:val="20"/>
+          <w:lang w:val="en-CA"/>
+        </w:rPr>
+        <w:t>pictures_list</w:t>
+      </w:r>
+      <w:proofErr w:type="spellEnd"/>
+      <w:r>
+        <w:rPr>
+          <w:rFonts w:ascii="Courier New" w:hAnsi="Courier New"/>
+          <w:sz w:val="20"/>
+          <w:lang w:val="en-CA"/>
+        </w:rPr>
+        <w:t>" ADD FOREIGN KEY ("</w:t>
+      </w:r>
+      <w:proofErr w:type="spellStart"/>
+      <w:r>
+        <w:rPr>
+          <w:rFonts w:ascii="Courier New" w:hAnsi="Courier New"/>
+          <w:sz w:val="20"/>
+          <w:lang w:val="en-CA"/>
+        </w:rPr>
+        <w:t>id_item</w:t>
+      </w:r>
+      <w:proofErr w:type="spellEnd"/>
+      <w:r>
+        <w:rPr>
+          <w:rFonts w:ascii="Courier New" w:hAnsi="Courier New"/>
+          <w:sz w:val="20"/>
+          <w:lang w:val="en-CA"/>
+        </w:rPr>
+        <w:t>") REFERENCES "items" ("id"</w:t>
+      </w:r>
+      <w:proofErr w:type="gramStart"/>
+      <w:r>
+        <w:rPr>
+          <w:rFonts w:ascii="Courier New" w:hAnsi="Courier New"/>
+          <w:sz w:val="20"/>
+          <w:lang w:val="en-CA"/>
+        </w:rPr>
+        <w:t>);</w:t>
+      </w:r>
+      <w:proofErr w:type="gramEnd"/>
+    </w:p>
+    <w:p>
+      <w:pPr>
+        <w:rPr>
+          <w:rFonts w:ascii="Courier New" w:hAnsi="Courier New"/>
+          <w:sz w:val="20"/>
+          <w:lang w:val="en-CA"/>
+        </w:rPr>
+      </w:pPr>
+    </w:p>
+    <w:p>
+      <w:pPr>
+        <w:rPr>
+          <w:rFonts w:ascii="Courier New" w:hAnsi="Courier New"/>
+          <w:sz w:val="20"/>
+          <w:lang w:val="en-CA"/>
+        </w:rPr>
+      </w:pPr>
+      <w:r>
+        <w:rPr>
+          <w:rFonts w:ascii="Courier New" w:hAnsi="Courier New"/>
+          <w:sz w:val="20"/>
+          <w:lang w:val="en-CA"/>
+        </w:rPr>
+        <w:t>ALTER TABLE "</w:t>
+      </w:r>
+      <w:proofErr w:type="spellStart"/>
+      <w:r>
+        <w:rPr>
+          <w:rFonts w:ascii="Courier New" w:hAnsi="Courier New"/>
+          <w:sz w:val="20"/>
+          <w:lang w:val="en-CA"/>
+        </w:rPr>
+        <w:t>bought_items</w:t>
+      </w:r>
+      <w:proofErr w:type="spellEnd"/>
+      <w:r>
+        <w:rPr>
+          <w:rFonts w:ascii="Courier New" w:hAnsi="Courier New"/>
+          <w:sz w:val="20"/>
+          <w:lang w:val="en-CA"/>
+        </w:rPr>
+        <w:t>" ADD FOREIGN KEY ("</w:t>
+      </w:r>
+      <w:proofErr w:type="spellStart"/>
+      <w:r>
+        <w:rPr>
+          <w:rFonts w:ascii="Courier New" w:hAnsi="Courier New"/>
+          <w:sz w:val="20"/>
+          <w:lang w:val="en-CA"/>
+        </w:rPr>
+        <w:t>id_seller</w:t>
+      </w:r>
+      <w:proofErr w:type="spellEnd"/>
+      <w:r>
+        <w:rPr>
+          <w:rFonts w:ascii="Courier New" w:hAnsi="Courier New"/>
+          <w:sz w:val="20"/>
+          <w:lang w:val="en-CA"/>
+        </w:rPr>
+        <w:t>") REFERENCES "users" ("id"</w:t>
+      </w:r>
+      <w:proofErr w:type="gramStart"/>
+      <w:r>
+        <w:rPr>
+          <w:rFonts w:ascii="Courier New" w:hAnsi="Courier New"/>
+          <w:sz w:val="20"/>
+          <w:lang w:val="en-CA"/>
+        </w:rPr>
+        <w:t>);</w:t>
+      </w:r>
+      <w:proofErr w:type="gramEnd"/>
+    </w:p>
+    <w:p>
+      <w:pPr>
+        <w:rPr>
+          <w:rFonts w:ascii="Courier New" w:hAnsi="Courier New"/>
+          <w:sz w:val="20"/>
+          <w:lang w:val="en-CA"/>
+        </w:rPr>
+      </w:pPr>
+    </w:p>
+    <w:p>
+      <w:pPr>
+        <w:rPr>
+          <w:rFonts w:ascii="Courier New" w:hAnsi="Courier New"/>
+          <w:sz w:val="20"/>
+          <w:lang w:val="en-CA"/>
+        </w:rPr>
+      </w:pPr>
+      <w:r>
+        <w:rPr>
+          <w:rFonts w:ascii="Courier New" w:hAnsi="Courier New"/>
+          <w:sz w:val="20"/>
+          <w:lang w:val="en-CA"/>
+        </w:rPr>
+        <w:t>ALTER TABLE "</w:t>
+      </w:r>
+      <w:proofErr w:type="spellStart"/>
+      <w:r>
+        <w:rPr>
+          <w:rFonts w:ascii="Courier New" w:hAnsi="Courier New"/>
+          <w:sz w:val="20"/>
+          <w:lang w:val="en-CA"/>
+        </w:rPr>
+        <w:t>bought_items</w:t>
+      </w:r>
+      <w:proofErr w:type="spellEnd"/>
+      <w:r>
+        <w:rPr>
+          <w:rFonts w:ascii="Courier New" w:hAnsi="Courier New"/>
+          <w:sz w:val="20"/>
+          <w:lang w:val="en-CA"/>
+        </w:rPr>
+        <w:t>" ADD FOREIGN KEY ("</w:t>
+      </w:r>
+      <w:proofErr w:type="spellStart"/>
+      <w:r>
+        <w:rPr>
+          <w:rFonts w:ascii="Courier New" w:hAnsi="Courier New"/>
+          <w:sz w:val="20"/>
+          <w:lang w:val="en-CA"/>
+        </w:rPr>
+        <w:t>id_user</w:t>
+      </w:r>
+      <w:proofErr w:type="spellEnd"/>
+      <w:r>
+        <w:rPr>
+          <w:rFonts w:ascii="Courier New" w:hAnsi="Courier New"/>
+          <w:sz w:val="20"/>
+          <w:lang w:val="en-CA"/>
+        </w:rPr>
+        <w:t>") REFERENCES "users" ("id"</w:t>
+      </w:r>
+      <w:proofErr w:type="gramStart"/>
+      <w:r>
+        <w:rPr>
+          <w:rFonts w:ascii="Courier New" w:hAnsi="Courier New"/>
+          <w:sz w:val="20"/>
+          <w:lang w:val="en-CA"/>
+        </w:rPr>
+        <w:t>);</w:t>
+      </w:r>
+      <w:proofErr w:type="gramEnd"/>
+    </w:p>
+    <w:p>
+      <w:pPr>
+        <w:rPr>
+          <w:rFonts w:ascii="Courier New" w:hAnsi="Courier New"/>
+          <w:sz w:val="20"/>
+          <w:lang w:val="en-CA"/>
+        </w:rPr>
+      </w:pPr>
+    </w:p>
+    <w:p>
+      <w:pPr>
+        <w:rPr>
+          <w:rFonts w:ascii="Courier New" w:hAnsi="Courier New"/>
+          <w:sz w:val="20"/>
+          <w:lang w:val="en-CA"/>
+        </w:rPr>
+      </w:pPr>
+      <w:r>
+        <w:rPr>
+          <w:rFonts w:ascii="Courier New" w:hAnsi="Courier New"/>
+          <w:sz w:val="20"/>
+          <w:lang w:val="en-CA"/>
+        </w:rPr>
+        <w:t>ALTER TABLE "</w:t>
+      </w:r>
+      <w:proofErr w:type="spellStart"/>
+      <w:r>
+        <w:rPr>
+          <w:rFonts w:ascii="Courier New" w:hAnsi="Courier New"/>
+          <w:sz w:val="20"/>
+          <w:lang w:val="en-CA"/>
+        </w:rPr>
+        <w:t>bought_items</w:t>
+      </w:r>
+      <w:proofErr w:type="spellEnd"/>
+      <w:r>
+        <w:rPr>
+          <w:rFonts w:ascii="Courier New" w:hAnsi="Courier New"/>
+          <w:sz w:val="20"/>
+          <w:lang w:val="en-CA"/>
+        </w:rPr>
+        <w:t>" ADD FOREIGN KEY ("</w:t>
+      </w:r>
+      <w:proofErr w:type="spellStart"/>
+      <w:r>
+        <w:rPr>
+          <w:rFonts w:ascii="Courier New" w:hAnsi="Courier New"/>
+          <w:sz w:val="20"/>
+          <w:lang w:val="en-CA"/>
+        </w:rPr>
+        <w:t>id_item</w:t>
+      </w:r>
+      <w:proofErr w:type="spellEnd"/>
+      <w:r>
+        <w:rPr>
+          <w:rFonts w:ascii="Courier New" w:hAnsi="Courier New"/>
+          <w:sz w:val="20"/>
+          <w:lang w:val="en-CA"/>
+        </w:rPr>
+        <w:t>") REFERENCES "items" ("id"</w:t>
+      </w:r>
+      <w:proofErr w:type="gramStart"/>
+      <w:r>
+        <w:rPr>
+          <w:rFonts w:ascii="Courier New" w:hAnsi="Courier New"/>
+          <w:sz w:val="20"/>
+          <w:lang w:val="en-CA"/>
+        </w:rPr>
+        <w:t>);</w:t>
+      </w:r>
+      <w:proofErr w:type="gramEnd"/>
+    </w:p>
+    <w:p>
+      <w:pPr>
+        <w:rPr>
+          <w:rFonts w:ascii="Courier New" w:hAnsi="Courier New"/>
+          <w:sz w:val="20"/>
+          <w:lang w:val="en-CA"/>
+        </w:rPr>
+      </w:pPr>
+    </w:p>
+    <w:p>
+      <w:pPr>
+        <w:rPr>
+          <w:rFonts w:ascii="Courier New" w:hAnsi="Courier New"/>
+          <w:sz w:val="20"/>
+          <w:lang w:val="en-CA"/>
+        </w:rPr>
+      </w:pPr>
+      <w:r>
+        <w:rPr>
+          <w:rFonts w:ascii="Courier New" w:hAnsi="Courier New"/>
+          <w:sz w:val="20"/>
+          <w:lang w:val="en-CA"/>
+        </w:rPr>
+        <w:t>ALTER TABLE "</w:t>
+      </w:r>
+      <w:proofErr w:type="spellStart"/>
+      <w:r>
+        <w:rPr>
+          <w:rFonts w:ascii="Courier New" w:hAnsi="Courier New"/>
+          <w:sz w:val="20"/>
+          <w:lang w:val="en-CA"/>
+        </w:rPr>
+        <w:t>viewed_items</w:t>
+      </w:r>
+      <w:proofErr w:type="spellEnd"/>
+      <w:r>
+        <w:rPr>
+          <w:rFonts w:ascii="Courier New" w:hAnsi="Courier New"/>
+          <w:sz w:val="20"/>
+          <w:lang w:val="en-CA"/>
+        </w:rPr>
+        <w:t>" ADD FOREIGN KEY ("</w:t>
+      </w:r>
+      <w:proofErr w:type="spellStart"/>
+      <w:r>
+        <w:rPr>
+          <w:rFonts w:ascii="Courier New" w:hAnsi="Courier New"/>
+          <w:sz w:val="20"/>
+          <w:lang w:val="en-CA"/>
+        </w:rPr>
+        <w:t>id_item</w:t>
+      </w:r>
+      <w:proofErr w:type="spellEnd"/>
+      <w:r>
+        <w:rPr>
+          <w:rFonts w:ascii="Courier New" w:hAnsi="Courier New"/>
+          <w:sz w:val="20"/>
+          <w:lang w:val="en-CA"/>
+        </w:rPr>
+        <w:t>") REFERENCES "items" ("id"</w:t>
+      </w:r>
+      <w:proofErr w:type="gramStart"/>
+      <w:r>
+        <w:rPr>
+          <w:rFonts w:ascii="Courier New" w:hAnsi="Courier New"/>
+          <w:sz w:val="20"/>
+          <w:lang w:val="en-CA"/>
+        </w:rPr>
+        <w:t>);</w:t>
+      </w:r>
+      <w:proofErr w:type="gramEnd"/>
+    </w:p>
+    <w:p>
+      <w:pPr>
+        <w:rPr>
+          <w:rFonts w:ascii="Courier New" w:hAnsi="Courier New"/>
+          <w:sz w:val="20"/>
+          <w:lang w:val="en-CA"/>
+        </w:rPr>
+      </w:pPr>
+    </w:p>
+    <w:p>
+      <w:pPr>
+        <w:rPr>
+          <w:rFonts w:ascii="Courier New" w:hAnsi="Courier New"/>
+          <w:sz w:val="20"/>
+          <w:lang w:val="en-CA"/>
+        </w:rPr>
+      </w:pPr>
+      <w:r>
+        <w:rPr>
+          <w:rFonts w:ascii="Courier New" w:hAnsi="Courier New"/>
+          <w:sz w:val="20"/>
+          <w:lang w:val="en-CA"/>
+        </w:rPr>
+        <w:t>ALTER TABLE "</w:t>
+      </w:r>
+      <w:proofErr w:type="spellStart"/>
+      <w:r>
+        <w:rPr>
+          <w:rFonts w:ascii="Courier New" w:hAnsi="Courier New"/>
+          <w:sz w:val="20"/>
+          <w:lang w:val="en-CA"/>
+        </w:rPr>
+        <w:t>viewed_items</w:t>
+      </w:r>
+      <w:proofErr w:type="spellEnd"/>
+      <w:r>
+        <w:rPr>
+          <w:rFonts w:ascii="Courier New" w:hAnsi="Courier New"/>
+          <w:sz w:val="20"/>
+          <w:lang w:val="en-CA"/>
+        </w:rPr>
+        <w:t>" ADD FOREIGN KEY ("</w:t>
+      </w:r>
+      <w:proofErr w:type="spellStart"/>
+      <w:r>
+        <w:rPr>
+          <w:rFonts w:ascii="Courier New" w:hAnsi="Courier New"/>
+          <w:sz w:val="20"/>
+          <w:lang w:val="en-CA"/>
+        </w:rPr>
+        <w:t>id_user</w:t>
+      </w:r>
+      <w:proofErr w:type="spellEnd"/>
+      <w:r>
+        <w:rPr>
+          <w:rFonts w:ascii="Courier New" w:hAnsi="Courier New"/>
+          <w:sz w:val="20"/>
+          <w:lang w:val="en-CA"/>
+        </w:rPr>
+        <w:t>") REFERENCES "users" ("id"</w:t>
+      </w:r>
+      <w:proofErr w:type="gramStart"/>
+      <w:r>
+        <w:rPr>
+          <w:rFonts w:ascii="Courier New" w:hAnsi="Courier New"/>
+          <w:sz w:val="20"/>
+          <w:lang w:val="en-CA"/>
+        </w:rPr>
+        <w:t>);</w:t>
+      </w:r>
+      <w:proofErr w:type="gramEnd"/>
     </w:p>
     <w:p>
       <w:pPr>
@@ -3745,7 +5165,7 @@
     </w:p>
     <w:p>
       <w:pPr>
-        <w:pStyle w:val="Heading1"/>
+        <w:pStyle w:val="Titre1"/>
       </w:pPr>
       <w:bookmarkStart w:id="3" w:name="_Toc128570914"/>
       <w:r>
@@ -3756,7 +5176,7 @@
     </w:p>
     <w:p>
       <w:pPr>
-        <w:pStyle w:val="Heading2"/>
+        <w:pStyle w:val="Titre2"/>
       </w:pPr>
       <w:bookmarkStart w:id="4" w:name="_Toc128570915"/>
       <w:r>
@@ -3930,7 +5350,7 @@
     </w:p>
     <w:p>
       <w:pPr>
-        <w:pStyle w:val="Heading2"/>
+        <w:pStyle w:val="Titre2"/>
       </w:pPr>
       <w:bookmarkStart w:id="5" w:name="_Toc128570916"/>
       <w:r>
@@ -4133,7 +5553,7 @@
     </w:p>
     <w:p>
       <w:pPr>
-        <w:pStyle w:val="Heading2"/>
+        <w:pStyle w:val="Titre2"/>
       </w:pPr>
       <w:bookmarkStart w:id="6" w:name="_Toc128570917"/>
       <w:r>
@@ -4172,6 +5592,7 @@
       <w:r>
         <w:t xml:space="preserve">, </w:t>
       </w:r>
+      <w:proofErr w:type="spellStart"/>
       <w:r>
         <w:rPr>
           <w:i/>
@@ -4179,6 +5600,7 @@
         </w:rPr>
         <w:t>Strategy</w:t>
       </w:r>
+      <w:proofErr w:type="spellEnd"/>
       <w:r>
         <w:t xml:space="preserve"> et </w:t>
       </w:r>
@@ -4195,7 +5617,7 @@
     </w:p>
     <w:p>
       <w:pPr>
-        <w:pStyle w:val="Heading3"/>
+        <w:pStyle w:val="Titre3"/>
         <w:rPr>
           <w:i/>
           <w:iCs/>
@@ -4255,6 +5677,7 @@
       <w:r>
         <w:t xml:space="preserve">nouvelle composante </w:t>
       </w:r>
+      <w:proofErr w:type="spellStart"/>
       <w:r>
         <w:rPr>
           <w:i/>
@@ -4262,6 +5685,7 @@
         </w:rPr>
         <w:t>React</w:t>
       </w:r>
+      <w:proofErr w:type="spellEnd"/>
       <w:r>
         <w:t xml:space="preserve"> à l’écran</w:t>
       </w:r>
@@ -4273,6 +5697,7 @@
           <w:id w:val="288859244"/>
           <w:citation/>
         </w:sdtPr>
+        <w:sdtEndPr/>
         <w:sdtContent>
           <w:r>
             <w:fldChar w:fldCharType="begin"/>
@@ -4297,13 +5722,14 @@
     </w:p>
     <w:p>
       <w:pPr>
-        <w:pStyle w:val="Heading3"/>
+        <w:pStyle w:val="Titre3"/>
         <w:rPr>
           <w:i/>
           <w:iCs/>
         </w:rPr>
       </w:pPr>
       <w:bookmarkStart w:id="8" w:name="_Toc128570919"/>
+      <w:proofErr w:type="spellStart"/>
       <w:r>
         <w:rPr>
           <w:i/>
@@ -4312,6 +5738,7 @@
         <w:t>Strategy</w:t>
       </w:r>
       <w:bookmarkEnd w:id="8"/>
+      <w:proofErr w:type="spellEnd"/>
     </w:p>
     <w:p>
       <w:r>
@@ -4330,13 +5757,21 @@
         <w:t xml:space="preserve">polymorphisme. Nous pensions inclure deux méthodes de recherches qui retourneraient </w:t>
       </w:r>
       <w:r>
-        <w:t xml:space="preserve">une liste d’objet à vendre qui correspond aux paramètres envoyés. Les usagers pourront soit </w:t>
+        <w:t xml:space="preserve">une liste d’objet à vendre qui correspond aux paramètres envoyés. Les usagers pourront </w:t>
+      </w:r>
+      <w:proofErr w:type="gramStart"/>
+      <w:r>
+        <w:t xml:space="preserve">soit </w:t>
       </w:r>
       <w:r>
         <w:t xml:space="preserve"> </w:t>
       </w:r>
       <w:r>
-        <w:t>faire une recherche par mots clés ou par tags.</w:t>
+        <w:t>faire</w:t>
+      </w:r>
+      <w:proofErr w:type="gramEnd"/>
+      <w:r>
+        <w:t xml:space="preserve"> une recherche par mots clés ou par tags.</w:t>
       </w:r>
       <w:r>
         <w:t xml:space="preserve"> </w:t>
@@ -4346,6 +5781,7 @@
           <w:id w:val="776449974"/>
           <w:citation/>
         </w:sdtPr>
+        <w:sdtEndPr/>
         <w:sdtContent>
           <w:r>
             <w:fldChar w:fldCharType="begin"/>
@@ -4370,7 +5806,7 @@
     </w:p>
     <w:p>
       <w:pPr>
-        <w:pStyle w:val="Heading3"/>
+        <w:pStyle w:val="Titre3"/>
         <w:rPr>
           <w:i/>
           <w:iCs/>
@@ -4421,6 +5857,7 @@
       <w:r>
         <w:t xml:space="preserve"> de l’état de la page, nous allons générer différentes composantes </w:t>
       </w:r>
+      <w:proofErr w:type="spellStart"/>
       <w:r>
         <w:rPr>
           <w:i/>
@@ -4428,6 +5865,7 @@
         </w:rPr>
         <w:t>React</w:t>
       </w:r>
+      <w:proofErr w:type="spellEnd"/>
       <w:r>
         <w:t>.</w:t>
       </w:r>
@@ -4445,6 +5883,7 @@
           <w:id w:val="1582570673"/>
           <w:citation/>
         </w:sdtPr>
+        <w:sdtEndPr/>
         <w:sdtContent>
           <w:r>
             <w:fldChar w:fldCharType="begin"/>
@@ -4471,6 +5910,7 @@
           <w:id w:val="-1598170428"/>
           <w:citation/>
         </w:sdtPr>
+        <w:sdtEndPr/>
         <w:sdtContent>
           <w:r>
             <w:fldChar w:fldCharType="begin"/>
@@ -4515,7 +5955,7 @@
     </w:p>
     <w:p>
       <w:pPr>
-        <w:pStyle w:val="Heading2"/>
+        <w:pStyle w:val="Titre2"/>
       </w:pPr>
       <w:bookmarkStart w:id="10" w:name="_Toc128570921"/>
       <w:r>
@@ -4557,6 +5997,7 @@
           <w:id w:val="-1854563819"/>
           <w:citation/>
         </w:sdtPr>
+        <w:sdtEndPr/>
         <w:sdtContent>
           <w:r>
             <w:fldChar w:fldCharType="begin"/>
@@ -4581,6 +6022,7 @@
       <w:r>
         <w:t xml:space="preserve"> De plus, il faudra aussi vérifier si un mot de passe correspond aux critères exigés, soit la longueur de celui-ci et si l’on retrouve un caractère spécial dans celui-ci. Le </w:t>
       </w:r>
+      <w:proofErr w:type="spellStart"/>
       <w:r>
         <w:rPr>
           <w:i/>
@@ -4588,6 +6030,7 @@
         </w:rPr>
         <w:t>régex</w:t>
       </w:r>
+      <w:proofErr w:type="spellEnd"/>
       <w:r>
         <w:rPr>
           <w:i/>
@@ -4608,31 +6051,38 @@
         <w:rPr>
           <w:rFonts w:ascii="Courier New" w:hAnsi="Courier New" w:cs="Courier New"/>
         </w:rPr>
-        <w:t>\w{6,}</w:t>
-      </w:r>
+        <w:t>\</w:t>
+      </w:r>
+      <w:proofErr w:type="gramStart"/>
       <w:r>
         <w:rPr>
           <w:rFonts w:ascii="Courier New" w:hAnsi="Courier New" w:cs="Courier New"/>
         </w:rPr>
+        <w:t>w{</w:t>
+      </w:r>
+      <w:proofErr w:type="gramEnd"/>
+      <w:r>
+        <w:rPr>
+          <w:rFonts w:ascii="Courier New" w:hAnsi="Courier New" w:cs="Courier New"/>
+        </w:rPr>
+        <w:t>6,}</w:t>
+      </w:r>
+      <w:r>
+        <w:rPr>
+          <w:rFonts w:ascii="Courier New" w:hAnsi="Courier New" w:cs="Courier New"/>
+        </w:rPr>
         <w:t>/</w:t>
       </w:r>
       <w:r>
         <w:rPr>
           <w:rFonts w:ascii="Courier New" w:hAnsi="Courier New" w:cs="Courier New"/>
         </w:rPr>
-        <w:t>&amp;&amp;</w:t>
+        <w:t>&amp;&amp;/</w:t>
       </w:r>
       <w:r>
         <w:rPr>
           <w:rFonts w:ascii="Courier New" w:hAnsi="Courier New" w:cs="Courier New"/>
         </w:rPr>
-        <w:t>/</w:t>
-      </w:r>
-      <w:r>
-        <w:rPr>
-          <w:rFonts w:ascii="Courier New" w:hAnsi="Courier New" w:cs="Courier New"/>
-          <w:lang w:val="en-CA"/>
-        </w:rPr>
         <w:t>\W+/</w:t>
       </w:r>
       <w:r>
@@ -4645,7 +6095,7 @@
     <w:p/>
     <w:p>
       <w:pPr>
-        <w:pStyle w:val="Heading2"/>
+        <w:pStyle w:val="Titre2"/>
       </w:pPr>
       <w:bookmarkStart w:id="11" w:name="_Toc128570922"/>
       <w:r>
@@ -4661,9 +6111,6 @@
         <w:t>L</w:t>
       </w:r>
       <w:r>
-        <w:rPr>
-          <w:lang w:val="en-CA"/>
-        </w:rPr>
         <w:t>’</w:t>
       </w:r>
       <w:r>
@@ -4676,25 +6123,35 @@
         <w:t xml:space="preserve"> précédemment par cet usager.</w:t>
       </w:r>
       <w:r>
-        <w:t xml:space="preserve"> Donc lorsque les calculs de score sont effectué, nous allons implanter notre propre algorithme de trie de données. Nous avons décidé d’implanter dans notre projet le </w:t>
-      </w:r>
-      <w:r>
-        <w:rPr>
-          <w:lang w:val="en-CA"/>
-        </w:rPr>
+        <w:t xml:space="preserve"> Donc lorsque les calculs de score sont </w:t>
+      </w:r>
+      <w:proofErr w:type="gramStart"/>
+      <w:r>
+        <w:t>effectué</w:t>
+      </w:r>
+      <w:proofErr w:type="gramEnd"/>
+      <w:r>
+        <w:t>, nous allons implanter notre propre algorithme de trie de données. Nous avons décidé d’implanter dans notre projet le </w:t>
+      </w:r>
+      <w:r>
         <w:t>quick-sort. C</w:t>
       </w:r>
       <w:r>
         <w:t>et algorithme</w:t>
       </w:r>
       <w:r>
-        <w:rPr>
-          <w:lang w:val="en-CA"/>
-        </w:rPr>
         <w:t xml:space="preserve"> </w:t>
       </w:r>
       <w:r>
-        <w:t>rapide et en moyenne devrait nous retourner le résultat en ordre de O(n log n).</w:t>
+        <w:t xml:space="preserve">rapide et en moyenne devrait nous retourner le résultat en ordre de </w:t>
+      </w:r>
+      <w:proofErr w:type="gramStart"/>
+      <w:r>
+        <w:t>O(</w:t>
+      </w:r>
+      <w:proofErr w:type="gramEnd"/>
+      <w:r>
+        <w:t>n log n).</w:t>
       </w:r>
       <w:r>
         <w:t xml:space="preserve"> L’algorithme utilise principalement des récursion avec un principe de pivot sur le début et la fin de la liste envoyé</w:t>
@@ -4710,14 +6167,12 @@
           <w:id w:val="-855111200"/>
           <w:citation/>
         </w:sdtPr>
+        <w:sdtEndPr/>
         <w:sdtContent>
           <w:r>
             <w:fldChar w:fldCharType="begin"/>
           </w:r>
           <w:r>
-            <w:rPr>
-              <w:lang w:val="en-CA"/>
-            </w:rPr>
             <w:instrText xml:space="preserve">CITATION Tri23 \l 4105 </w:instrText>
           </w:r>
           <w:r>
@@ -4743,6 +6198,7 @@
           <w:id w:val="-1161149740"/>
           <w:citation/>
         </w:sdtPr>
+        <w:sdtEndPr/>
         <w:sdtContent>
           <w:r>
             <w:fldChar w:fldCharType="begin"/>
@@ -4785,7 +6241,7 @@
     </w:p>
     <w:p>
       <w:pPr>
-        <w:pStyle w:val="Heading2"/>
+        <w:pStyle w:val="Titre2"/>
       </w:pPr>
       <w:bookmarkStart w:id="12" w:name="_Toc128570923"/>
       <w:r>
@@ -4830,7 +6286,7 @@
     <w:p/>
     <w:p>
       <w:pPr>
-        <w:pStyle w:val="ListParagraph"/>
+        <w:pStyle w:val="Paragraphedeliste"/>
         <w:numPr>
           <w:ilvl w:val="0"/>
           <w:numId w:val="3"/>
@@ -4942,7 +6398,7 @@
     <w:p/>
     <w:p>
       <w:pPr>
-        <w:pStyle w:val="ListParagraph"/>
+        <w:pStyle w:val="Paragraphedeliste"/>
         <w:numPr>
           <w:ilvl w:val="0"/>
           <w:numId w:val="3"/>
@@ -5035,7 +6491,19 @@
                     <w:rPr>
                       <w:rFonts w:ascii="Cambria Math" w:hAnsi="Cambria Math"/>
                     </w:rPr>
-                    <m:t>étrangé</m:t>
+                    <m:t>é</m:t>
+                  </m:r>
+                  <m:r>
+                    <w:rPr>
+                      <w:rFonts w:ascii="Cambria Math" w:hAnsi="Cambria Math"/>
+                    </w:rPr>
+                    <m:t>trang</m:t>
+                  </m:r>
+                  <m:r>
+                    <w:rPr>
+                      <w:rFonts w:ascii="Cambria Math" w:hAnsi="Cambria Math"/>
+                    </w:rPr>
+                    <m:t>é</m:t>
                   </m:r>
                 </m:sub>
               </m:sSub>
@@ -5055,7 +6523,19 @@
                     <w:rPr>
                       <w:rFonts w:ascii="Cambria Math" w:hAnsi="Cambria Math"/>
                     </w:rPr>
-                    <m:t>taux conversion</m:t>
+                    <m:t>taux</m:t>
+                  </m:r>
+                  <m:r>
+                    <w:rPr>
+                      <w:rFonts w:ascii="Cambria Math" w:hAnsi="Cambria Math"/>
+                    </w:rPr>
+                    <m:t xml:space="preserve"> </m:t>
+                  </m:r>
+                  <m:r>
+                    <w:rPr>
+                      <w:rFonts w:ascii="Cambria Math" w:hAnsi="Cambria Math"/>
+                    </w:rPr>
+                    <m:t>conversion</m:t>
                   </m:r>
                 </m:e>
                 <m:sub>
@@ -5063,7 +6543,19 @@
                     <w:rPr>
                       <w:rFonts w:ascii="Cambria Math" w:hAnsi="Cambria Math"/>
                     </w:rPr>
-                    <m:t>étrangé</m:t>
+                    <m:t>é</m:t>
+                  </m:r>
+                  <m:r>
+                    <w:rPr>
+                      <w:rFonts w:ascii="Cambria Math" w:hAnsi="Cambria Math"/>
+                    </w:rPr>
+                    <m:t>trang</m:t>
+                  </m:r>
+                  <m:r>
+                    <w:rPr>
+                      <w:rFonts w:ascii="Cambria Math" w:hAnsi="Cambria Math"/>
+                    </w:rPr>
+                    <m:t>é</m:t>
                   </m:r>
                 </m:sub>
               </m:sSub>
@@ -5108,7 +6600,7 @@
     </w:p>
     <w:p>
       <w:pPr>
-        <w:pStyle w:val="ListParagraph"/>
+        <w:pStyle w:val="Paragraphedeliste"/>
         <w:numPr>
           <w:ilvl w:val="0"/>
           <w:numId w:val="3"/>
@@ -5135,7 +6627,7 @@
     </w:p>
     <w:p>
       <w:pPr>
-        <w:pStyle w:val="ListParagraph"/>
+        <w:pStyle w:val="Paragraphedeliste"/>
       </w:pPr>
       <w:r>
         <w:t>On ne prend que l’historique des pages visités jusqu’à une certaine date</w:t>
@@ -5190,7 +6682,67 @@
                 <w:rPr>
                   <w:rFonts w:ascii="Cambria Math" w:hAnsi="Cambria Math"/>
                 </w:rPr>
-                <m:t>nbr pages visités avec tag</m:t>
+                <m:t>nbr</m:t>
+              </m:r>
+              <m:r>
+                <w:rPr>
+                  <w:rFonts w:ascii="Cambria Math" w:hAnsi="Cambria Math"/>
+                </w:rPr>
+                <m:t xml:space="preserve"> </m:t>
+              </m:r>
+              <m:r>
+                <w:rPr>
+                  <w:rFonts w:ascii="Cambria Math" w:hAnsi="Cambria Math"/>
+                </w:rPr>
+                <m:t>pages</m:t>
+              </m:r>
+              <m:r>
+                <w:rPr>
+                  <w:rFonts w:ascii="Cambria Math" w:hAnsi="Cambria Math"/>
+                </w:rPr>
+                <m:t xml:space="preserve"> </m:t>
+              </m:r>
+              <m:r>
+                <w:rPr>
+                  <w:rFonts w:ascii="Cambria Math" w:hAnsi="Cambria Math"/>
+                </w:rPr>
+                <m:t>visit</m:t>
+              </m:r>
+              <m:r>
+                <w:rPr>
+                  <w:rFonts w:ascii="Cambria Math" w:hAnsi="Cambria Math"/>
+                </w:rPr>
+                <m:t>é</m:t>
+              </m:r>
+              <m:r>
+                <w:rPr>
+                  <w:rFonts w:ascii="Cambria Math" w:hAnsi="Cambria Math"/>
+                </w:rPr>
+                <m:t>s</m:t>
+              </m:r>
+              <m:r>
+                <w:rPr>
+                  <w:rFonts w:ascii="Cambria Math" w:hAnsi="Cambria Math"/>
+                </w:rPr>
+                <m:t xml:space="preserve"> </m:t>
+              </m:r>
+              <m:r>
+                <w:rPr>
+                  <w:rFonts w:ascii="Cambria Math" w:hAnsi="Cambria Math"/>
+                </w:rPr>
+                <m:t>avec</m:t>
+              </m:r>
+              <m:r>
+                <w:rPr>
+                  <w:rFonts w:ascii="Cambria Math" w:hAnsi="Cambria Math"/>
+                </w:rPr>
+                <m:t xml:space="preserve"> </m:t>
+              </m:r>
+              <m:r>
+                <w:rPr>
+                  <w:rFonts w:ascii="Cambria Math" w:hAnsi="Cambria Math"/>
+                </w:rPr>
+                <m:t>tag</m:t>
               </m:r>
             </m:num>
             <m:den>
@@ -5198,7 +6750,49 @@
                 <w:rPr>
                   <w:rFonts w:ascii="Cambria Math" w:hAnsi="Cambria Math"/>
                 </w:rPr>
-                <m:t xml:space="preserve">nbr pages visités </m:t>
+                <m:t>nbr</m:t>
+              </m:r>
+              <m:r>
+                <w:rPr>
+                  <w:rFonts w:ascii="Cambria Math" w:hAnsi="Cambria Math"/>
+                </w:rPr>
+                <m:t xml:space="preserve"> </m:t>
+              </m:r>
+              <m:r>
+                <w:rPr>
+                  <w:rFonts w:ascii="Cambria Math" w:hAnsi="Cambria Math"/>
+                </w:rPr>
+                <m:t>pages</m:t>
+              </m:r>
+              <m:r>
+                <w:rPr>
+                  <w:rFonts w:ascii="Cambria Math" w:hAnsi="Cambria Math"/>
+                </w:rPr>
+                <m:t xml:space="preserve"> </m:t>
+              </m:r>
+              <m:r>
+                <w:rPr>
+                  <w:rFonts w:ascii="Cambria Math" w:hAnsi="Cambria Math"/>
+                </w:rPr>
+                <m:t>visit</m:t>
+              </m:r>
+              <m:r>
+                <w:rPr>
+                  <w:rFonts w:ascii="Cambria Math" w:hAnsi="Cambria Math"/>
+                </w:rPr>
+                <m:t>é</m:t>
+              </m:r>
+              <m:r>
+                <w:rPr>
+                  <w:rFonts w:ascii="Cambria Math" w:hAnsi="Cambria Math"/>
+                </w:rPr>
+                <m:t>s</m:t>
+              </m:r>
+              <m:r>
+                <w:rPr>
+                  <w:rFonts w:ascii="Cambria Math" w:hAnsi="Cambria Math"/>
+                </w:rPr>
+                <m:t xml:space="preserve"> </m:t>
               </m:r>
             </m:den>
           </m:f>
@@ -5208,7 +6802,7 @@
     <w:p/>
     <w:p>
       <w:pPr>
-        <w:pStyle w:val="ListParagraph"/>
+        <w:pStyle w:val="Paragraphedeliste"/>
         <w:numPr>
           <w:ilvl w:val="0"/>
           <w:numId w:val="3"/>
@@ -5251,7 +6845,19 @@
                 <w:rPr>
                   <w:rFonts w:ascii="Cambria Math" w:hAnsi="Cambria Math"/>
                 </w:rPr>
-                <m:t>achat</m:t>
+                <m:t>ac</m:t>
+              </m:r>
+              <m:r>
+                <w:rPr>
+                  <w:rFonts w:ascii="Cambria Math" w:hAnsi="Cambria Math"/>
+                </w:rPr>
+                <m:t>h</m:t>
+              </m:r>
+              <m:r>
+                <w:rPr>
+                  <w:rFonts w:ascii="Cambria Math" w:hAnsi="Cambria Math"/>
+                </w:rPr>
+                <m:t>at</m:t>
               </m:r>
             </m:sub>
           </m:sSub>
@@ -5259,7 +6865,19 @@
             <w:rPr>
               <w:rFonts w:ascii="Cambria Math" w:hAnsi="Cambria Math"/>
             </w:rPr>
-            <m:t>=constante*</m:t>
+            <m:t>=</m:t>
+          </m:r>
+          <m:r>
+            <w:rPr>
+              <w:rFonts w:ascii="Cambria Math" w:hAnsi="Cambria Math"/>
+            </w:rPr>
+            <m:t>constante</m:t>
+          </m:r>
+          <m:r>
+            <w:rPr>
+              <w:rFonts w:ascii="Cambria Math" w:hAnsi="Cambria Math"/>
+            </w:rPr>
+            <m:t>*</m:t>
           </m:r>
           <m:nary>
             <m:naryPr>
@@ -5278,7 +6896,31 @@
                 <w:rPr>
                   <w:rFonts w:ascii="Cambria Math" w:hAnsi="Cambria Math"/>
                 </w:rPr>
-                <m:t>item_bought</m:t>
+                <m:t>item</m:t>
+              </m:r>
+              <m:r>
+                <w:rPr>
+                  <w:rFonts w:ascii="Cambria Math" w:hAnsi="Cambria Math"/>
+                </w:rPr>
+                <m:t>_</m:t>
+              </m:r>
+              <m:r>
+                <w:rPr>
+                  <w:rFonts w:ascii="Cambria Math" w:hAnsi="Cambria Math"/>
+                </w:rPr>
+                <m:t>boug</m:t>
+              </m:r>
+              <m:r>
+                <w:rPr>
+                  <w:rFonts w:ascii="Cambria Math" w:hAnsi="Cambria Math"/>
+                </w:rPr>
+                <m:t>h</m:t>
+              </m:r>
+              <m:r>
+                <w:rPr>
+                  <w:rFonts w:ascii="Cambria Math" w:hAnsi="Cambria Math"/>
+                </w:rPr>
+                <m:t>t</m:t>
               </m:r>
             </m:sub>
             <m:sup/>
@@ -5339,7 +6981,13 @@
                         <w:rPr>
                           <w:rFonts w:ascii="Cambria Math" w:hAnsi="Cambria Math"/>
                         </w:rPr>
-                        <m:t xml:space="preserve">- </m:t>
+                        <m:t>-</m:t>
+                      </m:r>
+                      <m:r>
+                        <w:rPr>
+                          <w:rFonts w:ascii="Cambria Math" w:hAnsi="Cambria Math"/>
+                        </w:rPr>
+                        <m:t xml:space="preserve"> </m:t>
                       </m:r>
                       <m:sSub>
                         <m:sSubPr>
@@ -5363,7 +7011,19 @@
                             <w:rPr>
                               <w:rFonts w:ascii="Cambria Math" w:hAnsi="Cambria Math"/>
                             </w:rPr>
-                            <m:t>bought</m:t>
+                            <m:t>boug</m:t>
+                          </m:r>
+                          <m:r>
+                            <w:rPr>
+                              <w:rFonts w:ascii="Cambria Math" w:hAnsi="Cambria Math"/>
+                            </w:rPr>
+                            <m:t>h</m:t>
+                          </m:r>
+                          <m:r>
+                            <w:rPr>
+                              <w:rFonts w:ascii="Cambria Math" w:hAnsi="Cambria Math"/>
+                            </w:rPr>
+                            <m:t>t</m:t>
                           </m:r>
                         </m:sub>
                       </m:sSub>
@@ -5463,7 +7123,19 @@
               <w:rPr>
                 <w:rFonts w:ascii="Cambria Math" w:hAnsi="Cambria Math"/>
               </w:rPr>
-              <m:t>achat</m:t>
+              <m:t>ac</m:t>
+            </m:r>
+            <m:r>
+              <w:rPr>
+                <w:rFonts w:ascii="Cambria Math" w:hAnsi="Cambria Math"/>
+              </w:rPr>
+              <m:t>h</m:t>
+            </m:r>
+            <m:r>
+              <w:rPr>
+                <w:rFonts w:ascii="Cambria Math" w:hAnsi="Cambria Math"/>
+              </w:rPr>
+              <m:t>at</m:t>
             </m:r>
           </m:sub>
         </m:sSub>
@@ -5561,7 +7233,19 @@
                 <w:rPr>
                   <w:rFonts w:ascii="Cambria Math" w:hAnsi="Cambria Math"/>
                 </w:rPr>
-                <m:t>achat</m:t>
+                <m:t>ac</m:t>
+              </m:r>
+              <m:r>
+                <w:rPr>
+                  <w:rFonts w:ascii="Cambria Math" w:hAnsi="Cambria Math"/>
+                </w:rPr>
+                <m:t>h</m:t>
+              </m:r>
+              <m:r>
+                <w:rPr>
+                  <w:rFonts w:ascii="Cambria Math" w:hAnsi="Cambria Math"/>
+                </w:rPr>
+                <m:t>at</m:t>
               </m:r>
             </m:sub>
           </m:sSub>
@@ -5593,7 +7277,19 @@
                 <w:rPr>
                   <w:rFonts w:ascii="Cambria Math" w:hAnsi="Cambria Math"/>
                 </w:rPr>
-                <m:t>achat</m:t>
+                <m:t>ac</m:t>
+              </m:r>
+              <m:r>
+                <w:rPr>
+                  <w:rFonts w:ascii="Cambria Math" w:hAnsi="Cambria Math"/>
+                </w:rPr>
+                <m:t>h</m:t>
+              </m:r>
+              <m:r>
+                <w:rPr>
+                  <w:rFonts w:ascii="Cambria Math" w:hAnsi="Cambria Math"/>
+                </w:rPr>
+                <m:t>at</m:t>
               </m:r>
             </m:sub>
           </m:sSub>
@@ -5633,7 +7329,13 @@
             <w:rPr>
               <w:rFonts w:ascii="Cambria Math" w:hAnsi="Cambria Math"/>
             </w:rPr>
-            <m:t xml:space="preserve">*( 1- </m:t>
+            <m:t>*</m:t>
+          </m:r>
+          <m:r>
+            <w:rPr>
+              <w:rFonts w:ascii="Cambria Math" w:hAnsi="Cambria Math"/>
+            </w:rPr>
+            <m:t xml:space="preserve">( 1- </m:t>
           </m:r>
           <m:sSub>
             <m:sSubPr>
@@ -5657,7 +7359,19 @@
                 <w:rPr>
                   <w:rFonts w:ascii="Cambria Math" w:hAnsi="Cambria Math"/>
                 </w:rPr>
-                <m:t>achat</m:t>
+                <m:t>ac</m:t>
+              </m:r>
+              <m:r>
+                <w:rPr>
+                  <w:rFonts w:ascii="Cambria Math" w:hAnsi="Cambria Math"/>
+                </w:rPr>
+                <m:t>h</m:t>
+              </m:r>
+              <m:r>
+                <w:rPr>
+                  <w:rFonts w:ascii="Cambria Math" w:hAnsi="Cambria Math"/>
+                </w:rPr>
+                <m:t>at</m:t>
               </m:r>
             </m:sub>
           </m:sSub>
@@ -5672,7 +7386,7 @@
     </w:p>
     <w:p>
       <w:pPr>
-        <w:pStyle w:val="Heading2"/>
+        <w:pStyle w:val="Titre2"/>
       </w:pPr>
       <w:bookmarkStart w:id="13" w:name="_Toc128570924"/>
       <w:r>
@@ -5694,6 +7408,7 @@
         </w:rPr>
         <w:t xml:space="preserve"> </w:t>
       </w:r>
+      <w:proofErr w:type="spellStart"/>
       <w:r>
         <w:rPr>
           <w:i/>
@@ -5701,6 +7416,7 @@
         </w:rPr>
         <w:t>React</w:t>
       </w:r>
+      <w:proofErr w:type="spellEnd"/>
       <w:r>
         <w:t xml:space="preserve"> </w:t>
       </w:r>
@@ -5770,7 +7486,7 @@
       <w:sdtContent>
         <w:p>
           <w:pPr>
-            <w:pStyle w:val="Heading1"/>
+            <w:pStyle w:val="Titre1"/>
           </w:pPr>
           <w:r>
             <w:rPr>
@@ -5785,10 +7501,11 @@
             <w:id w:val="-573587230"/>
             <w:bibliography/>
           </w:sdtPr>
+          <w:sdtEndPr/>
           <w:sdtContent>
             <w:p>
               <w:pPr>
-                <w:pStyle w:val="Bibliography"/>
+                <w:pStyle w:val="Bibliographie"/>
                 <w:ind w:left="720" w:hanging="720"/>
                 <w:rPr>
                   <w:noProof/>
@@ -5832,7 +7549,7 @@
             </w:p>
             <w:p>
               <w:pPr>
-                <w:pStyle w:val="Bibliography"/>
+                <w:pStyle w:val="Bibliographie"/>
                 <w:ind w:left="720" w:hanging="720"/>
                 <w:rPr>
                   <w:noProof/>
@@ -5858,7 +7575,7 @@
             </w:p>
             <w:p>
               <w:pPr>
-                <w:pStyle w:val="Bibliography"/>
+                <w:pStyle w:val="Bibliographie"/>
                 <w:ind w:left="720" w:hanging="720"/>
                 <w:rPr>
                   <w:noProof/>
@@ -5891,7 +7608,7 @@
             </w:p>
             <w:p>
               <w:pPr>
-                <w:pStyle w:val="Bibliography"/>
+                <w:pStyle w:val="Bibliographie"/>
                 <w:ind w:left="720" w:hanging="720"/>
                 <w:rPr>
                   <w:noProof/>
@@ -5924,7 +7641,7 @@
             </w:p>
             <w:p>
               <w:pPr>
-                <w:pStyle w:val="Bibliography"/>
+                <w:pStyle w:val="Bibliographie"/>
                 <w:ind w:left="720" w:hanging="720"/>
                 <w:rPr>
                   <w:noProof/>
@@ -5957,7 +7674,7 @@
             </w:p>
             <w:p>
               <w:pPr>
-                <w:pStyle w:val="Bibliography"/>
+                <w:pStyle w:val="Bibliographie"/>
                 <w:ind w:left="720" w:hanging="720"/>
                 <w:rPr>
                   <w:noProof/>
@@ -5983,7 +7700,7 @@
             </w:p>
             <w:p>
               <w:pPr>
-                <w:pStyle w:val="Bibliography"/>
+                <w:pStyle w:val="Bibliographie"/>
                 <w:ind w:left="720" w:hanging="720"/>
                 <w:rPr>
                   <w:noProof/>
@@ -6039,7 +7756,7 @@
 </file>
 
 <file path=word/numbering.xml><?xml version="1.0" encoding="utf-8"?>
-<w:numbering xmlns:wpc="http://schemas.microsoft.com/office/word/2010/wordprocessingCanvas" xmlns:cx="http://schemas.microsoft.com/office/drawing/2014/chartex" xmlns:cx1="http://schemas.microsoft.com/office/drawing/2015/9/8/chartex" xmlns:cx2="http://schemas.microsoft.com/office/drawing/2015/10/21/chartex" xmlns:cx3="http://schemas.microsoft.com/office/drawing/2016/5/9/chartex" xmlns:cx4="http://schemas.microsoft.com/office/drawing/2016/5/10/chartex" xmlns:cx5="http://schemas.microsoft.com/office/drawing/2016/5/11/chartex" xmlns:cx6="http://schemas.microsoft.com/office/drawing/2016/5/12/chartex" xmlns:cx7="http://schemas.microsoft.com/office/drawing/2016/5/13/chartex" xmlns:cx8="http://schemas.microsoft.com/office/drawing/2016/5/14/chartex" xmlns:mc="http://schemas.openxmlformats.org/markup-compatibility/2006" xmlns:aink="http://schemas.microsoft.com/office/drawing/2016/ink" xmlns:am3d="http://schemas.microsoft.com/office/drawing/2017/model3d" xmlns:o="urn:schemas-microsoft-com:office:office" xmlns:oel="http://schemas.microsoft.com/office/2019/extlst" xmlns:r="http://schemas.openxmlformats.org/officeDocument/2006/relationships" xmlns:m="http://schemas.openxmlformats.org/officeDocument/2006/math" xmlns:v="urn:schemas-microsoft-com:vml" xmlns:wp14="http://schemas.microsoft.com/office/word/2010/wordprocessingDrawing" xmlns:wp="http://schemas.openxmlformats.org/drawingml/2006/wordprocessingDrawing" xmlns:w10="urn:schemas-microsoft-com:office:word" xmlns:w="http://schemas.openxmlformats.org/wordprocessingml/2006/main" xmlns:w14="http://schemas.microsoft.com/office/word/2010/wordml" xmlns:w15="http://schemas.microsoft.com/office/word/2012/wordml" xmlns:w16cex="http://schemas.microsoft.com/office/word/2018/wordml/cex" xmlns:w16cid="http://schemas.microsoft.com/office/word/2016/wordml/cid" xmlns:w16="http://schemas.microsoft.com/office/word/2018/wordml" xmlns:w16sdtdh="http://schemas.microsoft.com/office/word/2020/wordml/sdtdatahash" xmlns:w16se="http://schemas.microsoft.com/office/word/2015/wordml/symex" xmlns:wpg="http://schemas.microsoft.com/office/word/2010/wordprocessingGroup" xmlns:wpi="http://schemas.microsoft.com/office/word/2010/wordprocessingInk" xmlns:wne="http://schemas.microsoft.com/office/word/2006/wordml" xmlns:wps="http://schemas.microsoft.com/office/word/2010/wordprocessingShape" mc:Ignorable="w14 w15 w16se w16cid w16 w16cex w16sdtdh wp14">
+<w:numbering xmlns:wpc="http://schemas.microsoft.com/office/word/2010/wordprocessingCanvas" xmlns:cx="http://schemas.microsoft.com/office/drawing/2014/chartex" xmlns:cx1="http://schemas.microsoft.com/office/drawing/2015/9/8/chartex" xmlns:cx2="http://schemas.microsoft.com/office/drawing/2015/10/21/chartex" xmlns:cx3="http://schemas.microsoft.com/office/drawing/2016/5/9/chartex" xmlns:cx4="http://schemas.microsoft.com/office/drawing/2016/5/10/chartex" xmlns:cx5="http://schemas.microsoft.com/office/drawing/2016/5/11/chartex" xmlns:cx6="http://schemas.microsoft.com/office/drawing/2016/5/12/chartex" xmlns:cx7="http://schemas.microsoft.com/office/drawing/2016/5/13/chartex" xmlns:cx8="http://schemas.microsoft.com/office/drawing/2016/5/14/chartex" xmlns:mc="http://schemas.openxmlformats.org/markup-compatibility/2006" xmlns:aink="http://schemas.microsoft.com/office/drawing/2016/ink" xmlns:am3d="http://schemas.microsoft.com/office/drawing/2017/model3d" xmlns:o="urn:schemas-microsoft-com:office:office" xmlns:r="http://schemas.openxmlformats.org/officeDocument/2006/relationships" xmlns:m="http://schemas.openxmlformats.org/officeDocument/2006/math" xmlns:v="urn:schemas-microsoft-com:vml" xmlns:wp14="http://schemas.microsoft.com/office/word/2010/wordprocessingDrawing" xmlns:wp="http://schemas.openxmlformats.org/drawingml/2006/wordprocessingDrawing" xmlns:w10="urn:schemas-microsoft-com:office:word" xmlns:w="http://schemas.openxmlformats.org/wordprocessingml/2006/main" xmlns:w14="http://schemas.microsoft.com/office/word/2010/wordml" xmlns:w15="http://schemas.microsoft.com/office/word/2012/wordml" xmlns:w16cex="http://schemas.microsoft.com/office/word/2018/wordml/cex" xmlns:w16cid="http://schemas.microsoft.com/office/word/2016/wordml/cid" xmlns:w16="http://schemas.microsoft.com/office/word/2018/wordml" xmlns:w16sdtdh="http://schemas.microsoft.com/office/word/2020/wordml/sdtdatahash" xmlns:w16se="http://schemas.microsoft.com/office/word/2015/wordml/symex" xmlns:wpg="http://schemas.microsoft.com/office/word/2010/wordprocessingGroup" xmlns:wpi="http://schemas.microsoft.com/office/word/2010/wordprocessingInk" xmlns:wne="http://schemas.microsoft.com/office/word/2006/wordml" xmlns:wps="http://schemas.microsoft.com/office/word/2010/wordprocessingShape" mc:Ignorable="w14 w15 w16se w16cid w16 w16cex w16sdtdh wp14">
   <w:abstractNum w:abstractNumId="0" w15:restartNumberingAfterBreak="0">
     <w:nsid w:val="3D786181"/>
     <w:multiLevelType w:val="hybridMultilevel"/>
@@ -6352,13 +8069,13 @@
       </w:rPr>
     </w:lvl>
   </w:abstractNum>
-  <w:num w:numId="1" w16cid:durableId="293874083">
+  <w:num w:numId="1">
     <w:abstractNumId w:val="0"/>
   </w:num>
-  <w:num w:numId="2" w16cid:durableId="745305670">
+  <w:num w:numId="2">
     <w:abstractNumId w:val="2"/>
   </w:num>
-  <w:num w:numId="3" w16cid:durableId="1807241158">
+  <w:num w:numId="3">
     <w:abstractNumId w:val="1"/>
   </w:num>
 </w:numbering>
@@ -6767,11 +8484,11 @@
       <w:jc w:val="both"/>
     </w:pPr>
   </w:style>
-  <w:style w:type="paragraph" w:styleId="Heading1">
+  <w:style w:type="paragraph" w:styleId="Titre1">
     <w:name w:val="heading 1"/>
     <w:basedOn w:val="Normal"/>
     <w:next w:val="Normal"/>
-    <w:link w:val="Heading1Char"/>
+    <w:link w:val="Titre1Car"/>
     <w:uiPriority w:val="9"/>
     <w:qFormat/>
     <w:pPr>
@@ -6785,7 +8502,7 @@
       <w:szCs w:val="40"/>
     </w:rPr>
   </w:style>
-  <w:style w:type="paragraph" w:styleId="Heading2">
+  <w:style w:type="paragraph" w:styleId="Titre2">
     <w:name w:val="heading 2"/>
     <w:basedOn w:val="Normal"/>
     <w:next w:val="Normal"/>
@@ -6803,7 +8520,7 @@
       <w:szCs w:val="32"/>
     </w:rPr>
   </w:style>
-  <w:style w:type="paragraph" w:styleId="Heading3">
+  <w:style w:type="paragraph" w:styleId="Titre3">
     <w:name w:val="heading 3"/>
     <w:basedOn w:val="Normal"/>
     <w:next w:val="Normal"/>
@@ -6824,7 +8541,7 @@
       <w:szCs w:val="28"/>
     </w:rPr>
   </w:style>
-  <w:style w:type="paragraph" w:styleId="Heading4">
+  <w:style w:type="paragraph" w:styleId="Titre4">
     <w:name w:val="heading 4"/>
     <w:basedOn w:val="Normal"/>
     <w:next w:val="Normal"/>
@@ -6844,7 +8561,7 @@
       <w:szCs w:val="24"/>
     </w:rPr>
   </w:style>
-  <w:style w:type="paragraph" w:styleId="Heading5">
+  <w:style w:type="paragraph" w:styleId="Titre5">
     <w:name w:val="heading 5"/>
     <w:basedOn w:val="Normal"/>
     <w:next w:val="Normal"/>
@@ -6862,7 +8579,7 @@
       <w:color w:val="666666"/>
     </w:rPr>
   </w:style>
-  <w:style w:type="paragraph" w:styleId="Heading6">
+  <w:style w:type="paragraph" w:styleId="Titre6">
     <w:name w:val="heading 6"/>
     <w:basedOn w:val="Normal"/>
     <w:next w:val="Normal"/>
@@ -6881,13 +8598,13 @@
       <w:color w:val="666666"/>
     </w:rPr>
   </w:style>
-  <w:style w:type="character" w:default="1" w:styleId="DefaultParagraphFont">
+  <w:style w:type="character" w:default="1" w:styleId="Policepardfaut">
     <w:name w:val="Default Paragraph Font"/>
     <w:uiPriority w:val="1"/>
     <w:semiHidden/>
     <w:unhideWhenUsed/>
   </w:style>
-  <w:style w:type="table" w:default="1" w:styleId="TableNormal">
+  <w:style w:type="table" w:default="1" w:styleId="TableauNormal">
     <w:name w:val="Normal Table"/>
     <w:uiPriority w:val="99"/>
     <w:semiHidden/>
@@ -6902,7 +8619,7 @@
       </w:tblCellMar>
     </w:tblPr>
   </w:style>
-  <w:style w:type="numbering" w:default="1" w:styleId="NoList">
+  <w:style w:type="numbering" w:default="1" w:styleId="Aucuneliste">
     <w:name w:val="No List"/>
     <w:uiPriority w:val="99"/>
     <w:semiHidden/>
@@ -6919,7 +8636,7 @@
       </w:tblCellMar>
     </w:tblPr>
   </w:style>
-  <w:style w:type="paragraph" w:styleId="Title">
+  <w:style w:type="paragraph" w:styleId="Titre">
     <w:name w:val="Title"/>
     <w:basedOn w:val="Normal"/>
     <w:next w:val="Normal"/>
@@ -6935,7 +8652,7 @@
       <w:szCs w:val="52"/>
     </w:rPr>
   </w:style>
-  <w:style w:type="paragraph" w:styleId="Subtitle">
+  <w:style w:type="paragraph" w:styleId="Sous-titre">
     <w:name w:val="Subtitle"/>
     <w:basedOn w:val="Normal"/>
     <w:next w:val="Normal"/>
@@ -6966,9 +8683,9 @@
       <w:sz w:val="20"/>
     </w:rPr>
   </w:style>
-  <w:style w:type="paragraph" w:styleId="TOCHeading">
+  <w:style w:type="paragraph" w:styleId="En-ttedetabledesmatires">
     <w:name w:val="TOC Heading"/>
-    <w:basedOn w:val="Heading1"/>
+    <w:basedOn w:val="Titre1"/>
     <w:next w:val="Normal"/>
     <w:uiPriority w:val="39"/>
     <w:unhideWhenUsed/>
@@ -6987,7 +8704,7 @@
   </w:style>
   <w:style w:type="character" w:customStyle="1" w:styleId="CodeCar">
     <w:name w:val="Code Car"/>
-    <w:basedOn w:val="DefaultParagraphFont"/>
+    <w:basedOn w:val="Policepardfaut"/>
     <w:link w:val="Code"/>
     <w:rsid w:val="00194CFC"/>
     <w:rPr>
@@ -6995,7 +8712,7 @@
       <w:sz w:val="20"/>
     </w:rPr>
   </w:style>
-  <w:style w:type="paragraph" w:styleId="TOC1">
+  <w:style w:type="paragraph" w:styleId="TM1">
     <w:name w:val="toc 1"/>
     <w:basedOn w:val="Normal"/>
     <w:next w:val="Normal"/>
@@ -7007,9 +8724,9 @@
       <w:spacing w:after="100"/>
     </w:pPr>
   </w:style>
-  <w:style w:type="character" w:styleId="Hyperlink">
+  <w:style w:type="character" w:styleId="Lienhypertexte">
     <w:name w:val="Hyperlink"/>
-    <w:basedOn w:val="DefaultParagraphFont"/>
+    <w:basedOn w:val="Policepardfaut"/>
     <w:uiPriority w:val="99"/>
     <w:unhideWhenUsed/>
     <w:rsid w:val="00AD6C7D"/>
@@ -7018,7 +8735,7 @@
       <w:u w:val="single"/>
     </w:rPr>
   </w:style>
-  <w:style w:type="paragraph" w:styleId="TOC2">
+  <w:style w:type="paragraph" w:styleId="TM2">
     <w:name w:val="toc 2"/>
     <w:basedOn w:val="Normal"/>
     <w:next w:val="Normal"/>
@@ -7031,10 +8748,10 @@
       <w:ind w:left="220"/>
     </w:pPr>
   </w:style>
-  <w:style w:type="character" w:customStyle="1" w:styleId="Heading1Char">
-    <w:name w:val="Heading 1 Char"/>
-    <w:basedOn w:val="DefaultParagraphFont"/>
-    <w:link w:val="Heading1"/>
+  <w:style w:type="character" w:customStyle="1" w:styleId="Titre1Car">
+    <w:name w:val="Titre 1 Car"/>
+    <w:basedOn w:val="Policepardfaut"/>
+    <w:link w:val="Titre1"/>
     <w:uiPriority w:val="9"/>
     <w:rsid w:val="00887F69"/>
     <w:rPr>
@@ -7042,7 +8759,7 @@
       <w:szCs w:val="40"/>
     </w:rPr>
   </w:style>
-  <w:style w:type="paragraph" w:styleId="Bibliography">
+  <w:style w:type="paragraph" w:styleId="Bibliographie">
     <w:name w:val="Bibliography"/>
     <w:basedOn w:val="Normal"/>
     <w:next w:val="Normal"/>
@@ -7050,9 +8767,9 @@
     <w:unhideWhenUsed/>
     <w:rsid w:val="008034AC"/>
   </w:style>
-  <w:style w:type="character" w:styleId="PlaceholderText">
+  <w:style w:type="character" w:styleId="Textedelespacerserv">
     <w:name w:val="Placeholder Text"/>
-    <w:basedOn w:val="DefaultParagraphFont"/>
+    <w:basedOn w:val="Policepardfaut"/>
     <w:uiPriority w:val="99"/>
     <w:semiHidden/>
     <w:rsid w:val="00D921EB"/>
@@ -7060,7 +8777,7 @@
       <w:color w:val="808080"/>
     </w:rPr>
   </w:style>
-  <w:style w:type="paragraph" w:styleId="ListParagraph">
+  <w:style w:type="paragraph" w:styleId="Paragraphedeliste">
     <w:name w:val="List Paragraph"/>
     <w:basedOn w:val="Normal"/>
     <w:uiPriority w:val="34"/>
@@ -7071,7 +8788,7 @@
       <w:contextualSpacing/>
     </w:pPr>
   </w:style>
-  <w:style w:type="paragraph" w:styleId="TOC3">
+  <w:style w:type="paragraph" w:styleId="TM3">
     <w:name w:val="toc 3"/>
     <w:basedOn w:val="Normal"/>
     <w:next w:val="Normal"/>

</xml_diff>